<commit_message>
Added wires required to perfom test
</commit_message>
<xml_diff>
--- a/Experiments/EXP-01/01_Accumulator_Sim.docx
+++ b/Experiments/EXP-01/01_Accumulator_Sim.docx
@@ -56,14 +56,14 @@
                             </a:ln>
                             <a:extLst>
                               <a:ext uri="{909E8E84-426E-40dd-AFC4-6F175D3DCCD1}">
-                                <a14:hiddenFill xmlns:a14="http://schemas.microsoft.com/office/drawing/2010/main" xmlns:w="http://schemas.openxmlformats.org/wordprocessingml/2006/main" xmlns:w10="urn:schemas-microsoft-com:office:word" xmlns:v="urn:schemas-microsoft-com:vml" xmlns:o="urn:schemas-microsoft-com:office:office" xmlns:mv="urn:schemas-microsoft-com:mac:vml" xmlns:mo="http://schemas.microsoft.com/office/mac/office/2008/main" xmlns="">
+                                <a14:hiddenFill xmlns="" xmlns:mo="http://schemas.microsoft.com/office/mac/office/2008/main" xmlns:mv="urn:schemas-microsoft-com:mac:vml" xmlns:o="urn:schemas-microsoft-com:office:office" xmlns:v="urn:schemas-microsoft-com:vml" xmlns:w10="urn:schemas-microsoft-com:office:word" xmlns:w="http://schemas.openxmlformats.org/wordprocessingml/2006/main" xmlns:a14="http://schemas.microsoft.com/office/drawing/2010/main">
                                   <a:solidFill>
                                     <a:srgbClr val="FFFFFF"/>
                                   </a:solidFill>
                                 </a14:hiddenFill>
                               </a:ext>
                               <a:ext uri="{91240B29-F687-4f45-9708-019B960494DF}">
-                                <a14:hiddenLine xmlns:a14="http://schemas.microsoft.com/office/drawing/2010/main" xmlns:w="http://schemas.openxmlformats.org/wordprocessingml/2006/main" xmlns:w10="urn:schemas-microsoft-com:office:word" xmlns:v="urn:schemas-microsoft-com:vml" xmlns:o="urn:schemas-microsoft-com:office:office" xmlns:mv="urn:schemas-microsoft-com:mac:vml" xmlns:mo="http://schemas.microsoft.com/office/mac/office/2008/main" xmlns="" w="9525">
+                                <a14:hiddenLine xmlns="" xmlns:mo="http://schemas.microsoft.com/office/mac/office/2008/main" xmlns:mv="urn:schemas-microsoft-com:mac:vml" xmlns:o="urn:schemas-microsoft-com:office:office" xmlns:v="urn:schemas-microsoft-com:vml" xmlns:w10="urn:schemas-microsoft-com:office:word" xmlns:w="http://schemas.openxmlformats.org/wordprocessingml/2006/main" xmlns:a14="http://schemas.microsoft.com/office/drawing/2010/main" w="9525">
                                   <a:solidFill>
                                     <a:srgbClr val="000000"/>
                                   </a:solidFill>
@@ -249,7 +249,7 @@
                             <a:effectLst/>
                             <a:extLst>
                               <a:ext uri="{91240B29-F687-4f45-9708-019B960494DF}">
-                                <a14:hiddenLine xmlns:a14="http://schemas.microsoft.com/office/drawing/2010/main" xmlns:w="http://schemas.openxmlformats.org/wordprocessingml/2006/main" xmlns:w10="urn:schemas-microsoft-com:office:word" xmlns:v="urn:schemas-microsoft-com:vml" xmlns:o="urn:schemas-microsoft-com:office:office" xmlns:mv="urn:schemas-microsoft-com:mac:vml" xmlns:mo="http://schemas.microsoft.com/office/mac/office/2008/main" xmlns="" w="19050">
+                                <a14:hiddenLine xmlns="" xmlns:mo="http://schemas.microsoft.com/office/mac/office/2008/main" xmlns:mv="urn:schemas-microsoft-com:mac:vml" xmlns:o="urn:schemas-microsoft-com:office:office" xmlns:v="urn:schemas-microsoft-com:vml" xmlns:w10="urn:schemas-microsoft-com:office:word" xmlns:w="http://schemas.openxmlformats.org/wordprocessingml/2006/main" xmlns:a14="http://schemas.microsoft.com/office/drawing/2010/main" w="19050">
                                   <a:solidFill>
                                     <a:srgbClr val="4A7EBB"/>
                                   </a:solidFill>
@@ -259,7 +259,7 @@
                                 </a14:hiddenLine>
                               </a:ext>
                               <a:ext uri="{AF507438-7753-43e0-B8FC-AC1667EBCBE1}">
-                                <a14:hiddenEffects xmlns:a14="http://schemas.microsoft.com/office/drawing/2010/main" xmlns:w="http://schemas.openxmlformats.org/wordprocessingml/2006/main" xmlns:w10="urn:schemas-microsoft-com:office:word" xmlns:v="urn:schemas-microsoft-com:vml" xmlns:o="urn:schemas-microsoft-com:office:office" xmlns:mv="urn:schemas-microsoft-com:mac:vml" xmlns:mo="http://schemas.microsoft.com/office/mac/office/2008/main" xmlns="">
+                                <a14:hiddenEffects xmlns="" xmlns:mo="http://schemas.microsoft.com/office/mac/office/2008/main" xmlns:mv="urn:schemas-microsoft-com:mac:vml" xmlns:o="urn:schemas-microsoft-com:office:office" xmlns:v="urn:schemas-microsoft-com:vml" xmlns:w10="urn:schemas-microsoft-com:office:word" xmlns:w="http://schemas.openxmlformats.org/wordprocessingml/2006/main" xmlns:a14="http://schemas.microsoft.com/office/drawing/2010/main">
                                   <a:effectLst>
                                     <a:outerShdw blurRad="63500" dist="26940" dir="5400000" algn="ctr" rotWithShape="0">
                                       <a:srgbClr val="000000">
@@ -288,7 +288,7 @@
               </mc:Choice>
               <mc:Fallback>
                 <w:pict>
-                  <v:rect w14:anchorId="16631897" id="Rectangle 4" o:spid="_x0000_s1026" style="position:absolute;margin-left:21.6pt;margin-top:36pt;width:568.8pt;height:17.6pt;z-index:251662336;visibility:visible;mso-wrap-style:square;mso-width-percent:0;mso-height-percent:0;mso-wrap-distance-left:9pt;mso-wrap-distance-top:0;mso-wrap-distance-right:9pt;mso-wrap-distance-bottom:0;mso-position-horizontal:absolute;mso-position-horizontal-relative:page;mso-position-vertical:absolute;mso-position-vertical-relative:page;mso-width-percent:0;mso-height-percent:0;mso-width-relative:page;mso-height-relative:page;v-text-anchor:top" o:gfxdata="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" fillcolor="#8db3e2 [1311]" stroked="f">
+                  <v:rect w14:anchorId="0CCA11EF" id="Rectangle 4" o:spid="_x0000_s1026" style="position:absolute;margin-left:21.6pt;margin-top:36pt;width:568.8pt;height:17.6pt;z-index:251662336;visibility:visible;mso-wrap-style:square;mso-width-percent:0;mso-height-percent:0;mso-wrap-distance-left:9pt;mso-wrap-distance-top:0;mso-wrap-distance-right:9pt;mso-wrap-distance-bottom:0;mso-position-horizontal:absolute;mso-position-horizontal-relative:page;mso-position-vertical:absolute;mso-position-vertical-relative:page;mso-width-percent:0;mso-height-percent:0;mso-width-relative:page;mso-height-relative:page;v-text-anchor:top" o:gfxdata="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" fillcolor="#8db3e2 [1311]" stroked="f">
                     <v:textbox inset=",7.2pt,,7.2pt"/>
                     <w10:wrap anchorx="page" anchory="page"/>
                   </v:rect>
@@ -357,7 +357,7 @@
                               </a:ln>
                               <a:extLst>
                                 <a:ext uri="{909E8E84-426E-40dd-AFC4-6F175D3DCCD1}">
-                                  <a14:hiddenFill xmlns:a14="http://schemas.microsoft.com/office/drawing/2010/main" xmlns:w="http://schemas.openxmlformats.org/wordprocessingml/2006/main" xmlns:w10="urn:schemas-microsoft-com:office:word" xmlns:v="urn:schemas-microsoft-com:vml" xmlns:o="urn:schemas-microsoft-com:office:office" xmlns:mv="urn:schemas-microsoft-com:mac:vml" xmlns:mo="http://schemas.microsoft.com/office/mac/office/2008/main" xmlns="">
+                                  <a14:hiddenFill xmlns="" xmlns:mo="http://schemas.microsoft.com/office/mac/office/2008/main" xmlns:mv="urn:schemas-microsoft-com:mac:vml" xmlns:o="urn:schemas-microsoft-com:office:office" xmlns:v="urn:schemas-microsoft-com:vml" xmlns:w10="urn:schemas-microsoft-com:office:word" xmlns:w="http://schemas.openxmlformats.org/wordprocessingml/2006/main" xmlns:a14="http://schemas.microsoft.com/office/drawing/2010/main">
                                     <a:noFill/>
                                   </a14:hiddenFill>
                                 </a:ext>
@@ -389,7 +389,7 @@
                               </a:ln>
                               <a:extLst>
                                 <a:ext uri="{909E8E84-426E-40dd-AFC4-6F175D3DCCD1}">
-                                  <a14:hiddenFill xmlns:a14="http://schemas.microsoft.com/office/drawing/2010/main" xmlns:w="http://schemas.openxmlformats.org/wordprocessingml/2006/main" xmlns:w10="urn:schemas-microsoft-com:office:word" xmlns:v="urn:schemas-microsoft-com:vml" xmlns:o="urn:schemas-microsoft-com:office:office" xmlns:mv="urn:schemas-microsoft-com:mac:vml" xmlns:mo="http://schemas.microsoft.com/office/mac/office/2008/main" xmlns="">
+                                  <a14:hiddenFill xmlns="" xmlns:mo="http://schemas.microsoft.com/office/mac/office/2008/main" xmlns:mv="urn:schemas-microsoft-com:mac:vml" xmlns:o="urn:schemas-microsoft-com:office:office" xmlns:v="urn:schemas-microsoft-com:vml" xmlns:w10="urn:schemas-microsoft-com:office:word" xmlns:w="http://schemas.openxmlformats.org/wordprocessingml/2006/main" xmlns:a14="http://schemas.microsoft.com/office/drawing/2010/main">
                                     <a:noFill/>
                                   </a14:hiddenFill>
                                 </a:ext>
@@ -411,7 +411,7 @@
               </mc:Choice>
               <mc:Fallback>
                 <w:pict>
-                  <v:group w14:anchorId="10AF5325" id="Group 9" o:spid="_x0000_s1026" style="position:absolute;margin-left:21.6pt;margin-top:702pt;width:568.8pt;height:54.05pt;z-index:-251657216;mso-position-horizontal-relative:page;mso-position-vertical-relative:page" coordorigin="432,13608" coordsize="11376,1081" o:gfxdata="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">
+                  <v:group w14:anchorId="08664FE8" id="Group 9" o:spid="_x0000_s1026" style="position:absolute;margin-left:21.6pt;margin-top:702pt;width:568.8pt;height:54.05pt;z-index:-251657216;mso-position-horizontal-relative:page;mso-position-vertical-relative:page" coordorigin="432,13608" coordsize="11376,1081" o:gfxdata="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">
                     <v:shapetype id="_x0000_t32" coordsize="21600,21600" o:spt="32" o:oned="t" path="m,l21600,21600e" filled="f">
                       <v:path arrowok="t" fillok="f" o:connecttype="none"/>
                       <o:lock v:ext="edit" shapetype="t"/>
@@ -480,14 +480,14 @@
                               </a:ln>
                               <a:extLst>
                                 <a:ext uri="{909E8E84-426E-40dd-AFC4-6F175D3DCCD1}">
-                                  <a14:hiddenFill xmlns:a14="http://schemas.microsoft.com/office/drawing/2010/main" xmlns:w="http://schemas.openxmlformats.org/wordprocessingml/2006/main" xmlns:w10="urn:schemas-microsoft-com:office:word" xmlns:v="urn:schemas-microsoft-com:vml" xmlns:o="urn:schemas-microsoft-com:office:office" xmlns:mv="urn:schemas-microsoft-com:mac:vml" xmlns:mo="http://schemas.microsoft.com/office/mac/office/2008/main" xmlns="">
+                                  <a14:hiddenFill xmlns="" xmlns:mo="http://schemas.microsoft.com/office/mac/office/2008/main" xmlns:mv="urn:schemas-microsoft-com:mac:vml" xmlns:o="urn:schemas-microsoft-com:office:office" xmlns:v="urn:schemas-microsoft-com:vml" xmlns:w10="urn:schemas-microsoft-com:office:word" xmlns:w="http://schemas.openxmlformats.org/wordprocessingml/2006/main" xmlns:a14="http://schemas.microsoft.com/office/drawing/2010/main">
                                     <a:solidFill>
                                       <a:srgbClr val="FFFFFF"/>
                                     </a:solidFill>
                                   </a14:hiddenFill>
                                 </a:ext>
                                 <a:ext uri="{91240B29-F687-4f45-9708-019B960494DF}">
-                                  <a14:hiddenLine xmlns:a14="http://schemas.microsoft.com/office/drawing/2010/main" xmlns:w="http://schemas.openxmlformats.org/wordprocessingml/2006/main" xmlns:w10="urn:schemas-microsoft-com:office:word" xmlns:v="urn:schemas-microsoft-com:vml" xmlns:o="urn:schemas-microsoft-com:office:office" xmlns:mv="urn:schemas-microsoft-com:mac:vml" xmlns:mo="http://schemas.microsoft.com/office/mac/office/2008/main" xmlns="" w="9525">
+                                  <a14:hiddenLine xmlns="" xmlns:mo="http://schemas.microsoft.com/office/mac/office/2008/main" xmlns:mv="urn:schemas-microsoft-com:mac:vml" xmlns:o="urn:schemas-microsoft-com:office:office" xmlns:v="urn:schemas-microsoft-com:vml" xmlns:w10="urn:schemas-microsoft-com:office:word" xmlns:w="http://schemas.openxmlformats.org/wordprocessingml/2006/main" xmlns:a14="http://schemas.microsoft.com/office/drawing/2010/main" w="9525">
                                     <a:solidFill>
                                       <a:srgbClr val="000000"/>
                                     </a:solidFill>
@@ -547,7 +547,7 @@
                               </a:ln>
                               <a:extLst>
                                 <a:ext uri="{909E8E84-426E-40dd-AFC4-6F175D3DCCD1}">
-                                  <a14:hiddenFill xmlns:a14="http://schemas.microsoft.com/office/drawing/2010/main" xmlns:w="http://schemas.openxmlformats.org/wordprocessingml/2006/main" xmlns:w10="urn:schemas-microsoft-com:office:word" xmlns:v="urn:schemas-microsoft-com:vml" xmlns:o="urn:schemas-microsoft-com:office:office" xmlns:mv="urn:schemas-microsoft-com:mac:vml" xmlns:mo="http://schemas.microsoft.com/office/mac/office/2008/main" xmlns="">
+                                  <a14:hiddenFill xmlns="" xmlns:mo="http://schemas.microsoft.com/office/mac/office/2008/main" xmlns:mv="urn:schemas-microsoft-com:mac:vml" xmlns:o="urn:schemas-microsoft-com:office:office" xmlns:v="urn:schemas-microsoft-com:vml" xmlns:w10="urn:schemas-microsoft-com:office:word" xmlns:w="http://schemas.openxmlformats.org/wordprocessingml/2006/main" xmlns:a14="http://schemas.microsoft.com/office/drawing/2010/main">
                                     <a:noFill/>
                                   </a14:hiddenFill>
                                 </a:ext>
@@ -574,14 +574,14 @@
                               </a:ln>
                               <a:extLst>
                                 <a:ext uri="{909E8E84-426E-40dd-AFC4-6F175D3DCCD1}">
-                                  <a14:hiddenFill xmlns:a14="http://schemas.microsoft.com/office/drawing/2010/main" xmlns:w="http://schemas.openxmlformats.org/wordprocessingml/2006/main" xmlns:w10="urn:schemas-microsoft-com:office:word" xmlns:v="urn:schemas-microsoft-com:vml" xmlns:o="urn:schemas-microsoft-com:office:office" xmlns:mv="urn:schemas-microsoft-com:mac:vml" xmlns:mo="http://schemas.microsoft.com/office/mac/office/2008/main" xmlns="">
+                                  <a14:hiddenFill xmlns="" xmlns:mo="http://schemas.microsoft.com/office/mac/office/2008/main" xmlns:mv="urn:schemas-microsoft-com:mac:vml" xmlns:o="urn:schemas-microsoft-com:office:office" xmlns:v="urn:schemas-microsoft-com:vml" xmlns:w10="urn:schemas-microsoft-com:office:word" xmlns:w="http://schemas.openxmlformats.org/wordprocessingml/2006/main" xmlns:a14="http://schemas.microsoft.com/office/drawing/2010/main">
                                     <a:solidFill>
                                       <a:srgbClr val="FFFFFF"/>
                                     </a:solidFill>
                                   </a14:hiddenFill>
                                 </a:ext>
                                 <a:ext uri="{91240B29-F687-4f45-9708-019B960494DF}">
-                                  <a14:hiddenLine xmlns:a14="http://schemas.microsoft.com/office/drawing/2010/main" xmlns:w="http://schemas.openxmlformats.org/wordprocessingml/2006/main" xmlns:w10="urn:schemas-microsoft-com:office:word" xmlns:v="urn:schemas-microsoft-com:vml" xmlns:o="urn:schemas-microsoft-com:office:office" xmlns:mv="urn:schemas-microsoft-com:mac:vml" xmlns:mo="http://schemas.microsoft.com/office/mac/office/2008/main" xmlns="" w="9525">
+                                  <a14:hiddenLine xmlns="" xmlns:mo="http://schemas.microsoft.com/office/mac/office/2008/main" xmlns:mv="urn:schemas-microsoft-com:mac:vml" xmlns:o="urn:schemas-microsoft-com:office:office" xmlns:v="urn:schemas-microsoft-com:vml" xmlns:w10="urn:schemas-microsoft-com:office:word" xmlns:w="http://schemas.openxmlformats.org/wordprocessingml/2006/main" xmlns:a14="http://schemas.microsoft.com/office/drawing/2010/main" w="9525">
                                     <a:solidFill>
                                       <a:srgbClr val="000000"/>
                                     </a:solidFill>
@@ -743,14 +743,14 @@
                             </a:ln>
                             <a:extLst>
                               <a:ext uri="{909E8E84-426E-40dd-AFC4-6F175D3DCCD1}">
-                                <a14:hiddenFill xmlns:a14="http://schemas.microsoft.com/office/drawing/2010/main" xmlns:w="http://schemas.openxmlformats.org/wordprocessingml/2006/main" xmlns:w10="urn:schemas-microsoft-com:office:word" xmlns:v="urn:schemas-microsoft-com:vml" xmlns:o="urn:schemas-microsoft-com:office:office" xmlns:mv="urn:schemas-microsoft-com:mac:vml" xmlns:mo="http://schemas.microsoft.com/office/mac/office/2008/main" xmlns="">
+                                <a14:hiddenFill xmlns="" xmlns:mo="http://schemas.microsoft.com/office/mac/office/2008/main" xmlns:mv="urn:schemas-microsoft-com:mac:vml" xmlns:o="urn:schemas-microsoft-com:office:office" xmlns:v="urn:schemas-microsoft-com:vml" xmlns:w10="urn:schemas-microsoft-com:office:word" xmlns:w="http://schemas.openxmlformats.org/wordprocessingml/2006/main" xmlns:a14="http://schemas.microsoft.com/office/drawing/2010/main">
                                   <a:solidFill>
                                     <a:srgbClr val="FFFFFF"/>
                                   </a:solidFill>
                                 </a14:hiddenFill>
                               </a:ext>
                               <a:ext uri="{91240B29-F687-4f45-9708-019B960494DF}">
-                                <a14:hiddenLine xmlns:a14="http://schemas.microsoft.com/office/drawing/2010/main" xmlns:w="http://schemas.openxmlformats.org/wordprocessingml/2006/main" xmlns:w10="urn:schemas-microsoft-com:office:word" xmlns:v="urn:schemas-microsoft-com:vml" xmlns:o="urn:schemas-microsoft-com:office:office" xmlns:mv="urn:schemas-microsoft-com:mac:vml" xmlns:mo="http://schemas.microsoft.com/office/mac/office/2008/main" xmlns="" w="9525">
+                                <a14:hiddenLine xmlns="" xmlns:mo="http://schemas.microsoft.com/office/mac/office/2008/main" xmlns:mv="urn:schemas-microsoft-com:mac:vml" xmlns:o="urn:schemas-microsoft-com:office:office" xmlns:v="urn:schemas-microsoft-com:vml" xmlns:w10="urn:schemas-microsoft-com:office:word" xmlns:w="http://schemas.openxmlformats.org/wordprocessingml/2006/main" xmlns:a14="http://schemas.microsoft.com/office/drawing/2010/main" w="9525">
                                   <a:solidFill>
                                     <a:srgbClr val="000000"/>
                                   </a:solidFill>
@@ -1796,6 +1796,7 @@
         <w:commentReference w:id="2"/>
       </w:r>
       <w:commentRangeStart w:id="3"/>
+      <w:commentRangeStart w:id="4"/>
       <w:r>
         <w:rPr>
           <w:rFonts w:eastAsia="Times New Roman"/>
@@ -1866,6 +1867,13 @@
         </w:rPr>
         <w:commentReference w:id="3"/>
       </w:r>
+      <w:commentRangeEnd w:id="4"/>
+      <w:r>
+        <w:rPr>
+          <w:rStyle w:val="CommentReference"/>
+        </w:rPr>
+        <w:commentReference w:id="4"/>
+      </w:r>
     </w:p>
     <w:p>
       <w:pPr>
@@ -1891,11 +1899,11 @@
         <w:pStyle w:val="Heading1"/>
         <w:spacing w:line="360" w:lineRule="auto"/>
       </w:pPr>
-      <w:bookmarkStart w:id="4" w:name="_Toc474847352"/>
+      <w:bookmarkStart w:id="5" w:name="_Toc474847352"/>
       <w:r>
         <w:t>Required Hardware</w:t>
       </w:r>
-      <w:bookmarkEnd w:id="4"/>
+      <w:bookmarkEnd w:id="5"/>
     </w:p>
     <w:p>
       <w:pPr>
@@ -1970,14 +1978,24 @@
     </w:p>
     <w:p>
       <w:pPr>
+        <w:pStyle w:val="ListParagraph"/>
+        <w:numPr>
+          <w:ilvl w:val="0"/>
+          <w:numId w:val="1"/>
+        </w:numPr>
+        <w:spacing w:line="276" w:lineRule="auto"/>
+      </w:pPr>
+    </w:p>
+    <w:p>
+      <w:pPr>
         <w:pStyle w:val="Heading1"/>
         <w:spacing w:line="360" w:lineRule="auto"/>
       </w:pPr>
-      <w:bookmarkStart w:id="5" w:name="_Toc474847353"/>
+      <w:bookmarkStart w:id="6" w:name="_Toc474847353"/>
       <w:r>
         <w:t>Required Software</w:t>
       </w:r>
-      <w:bookmarkEnd w:id="5"/>
+      <w:bookmarkEnd w:id="6"/>
     </w:p>
     <w:p>
       <w:r>
@@ -1989,51 +2007,177 @@
         <w:pStyle w:val="Heading1"/>
         <w:spacing w:line="360" w:lineRule="auto"/>
       </w:pPr>
-      <w:bookmarkStart w:id="6" w:name="_Toc474847354"/>
+      <w:bookmarkStart w:id="7" w:name="_Toc474847354"/>
       <w:r>
         <w:t>Hardware Setup</w:t>
       </w:r>
-      <w:bookmarkEnd w:id="6"/>
+      <w:bookmarkEnd w:id="7"/>
     </w:p>
     <w:p/>
     <w:p>
       <w:pPr>
         <w:pStyle w:val="Heading1"/>
       </w:pPr>
-      <w:bookmarkStart w:id="7" w:name="_Toc474847355"/>
+      <w:bookmarkStart w:id="8" w:name="_Toc474847355"/>
+      <w:commentRangeStart w:id="9"/>
+      <w:r>
+        <w:rPr>
+          <w:noProof/>
+          <w:lang w:eastAsia="zh-CN"/>
+        </w:rPr>
+        <w:lastRenderedPageBreak/>
+        <w:drawing>
+          <wp:inline distT="0" distB="0" distL="0" distR="0" wp14:anchorId="1CD32472" wp14:editId="699F14F7">
+            <wp:extent cx="5241520" cy="4933950"/>
+            <wp:effectExtent l="0" t="0" r="0" b="0"/>
+            <wp:docPr id="1" name="Picture 1"/>
+            <wp:cNvGraphicFramePr>
+              <a:graphicFrameLocks xmlns:a="http://schemas.openxmlformats.org/drawingml/2006/main" noChangeAspect="1"/>
+            </wp:cNvGraphicFramePr>
+            <a:graphic xmlns:a="http://schemas.openxmlformats.org/drawingml/2006/main">
+              <a:graphicData uri="http://schemas.openxmlformats.org/drawingml/2006/picture">
+                <pic:pic xmlns:pic="http://schemas.openxmlformats.org/drawingml/2006/picture">
+                  <pic:nvPicPr>
+                    <pic:cNvPr id="0" name="Picture 5" descr="C:\Users\flynng\Desktop\Important-Paperwork\Experiments\EXP-01\Single_Cell.png"/>
+                    <pic:cNvPicPr>
+                      <a:picLocks noChangeAspect="1" noChangeArrowheads="1"/>
+                    </pic:cNvPicPr>
+                  </pic:nvPicPr>
+                  <pic:blipFill>
+                    <a:blip r:embed="rId11">
+                      <a:extLst>
+                        <a:ext uri="{28A0092B-C50C-407E-A947-70E740481C1C}">
+                          <a14:useLocalDpi xmlns:a14="http://schemas.microsoft.com/office/drawing/2010/main" val="0"/>
+                        </a:ext>
+                      </a:extLst>
+                    </a:blip>
+                    <a:stretch>
+                      <a:fillRect/>
+                    </a:stretch>
+                  </pic:blipFill>
+                  <pic:spPr bwMode="auto">
+                    <a:xfrm>
+                      <a:off x="0" y="0"/>
+                      <a:ext cx="5241520" cy="4933950"/>
+                    </a:xfrm>
+                    <a:prstGeom prst="rect">
+                      <a:avLst/>
+                    </a:prstGeom>
+                    <a:noFill/>
+                    <a:ln>
+                      <a:noFill/>
+                    </a:ln>
+                  </pic:spPr>
+                </pic:pic>
+              </a:graphicData>
+            </a:graphic>
+          </wp:inline>
+        </w:drawing>
+      </w:r>
+      <w:commentRangeEnd w:id="9"/>
+    </w:p>
+    <w:p>
+      <w:pPr>
+        <w:pStyle w:val="Caption"/>
+        <w:jc w:val="center"/>
+      </w:pPr>
+      <w:r>
+        <w:t xml:space="preserve">Figure </w:t>
+      </w:r>
+      <w:fldSimple w:instr=" SEQ Figure \* ARABIC ">
+        <w:r>
+          <w:rPr>
+            <w:noProof/>
+          </w:rPr>
+          <w:t>1</w:t>
+        </w:r>
+      </w:fldSimple>
+      <w:r>
+        <w:t xml:space="preserve"> Single pack connections</w:t>
+      </w:r>
+    </w:p>
+    <w:p>
+      <w:pPr>
+        <w:pStyle w:val="Heading1"/>
+      </w:pPr>
+      <w:r>
+        <w:rPr>
+          <w:rStyle w:val="CommentReference"/>
+          <w:rFonts w:asciiTheme="minorHAnsi" w:eastAsiaTheme="minorEastAsia" w:hAnsiTheme="minorHAnsi" w:cstheme="minorBidi"/>
+          <w:b w:val="0"/>
+          <w:bCs w:val="0"/>
+          <w:color w:val="auto"/>
+        </w:rPr>
+        <w:commentReference w:id="9"/>
+      </w:r>
+    </w:p>
+    <w:p>
+      <w:pPr>
+        <w:pStyle w:val="Heading1"/>
+      </w:pPr>
       <w:r>
         <w:t>Software Setup</w:t>
-      </w:r>
-      <w:bookmarkEnd w:id="7"/>
-    </w:p>
-    <w:p/>
-    <w:p/>
-    <w:p>
-      <w:pPr>
-        <w:pStyle w:val="Heading1"/>
-        <w:spacing w:line="360" w:lineRule="auto"/>
-      </w:pPr>
-      <w:bookmarkStart w:id="8" w:name="_Toc474847356"/>
-      <w:r>
-        <w:lastRenderedPageBreak/>
-        <w:t>Data</w:t>
       </w:r>
       <w:bookmarkEnd w:id="8"/>
     </w:p>
     <w:p>
+      <w:r>
+        <w:t>N/A</w:t>
+      </w:r>
+    </w:p>
+    <w:p/>
+    <w:p>
+      <w:pPr>
+        <w:rPr>
+          <w:rFonts w:asciiTheme="majorHAnsi" w:eastAsiaTheme="majorEastAsia" w:hAnsiTheme="majorHAnsi" w:cstheme="majorBidi"/>
+          <w:b/>
+          <w:bCs/>
+          <w:color w:val="345A8A" w:themeColor="accent1" w:themeShade="B5"/>
+          <w:sz w:val="32"/>
+          <w:szCs w:val="32"/>
+        </w:rPr>
+      </w:pPr>
+      <w:bookmarkStart w:id="10" w:name="_Toc474847356"/>
+      <w:r>
+        <w:br w:type="page"/>
+      </w:r>
+    </w:p>
+    <w:p>
+      <w:pPr>
+        <w:pStyle w:val="Heading1"/>
+        <w:spacing w:line="360" w:lineRule="auto"/>
+      </w:pPr>
+      <w:r>
+        <w:lastRenderedPageBreak/>
+        <w:t>Data</w:t>
+      </w:r>
+      <w:bookmarkEnd w:id="10"/>
+    </w:p>
+    <w:p>
+      <w:r>
+        <w:t>Perform full stress test and ramp the desired current up to 200 Amps.</w:t>
+      </w:r>
+    </w:p>
+    <w:p>
       <w:pPr>
         <w:pStyle w:val="Heading2"/>
         <w:spacing w:line="276" w:lineRule="auto"/>
       </w:pPr>
-      <w:bookmarkStart w:id="9" w:name="_Toc474847357"/>
+      <w:bookmarkStart w:id="11" w:name="_Toc474847357"/>
       <w:r>
         <w:t>Desired data</w:t>
       </w:r>
-      <w:bookmarkEnd w:id="9"/>
+      <w:bookmarkEnd w:id="11"/>
     </w:p>
     <w:p>
       <w:r>
-        <w:t>It is desired to get:</w:t>
+        <w:t>It is desired to get</w:t>
+      </w:r>
+      <w:r>
+        <w:t xml:space="preserve"> for both the single pack and the chain of packs</w:t>
+      </w:r>
+      <w:r>
+        <w:t>:</w:t>
       </w:r>
     </w:p>
     <w:p>
@@ -2044,11 +2188,16 @@
           <w:numId w:val="7"/>
         </w:numPr>
       </w:pPr>
-      <w:r>
-        <w:t>T</w:t>
-      </w:r>
-      <w:r>
-        <w:t>hevenin voltage</w:t>
+      <w:proofErr w:type="spellStart"/>
+      <w:r>
+        <w:t>Thévenin</w:t>
+      </w:r>
+      <w:proofErr w:type="spellEnd"/>
+      <w:r>
+        <w:t xml:space="preserve"> </w:t>
+      </w:r>
+      <w:r>
+        <w:t>voltage</w:t>
       </w:r>
     </w:p>
     <w:p>
@@ -2068,9 +2217,40 @@
       <w:pPr>
         <w:pStyle w:val="Heading2"/>
       </w:pPr>
-      <w:r>
-        <w:t xml:space="preserve">Thevinin Voltage </w:t>
-      </w:r>
+      <w:proofErr w:type="spellStart"/>
+      <w:r>
+        <w:t>Thévenin</w:t>
+      </w:r>
+      <w:proofErr w:type="spellEnd"/>
+      <w:r>
+        <w:t xml:space="preserve"> </w:t>
+      </w:r>
+      <w:r>
+        <w:t xml:space="preserve">Voltage </w:t>
+      </w:r>
+    </w:p>
+    <w:p>
+      <w:r>
+        <w:t xml:space="preserve">Check all packs individually </w:t>
+      </w:r>
+      <w:r>
+        <w:t xml:space="preserve">from 0 Amps to 200 Amps to be able to characterize the </w:t>
+      </w:r>
+      <w:proofErr w:type="spellStart"/>
+      <w:r>
+        <w:t>Thévenin</w:t>
+      </w:r>
+      <w:proofErr w:type="spellEnd"/>
+      <w:r>
+        <w:t xml:space="preserve"> equivalent.  Add more rows as appropriate</w:t>
+      </w:r>
+    </w:p>
+    <w:p>
+      <w:pPr>
+        <w:rPr>
+          <w:lang w:val="en"/>
+        </w:rPr>
+      </w:pPr>
     </w:p>
     <w:tbl>
       <w:tblPr>
@@ -2079,41 +2259,58 @@
         <w:tblLook w:val="04A0" w:firstRow="1" w:lastRow="0" w:firstColumn="1" w:lastColumn="0" w:noHBand="0" w:noVBand="1"/>
       </w:tblPr>
       <w:tblGrid>
-        <w:gridCol w:w="2129"/>
-        <w:gridCol w:w="2129"/>
-        <w:gridCol w:w="2129"/>
-        <w:gridCol w:w="2129"/>
+        <w:gridCol w:w="828"/>
+        <w:gridCol w:w="3150"/>
+        <w:gridCol w:w="4538"/>
       </w:tblGrid>
       <w:tr>
         <w:tc>
           <w:tcPr>
-            <w:tcW w:w="2129" w:type="dxa"/>
+            <w:tcW w:w="828" w:type="dxa"/>
           </w:tcPr>
           <w:p>
             <w:r>
-              <w:t>Current</w:t>
+              <w:t>Pack</w:t>
             </w:r>
           </w:p>
         </w:tc>
         <w:tc>
           <w:tcPr>
-            <w:tcW w:w="2129" w:type="dxa"/>
+            <w:tcW w:w="3150" w:type="dxa"/>
           </w:tcPr>
           <w:p>
             <w:r>
-              <w:t xml:space="preserve">Measured voltage </w:t>
+              <w:t>Current</w:t>
             </w:r>
           </w:p>
         </w:tc>
         <w:tc>
           <w:tcPr>
-            <w:tcW w:w="2129" w:type="dxa"/>
+            <w:tcW w:w="4538" w:type="dxa"/>
+          </w:tcPr>
+          <w:p>
+            <w:r>
+              <w:t>Voltage at load</w:t>
+            </w:r>
+          </w:p>
+        </w:tc>
+      </w:tr>
+      <w:tr>
+        <w:tc>
+          <w:tcPr>
+            <w:tcW w:w="828" w:type="dxa"/>
           </w:tcPr>
           <w:p/>
         </w:tc>
         <w:tc>
           <w:tcPr>
-            <w:tcW w:w="2129" w:type="dxa"/>
+            <w:tcW w:w="3150" w:type="dxa"/>
+          </w:tcPr>
+          <w:p/>
+        </w:tc>
+        <w:tc>
+          <w:tcPr>
+            <w:tcW w:w="4538" w:type="dxa"/>
           </w:tcPr>
           <w:p/>
         </w:tc>
@@ -2121,25 +2318,19 @@
       <w:tr>
         <w:tc>
           <w:tcPr>
-            <w:tcW w:w="2129" w:type="dxa"/>
+            <w:tcW w:w="828" w:type="dxa"/>
           </w:tcPr>
           <w:p/>
         </w:tc>
         <w:tc>
           <w:tcPr>
-            <w:tcW w:w="2129" w:type="dxa"/>
+            <w:tcW w:w="3150" w:type="dxa"/>
           </w:tcPr>
           <w:p/>
         </w:tc>
         <w:tc>
           <w:tcPr>
-            <w:tcW w:w="2129" w:type="dxa"/>
-          </w:tcPr>
-          <w:p/>
-        </w:tc>
-        <w:tc>
-          <w:tcPr>
-            <w:tcW w:w="2129" w:type="dxa"/>
+            <w:tcW w:w="4538" w:type="dxa"/>
           </w:tcPr>
           <w:p/>
         </w:tc>
@@ -2147,25 +2338,19 @@
       <w:tr>
         <w:tc>
           <w:tcPr>
-            <w:tcW w:w="2129" w:type="dxa"/>
+            <w:tcW w:w="828" w:type="dxa"/>
           </w:tcPr>
           <w:p/>
         </w:tc>
         <w:tc>
           <w:tcPr>
-            <w:tcW w:w="2129" w:type="dxa"/>
+            <w:tcW w:w="3150" w:type="dxa"/>
           </w:tcPr>
           <w:p/>
         </w:tc>
         <w:tc>
           <w:tcPr>
-            <w:tcW w:w="2129" w:type="dxa"/>
-          </w:tcPr>
-          <w:p/>
-        </w:tc>
-        <w:tc>
-          <w:tcPr>
-            <w:tcW w:w="2129" w:type="dxa"/>
+            <w:tcW w:w="4538" w:type="dxa"/>
           </w:tcPr>
           <w:p/>
         </w:tc>
@@ -2173,25 +2358,19 @@
       <w:tr>
         <w:tc>
           <w:tcPr>
-            <w:tcW w:w="2129" w:type="dxa"/>
+            <w:tcW w:w="828" w:type="dxa"/>
           </w:tcPr>
           <w:p/>
         </w:tc>
         <w:tc>
           <w:tcPr>
-            <w:tcW w:w="2129" w:type="dxa"/>
+            <w:tcW w:w="3150" w:type="dxa"/>
           </w:tcPr>
           <w:p/>
         </w:tc>
         <w:tc>
           <w:tcPr>
-            <w:tcW w:w="2129" w:type="dxa"/>
-          </w:tcPr>
-          <w:p/>
-        </w:tc>
-        <w:tc>
-          <w:tcPr>
-            <w:tcW w:w="2129" w:type="dxa"/>
+            <w:tcW w:w="4538" w:type="dxa"/>
           </w:tcPr>
           <w:p/>
         </w:tc>
@@ -2199,14 +2378,138 @@
     </w:tbl>
     <w:p/>
     <w:p>
-      <w:bookmarkStart w:id="10" w:name="_GoBack"/>
-      <w:bookmarkEnd w:id="10"/>
+      <w:r>
+        <w:t>Check chain of packs</w:t>
+      </w:r>
+      <w:r>
+        <w:t xml:space="preserve"> from 0 Amps to 200 Amps.</w:t>
+      </w:r>
+    </w:p>
+    <w:p/>
+    <w:tbl>
+      <w:tblPr>
+        <w:tblStyle w:val="TableGrid"/>
+        <w:tblW w:w="8528" w:type="dxa"/>
+        <w:tblLook w:val="04A0" w:firstRow="1" w:lastRow="0" w:firstColumn="1" w:lastColumn="0" w:noHBand="0" w:noVBand="1"/>
+      </w:tblPr>
+      <w:tblGrid>
+        <w:gridCol w:w="3888"/>
+        <w:gridCol w:w="4640"/>
+      </w:tblGrid>
+      <w:tr>
+        <w:trPr>
+          <w:trHeight w:val="267"/>
+        </w:trPr>
+        <w:tc>
+          <w:tcPr>
+            <w:tcW w:w="3888" w:type="dxa"/>
+          </w:tcPr>
+          <w:p>
+            <w:r>
+              <w:t>Current</w:t>
+            </w:r>
+          </w:p>
+        </w:tc>
+        <w:tc>
+          <w:tcPr>
+            <w:tcW w:w="4640" w:type="dxa"/>
+          </w:tcPr>
+          <w:p>
+            <w:r>
+              <w:t>Voltage at load</w:t>
+            </w:r>
+          </w:p>
+        </w:tc>
+      </w:tr>
+      <w:tr>
+        <w:trPr>
+          <w:trHeight w:val="282"/>
+        </w:trPr>
+        <w:tc>
+          <w:tcPr>
+            <w:tcW w:w="3888" w:type="dxa"/>
+          </w:tcPr>
+          <w:p/>
+        </w:tc>
+        <w:tc>
+          <w:tcPr>
+            <w:tcW w:w="4640" w:type="dxa"/>
+          </w:tcPr>
+          <w:p/>
+        </w:tc>
+      </w:tr>
+      <w:tr>
+        <w:trPr>
+          <w:trHeight w:val="267"/>
+        </w:trPr>
+        <w:tc>
+          <w:tcPr>
+            <w:tcW w:w="3888" w:type="dxa"/>
+          </w:tcPr>
+          <w:p/>
+        </w:tc>
+        <w:tc>
+          <w:tcPr>
+            <w:tcW w:w="4640" w:type="dxa"/>
+          </w:tcPr>
+          <w:p/>
+        </w:tc>
+      </w:tr>
+      <w:tr>
+        <w:trPr>
+          <w:trHeight w:val="282"/>
+        </w:trPr>
+        <w:tc>
+          <w:tcPr>
+            <w:tcW w:w="3888" w:type="dxa"/>
+          </w:tcPr>
+          <w:p/>
+        </w:tc>
+        <w:tc>
+          <w:tcPr>
+            <w:tcW w:w="4640" w:type="dxa"/>
+          </w:tcPr>
+          <w:p/>
+        </w:tc>
+      </w:tr>
+      <w:tr>
+        <w:trPr>
+          <w:trHeight w:val="282"/>
+        </w:trPr>
+        <w:tc>
+          <w:tcPr>
+            <w:tcW w:w="3888" w:type="dxa"/>
+          </w:tcPr>
+          <w:p/>
+        </w:tc>
+        <w:tc>
+          <w:tcPr>
+            <w:tcW w:w="4640" w:type="dxa"/>
+          </w:tcPr>
+          <w:p/>
+        </w:tc>
+      </w:tr>
+    </w:tbl>
+    <w:p/>
+    <w:p>
+      <w:pPr>
+        <w:pStyle w:val="Heading2"/>
+      </w:pPr>
+      <w:r>
+        <w:t>Temperature</w:t>
+      </w:r>
+    </w:p>
+    <w:p>
+      <w:r>
+        <w:t>While testing ensure that no part of the pack gets 40C above ambient temperature.</w:t>
+      </w:r>
     </w:p>
     <w:p/>
     <w:p/>
     <w:p/>
     <w:p/>
     <w:p/>
+    <w:p/>
     <w:p>
       <w:r>
         <w:t>___________________________________________</w:t>
@@ -2245,15 +2548,476 @@
         <w:t>Pass/Fail</w:t>
       </w:r>
     </w:p>
+    <w:p>
+      <w:pPr>
+        <w:sectPr>
+          <w:headerReference w:type="even" r:id="rId12"/>
+          <w:headerReference w:type="default" r:id="rId13"/>
+          <w:footerReference w:type="even" r:id="rId14"/>
+          <w:footerReference w:type="default" r:id="rId15"/>
+          <w:headerReference w:type="first" r:id="rId16"/>
+          <w:footerReference w:type="first" r:id="rId17"/>
+          <w:pgSz w:w="11900" w:h="16840"/>
+          <w:pgMar w:top="1440" w:right="1800" w:bottom="1440" w:left="1800" w:header="708" w:footer="708" w:gutter="0"/>
+          <w:cols w:space="708"/>
+          <w:titlePg/>
+          <w:docGrid w:linePitch="360"/>
+        </w:sectPr>
+      </w:pPr>
+    </w:p>
+    <w:p>
+      <w:pPr>
+        <w:pStyle w:val="Heading1"/>
+        <w:spacing w:before="0"/>
+      </w:pPr>
+      <w:r>
+        <w:rPr>
+          <w:noProof/>
+          <w:lang w:eastAsia="zh-CN"/>
+        </w:rPr>
+        <w:lastRenderedPageBreak/>
+        <w:drawing>
+          <wp:anchor distT="0" distB="0" distL="114300" distR="114300" simplePos="0" relativeHeight="251659264" behindDoc="0" locked="0" layoutInCell="1" allowOverlap="1" wp14:anchorId="7BA8D158" wp14:editId="7ED3395A">
+            <wp:simplePos x="0" y="0"/>
+            <wp:positionH relativeFrom="column">
+              <wp:posOffset>-635</wp:posOffset>
+            </wp:positionH>
+            <wp:positionV relativeFrom="paragraph">
+              <wp:posOffset>269875</wp:posOffset>
+            </wp:positionV>
+            <wp:extent cx="6219825" cy="4836160"/>
+            <wp:effectExtent l="0" t="0" r="0" b="0"/>
+            <wp:wrapSquare wrapText="bothSides"/>
+            <wp:docPr id="2" name="Picture 2" descr="C:\Users\flynng\Desktop\Important-Paperwork\Experiments\EXP-01\Test wires.png"/>
+            <wp:cNvGraphicFramePr>
+              <a:graphicFrameLocks xmlns:a="http://schemas.openxmlformats.org/drawingml/2006/main" noChangeAspect="1"/>
+            </wp:cNvGraphicFramePr>
+            <a:graphic xmlns:a="http://schemas.openxmlformats.org/drawingml/2006/main">
+              <a:graphicData uri="http://schemas.openxmlformats.org/drawingml/2006/picture">
+                <pic:pic xmlns:pic="http://schemas.openxmlformats.org/drawingml/2006/picture">
+                  <pic:nvPicPr>
+                    <pic:cNvPr id="0" name="Picture 12" descr="C:\Users\flynng\Desktop\Important-Paperwork\Experiments\EXP-01\Test wires.png"/>
+                    <pic:cNvPicPr>
+                      <a:picLocks noChangeAspect="1" noChangeArrowheads="1"/>
+                    </pic:cNvPicPr>
+                  </pic:nvPicPr>
+                  <pic:blipFill>
+                    <a:blip r:embed="rId18">
+                      <a:extLst>
+                        <a:ext uri="{28A0092B-C50C-407E-A947-70E740481C1C}">
+                          <a14:useLocalDpi xmlns:a14="http://schemas.microsoft.com/office/drawing/2010/main" val="0"/>
+                        </a:ext>
+                      </a:extLst>
+                    </a:blip>
+                    <a:srcRect/>
+                    <a:stretch>
+                      <a:fillRect/>
+                    </a:stretch>
+                  </pic:blipFill>
+                  <pic:spPr bwMode="auto">
+                    <a:xfrm>
+                      <a:off x="0" y="0"/>
+                      <a:ext cx="6219825" cy="4836160"/>
+                    </a:xfrm>
+                    <a:prstGeom prst="rect">
+                      <a:avLst/>
+                    </a:prstGeom>
+                    <a:noFill/>
+                    <a:ln>
+                      <a:noFill/>
+                    </a:ln>
+                  </pic:spPr>
+                </pic:pic>
+              </a:graphicData>
+            </a:graphic>
+            <wp14:sizeRelH relativeFrom="margin">
+              <wp14:pctWidth>0</wp14:pctWidth>
+            </wp14:sizeRelH>
+            <wp14:sizeRelV relativeFrom="margin">
+              <wp14:pctHeight>0</wp14:pctHeight>
+            </wp14:sizeRelV>
+          </wp:anchor>
+        </w:drawing>
+      </w:r>
+      <w:r>
+        <w:t>Wiring requirements</w:t>
+      </w:r>
+    </w:p>
+    <w:tbl>
+      <w:tblPr>
+        <w:tblStyle w:val="TableGrid"/>
+        <w:tblW w:w="0" w:type="auto"/>
+        <w:tblInd w:w="288" w:type="dxa"/>
+        <w:tblLook w:val="04A0" w:firstRow="1" w:lastRow="0" w:firstColumn="1" w:lastColumn="0" w:noHBand="0" w:noVBand="1"/>
+      </w:tblPr>
+      <w:tblGrid>
+        <w:gridCol w:w="799"/>
+        <w:gridCol w:w="1451"/>
+        <w:gridCol w:w="1664"/>
+      </w:tblGrid>
+      <w:tr>
+        <w:trPr>
+          <w:trHeight w:val="773"/>
+        </w:trPr>
+        <w:tc>
+          <w:tcPr>
+            <w:tcW w:w="799" w:type="dxa"/>
+          </w:tcPr>
+          <w:p>
+            <w:pPr>
+              <w:spacing w:line="276" w:lineRule="auto"/>
+            </w:pPr>
+            <w:r>
+              <w:t>Cable</w:t>
+            </w:r>
+          </w:p>
+        </w:tc>
+        <w:tc>
+          <w:tcPr>
+            <w:tcW w:w="1451" w:type="dxa"/>
+          </w:tcPr>
+          <w:p>
+            <w:pPr>
+              <w:spacing w:line="276" w:lineRule="auto"/>
+            </w:pPr>
+            <w:r>
+              <w:t xml:space="preserve">What </w:t>
+            </w:r>
+            <w:r>
+              <w:t>packs use it</w:t>
+            </w:r>
+          </w:p>
+        </w:tc>
+        <w:tc>
+          <w:tcPr>
+            <w:tcW w:w="1664" w:type="dxa"/>
+          </w:tcPr>
+          <w:p>
+            <w:pPr>
+              <w:spacing w:line="276" w:lineRule="auto"/>
+            </w:pPr>
+            <w:r>
+              <w:t>Total count for full test</w:t>
+            </w:r>
+          </w:p>
+        </w:tc>
+      </w:tr>
+      <w:tr>
+        <w:trPr>
+          <w:trHeight w:val="538"/>
+        </w:trPr>
+        <w:tc>
+          <w:tcPr>
+            <w:tcW w:w="799" w:type="dxa"/>
+          </w:tcPr>
+          <w:p>
+            <w:pPr>
+              <w:spacing w:line="276" w:lineRule="auto"/>
+            </w:pPr>
+            <w:r>
+              <w:t>W6</w:t>
+            </w:r>
+          </w:p>
+        </w:tc>
+        <w:tc>
+          <w:tcPr>
+            <w:tcW w:w="1451" w:type="dxa"/>
+          </w:tcPr>
+          <w:p>
+            <w:pPr>
+              <w:spacing w:line="276" w:lineRule="auto"/>
+            </w:pPr>
+            <w:r>
+              <w:t>1,2,3,4</w:t>
+            </w:r>
+          </w:p>
+        </w:tc>
+        <w:tc>
+          <w:tcPr>
+            <w:tcW w:w="1664" w:type="dxa"/>
+          </w:tcPr>
+          <w:p>
+            <w:pPr>
+              <w:spacing w:line="276" w:lineRule="auto"/>
+            </w:pPr>
+            <w:r>
+              <w:t>4</w:t>
+            </w:r>
+          </w:p>
+        </w:tc>
+      </w:tr>
+      <w:tr>
+        <w:trPr>
+          <w:trHeight w:val="538"/>
+        </w:trPr>
+        <w:tc>
+          <w:tcPr>
+            <w:tcW w:w="799" w:type="dxa"/>
+          </w:tcPr>
+          <w:p>
+            <w:pPr>
+              <w:spacing w:line="276" w:lineRule="auto"/>
+            </w:pPr>
+            <w:r>
+              <w:t>W7</w:t>
+            </w:r>
+          </w:p>
+        </w:tc>
+        <w:tc>
+          <w:tcPr>
+            <w:tcW w:w="1451" w:type="dxa"/>
+          </w:tcPr>
+          <w:p>
+            <w:pPr>
+              <w:spacing w:line="276" w:lineRule="auto"/>
+            </w:pPr>
+            <w:r>
+              <w:t>1,2,3,4</w:t>
+            </w:r>
+          </w:p>
+        </w:tc>
+        <w:tc>
+          <w:tcPr>
+            <w:tcW w:w="1664" w:type="dxa"/>
+          </w:tcPr>
+          <w:p>
+            <w:pPr>
+              <w:spacing w:line="276" w:lineRule="auto"/>
+            </w:pPr>
+            <w:r>
+              <w:t>1</w:t>
+            </w:r>
+          </w:p>
+        </w:tc>
+      </w:tr>
+      <w:tr>
+        <w:trPr>
+          <w:trHeight w:val="506"/>
+        </w:trPr>
+        <w:tc>
+          <w:tcPr>
+            <w:tcW w:w="799" w:type="dxa"/>
+          </w:tcPr>
+          <w:p>
+            <w:pPr>
+              <w:spacing w:line="276" w:lineRule="auto"/>
+            </w:pPr>
+            <w:r>
+              <w:t>TW1</w:t>
+            </w:r>
+          </w:p>
+        </w:tc>
+        <w:tc>
+          <w:tcPr>
+            <w:tcW w:w="1451" w:type="dxa"/>
+          </w:tcPr>
+          <w:p>
+            <w:pPr>
+              <w:spacing w:line="276" w:lineRule="auto"/>
+            </w:pPr>
+            <w:r>
+              <w:t>1</w:t>
+            </w:r>
+          </w:p>
+        </w:tc>
+        <w:tc>
+          <w:tcPr>
+            <w:tcW w:w="1664" w:type="dxa"/>
+          </w:tcPr>
+          <w:p>
+            <w:pPr>
+              <w:spacing w:line="276" w:lineRule="auto"/>
+            </w:pPr>
+            <w:r>
+              <w:t>1</w:t>
+            </w:r>
+          </w:p>
+        </w:tc>
+      </w:tr>
+      <w:tr>
+        <w:trPr>
+          <w:trHeight w:val="538"/>
+        </w:trPr>
+        <w:tc>
+          <w:tcPr>
+            <w:tcW w:w="799" w:type="dxa"/>
+          </w:tcPr>
+          <w:p>
+            <w:pPr>
+              <w:spacing w:line="276" w:lineRule="auto"/>
+            </w:pPr>
+            <w:r>
+              <w:t>TW2</w:t>
+            </w:r>
+          </w:p>
+        </w:tc>
+        <w:tc>
+          <w:tcPr>
+            <w:tcW w:w="1451" w:type="dxa"/>
+          </w:tcPr>
+          <w:p>
+            <w:pPr>
+              <w:spacing w:line="276" w:lineRule="auto"/>
+            </w:pPr>
+            <w:r>
+              <w:t>2,4</w:t>
+            </w:r>
+          </w:p>
+        </w:tc>
+        <w:tc>
+          <w:tcPr>
+            <w:tcW w:w="1664" w:type="dxa"/>
+          </w:tcPr>
+          <w:p>
+            <w:pPr>
+              <w:spacing w:line="276" w:lineRule="auto"/>
+            </w:pPr>
+            <w:r>
+              <w:t>2</w:t>
+            </w:r>
+          </w:p>
+        </w:tc>
+      </w:tr>
+      <w:tr>
+        <w:trPr>
+          <w:trHeight w:val="538"/>
+        </w:trPr>
+        <w:tc>
+          <w:tcPr>
+            <w:tcW w:w="799" w:type="dxa"/>
+          </w:tcPr>
+          <w:p>
+            <w:pPr>
+              <w:spacing w:line="276" w:lineRule="auto"/>
+            </w:pPr>
+            <w:r>
+              <w:t>TW3</w:t>
+            </w:r>
+          </w:p>
+        </w:tc>
+        <w:tc>
+          <w:tcPr>
+            <w:tcW w:w="1451" w:type="dxa"/>
+          </w:tcPr>
+          <w:p>
+            <w:pPr>
+              <w:spacing w:line="276" w:lineRule="auto"/>
+            </w:pPr>
+            <w:r>
+              <w:t>3</w:t>
+            </w:r>
+          </w:p>
+        </w:tc>
+        <w:tc>
+          <w:tcPr>
+            <w:tcW w:w="1664" w:type="dxa"/>
+          </w:tcPr>
+          <w:p>
+            <w:pPr>
+              <w:spacing w:line="276" w:lineRule="auto"/>
+            </w:pPr>
+            <w:r>
+              <w:t>1</w:t>
+            </w:r>
+          </w:p>
+        </w:tc>
+      </w:tr>
+      <w:tr>
+        <w:trPr>
+          <w:trHeight w:val="538"/>
+        </w:trPr>
+        <w:tc>
+          <w:tcPr>
+            <w:tcW w:w="799" w:type="dxa"/>
+          </w:tcPr>
+          <w:p>
+            <w:pPr>
+              <w:spacing w:line="276" w:lineRule="auto"/>
+            </w:pPr>
+            <w:r>
+              <w:t>TW4</w:t>
+            </w:r>
+          </w:p>
+        </w:tc>
+        <w:tc>
+          <w:tcPr>
+            <w:tcW w:w="1451" w:type="dxa"/>
+          </w:tcPr>
+          <w:p>
+            <w:pPr>
+              <w:spacing w:line="276" w:lineRule="auto"/>
+            </w:pPr>
+            <w:r>
+              <w:t>1,3</w:t>
+            </w:r>
+          </w:p>
+        </w:tc>
+        <w:tc>
+          <w:tcPr>
+            <w:tcW w:w="1664" w:type="dxa"/>
+          </w:tcPr>
+          <w:p>
+            <w:pPr>
+              <w:spacing w:line="276" w:lineRule="auto"/>
+            </w:pPr>
+            <w:r>
+              <w:t>2</w:t>
+            </w:r>
+          </w:p>
+        </w:tc>
+      </w:tr>
+      <w:tr>
+        <w:trPr>
+          <w:trHeight w:val="570"/>
+        </w:trPr>
+        <w:tc>
+          <w:tcPr>
+            <w:tcW w:w="799" w:type="dxa"/>
+          </w:tcPr>
+          <w:p>
+            <w:pPr>
+              <w:spacing w:line="276" w:lineRule="auto"/>
+            </w:pPr>
+            <w:r>
+              <w:t>TW5</w:t>
+            </w:r>
+          </w:p>
+        </w:tc>
+        <w:tc>
+          <w:tcPr>
+            <w:tcW w:w="1451" w:type="dxa"/>
+          </w:tcPr>
+          <w:p>
+            <w:pPr>
+              <w:spacing w:line="276" w:lineRule="auto"/>
+            </w:pPr>
+            <w:r>
+              <w:t>2,4</w:t>
+            </w:r>
+          </w:p>
+        </w:tc>
+        <w:tc>
+          <w:tcPr>
+            <w:tcW w:w="1664" w:type="dxa"/>
+          </w:tcPr>
+          <w:p>
+            <w:pPr>
+              <w:spacing w:line="276" w:lineRule="auto"/>
+            </w:pPr>
+            <w:r>
+              <w:t>2</w:t>
+            </w:r>
+          </w:p>
+        </w:tc>
+      </w:tr>
+    </w:tbl>
+    <w:p>
+      <w:bookmarkStart w:id="12" w:name="_GoBack"/>
+      <w:bookmarkEnd w:id="12"/>
+    </w:p>
     <w:sectPr>
-      <w:headerReference w:type="even" r:id="rId11"/>
-      <w:headerReference w:type="default" r:id="rId12"/>
-      <w:footerReference w:type="even" r:id="rId13"/>
-      <w:footerReference w:type="default" r:id="rId14"/>
-      <w:headerReference w:type="first" r:id="rId15"/>
-      <w:footerReference w:type="first" r:id="rId16"/>
-      <w:pgSz w:w="11900" w:h="16840"/>
-      <w:pgMar w:top="1440" w:right="1800" w:bottom="1440" w:left="1800" w:header="708" w:footer="708" w:gutter="0"/>
+      <w:pgSz w:w="16840" w:h="11900" w:orient="landscape"/>
+      <w:pgMar w:top="1800" w:right="1440" w:bottom="1800" w:left="1440" w:header="708" w:footer="708" w:gutter="0"/>
       <w:cols w:space="708"/>
       <w:titlePg/>
       <w:docGrid w:linePitch="360"/>
@@ -2295,7 +3059,15 @@
         <w:t>Get TSV to verify numbers.  ESF says that nominal TSV is 89.6 and Max is 106.4 (Section 1 Table 1)</w:t>
       </w:r>
       <w:r>
-        <w:t xml:space="preserve"> But 14mOhm thevinin into a 500mOhm load gives 23 </w:t>
+        <w:t xml:space="preserve"> But 14mOhm </w:t>
+      </w:r>
+      <w:proofErr w:type="spellStart"/>
+      <w:r>
+        <w:t>thevinin</w:t>
+      </w:r>
+      <w:proofErr w:type="spellEnd"/>
+      <w:r>
+        <w:t xml:space="preserve"> into a 500mOhm load gives 23 </w:t>
       </w:r>
       <w:r>
         <w:t>Volts</w:t>
@@ -2315,6 +3087,38 @@
       </w:r>
       <w:r>
         <w:t>Should we push it harder?</w:t>
+      </w:r>
+    </w:p>
+  </w:comment>
+  <w:comment w:id="4" w:author="Greg Flynn" w:date="2017-02-14T15:25:00Z" w:initials="GF">
+    <w:p>
+      <w:pPr>
+        <w:pStyle w:val="CommentText"/>
+      </w:pPr>
+      <w:r>
+        <w:rPr>
+          <w:rStyle w:val="CommentReference"/>
+        </w:rPr>
+        <w:annotationRef/>
+      </w:r>
+      <w:r>
+        <w:t>Set the current rather than the resistor</w:t>
+      </w:r>
+    </w:p>
+  </w:comment>
+  <w:comment w:id="9" w:author="Greg Flynn" w:date="2017-02-14T15:28:00Z" w:initials="GF">
+    <w:p>
+      <w:pPr>
+        <w:pStyle w:val="CommentText"/>
+      </w:pPr>
+      <w:r>
+        <w:rPr>
+          <w:rStyle w:val="CommentReference"/>
+        </w:rPr>
+        <w:annotationRef/>
+      </w:r>
+      <w:r>
+        <w:t>Do we want to show a temperature probe on this diagram?</w:t>
       </w:r>
     </w:p>
   </w:comment>
@@ -2326,6 +3130,8 @@
   <w15:commentEx w15:paraId="6CC06B2B" w15:done="0"/>
   <w15:commentEx w15:paraId="0FD5F755" w15:done="0"/>
   <w15:commentEx w15:paraId="04D3000F" w15:done="0"/>
+  <w15:commentEx w15:paraId="46FAFD3C" w15:paraIdParent="04D3000F" w15:done="0"/>
+  <w15:commentEx w15:paraId="0ABDAF57" w15:done="0"/>
 </w15:commentsEx>
 </file>
 
@@ -4276,6 +5082,32 @@
       <w:u w:val="single"/>
     </w:rPr>
   </w:style>
+  <w:style w:type="paragraph" w:styleId="Caption">
+    <w:name w:val="caption"/>
+    <w:basedOn w:val="Normal"/>
+    <w:next w:val="Normal"/>
+    <w:uiPriority w:val="35"/>
+    <w:semiHidden/>
+    <w:unhideWhenUsed/>
+    <w:qFormat/>
+    <w:rsid w:val="004011F1"/>
+    <w:pPr>
+      <w:spacing w:after="200"/>
+    </w:pPr>
+    <w:rPr>
+      <w:i/>
+      <w:iCs/>
+      <w:color w:val="1F497D" w:themeColor="text2"/>
+      <w:sz w:val="18"/>
+      <w:szCs w:val="18"/>
+    </w:rPr>
+  </w:style>
+  <w:style w:type="paragraph" w:styleId="NoSpacing">
+    <w:name w:val="No Spacing"/>
+    <w:uiPriority w:val="1"/>
+    <w:qFormat/>
+    <w:rsid w:val="008E4A88"/>
+  </w:style>
 </w:styles>
 </file>
 
@@ -4623,7 +5455,7 @@
 </file>
 
 <file path=customXml/itemProps2.xml><?xml version="1.0" encoding="utf-8"?>
-<ds:datastoreItem xmlns:ds="http://schemas.openxmlformats.org/officeDocument/2006/customXml" ds:itemID="{566E7F06-76C9-4186-8CF8-14D122BA4D20}">
+<ds:datastoreItem xmlns:ds="http://schemas.openxmlformats.org/officeDocument/2006/customXml" ds:itemID="{760CFF0F-7B53-416E-8621-9A4157314847}">
   <ds:schemaRefs>
     <ds:schemaRef ds:uri="http://schemas.openxmlformats.org/officeDocument/2006/bibliography"/>
   </ds:schemaRefs>

</xml_diff>

<commit_message>
Updated single pack diagram
</commit_message>
<xml_diff>
--- a/Experiments/EXP-01/01_Accumulator_Sim.docx
+++ b/Experiments/EXP-01/01_Accumulator_Sim.docx
@@ -21,7 +21,7 @@
             <mc:AlternateContent>
               <mc:Choice Requires="wps">
                 <w:drawing>
-                  <wp:anchor distT="0" distB="0" distL="114300" distR="114300" simplePos="0" relativeHeight="251660288" behindDoc="0" locked="0" layoutInCell="1" allowOverlap="1" wp14:anchorId="09D0EACA" wp14:editId="56E14A9D">
+                  <wp:anchor distT="0" distB="0" distL="114300" distR="114300" simplePos="0" relativeHeight="251657216" behindDoc="0" locked="0" layoutInCell="1" allowOverlap="1" wp14:anchorId="09D0EACA" wp14:editId="63AD8D6D">
                     <wp:simplePos x="0" y="0"/>
                     <wp:positionH relativeFrom="page">
                       <wp:posOffset>429895</wp:posOffset>
@@ -142,7 +142,7 @@
               </mc:Choice>
               <mc:Fallback>
                 <w:pict>
-                  <v:rect w14:anchorId="09D0EACA" id="Rectangle 2" o:spid="_x0000_s1026" style="position:absolute;margin-left:33.85pt;margin-top:717.15pt;width:540pt;height:30.6pt;z-index:251660288;visibility:visible;mso-wrap-style:square;mso-width-percent:0;mso-height-percent:0;mso-wrap-distance-left:9pt;mso-wrap-distance-top:0;mso-wrap-distance-right:9pt;mso-wrap-distance-bottom:0;mso-position-horizontal:absolute;mso-position-horizontal-relative:page;mso-position-vertical:absolute;mso-position-vertical-relative:page;mso-width-percent:0;mso-height-percent:0;mso-width-relative:page;mso-height-relative:page;v-text-anchor:top" o:gfxdata="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" filled="f" stroked="f">
+                  <v:rect w14:anchorId="09D0EACA" id="Rectangle 2" o:spid="_x0000_s1026" style="position:absolute;margin-left:33.85pt;margin-top:717.15pt;width:540pt;height:30.6pt;z-index:251657216;visibility:visible;mso-wrap-style:square;mso-width-percent:0;mso-height-percent:0;mso-wrap-distance-left:9pt;mso-wrap-distance-top:0;mso-wrap-distance-right:9pt;mso-wrap-distance-bottom:0;mso-position-horizontal:absolute;mso-position-horizontal-relative:page;mso-position-vertical:absolute;mso-position-vertical-relative:page;mso-width-percent:0;mso-height-percent:0;mso-width-relative:page;mso-height-relative:page;v-text-anchor:top" o:gfxdata="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" filled="f" stroked="f">
                     <v:textbox>
                       <w:txbxContent>
                         <w:p>
@@ -208,7 +208,7 @@
             <mc:AlternateContent>
               <mc:Choice Requires="wps">
                 <w:drawing>
-                  <wp:anchor distT="0" distB="0" distL="114300" distR="114300" simplePos="0" relativeHeight="251662336" behindDoc="0" locked="0" layoutInCell="1" allowOverlap="1" wp14:anchorId="36DD12E0" wp14:editId="26FD4A76">
+                  <wp:anchor distT="0" distB="0" distL="114300" distR="114300" simplePos="0" relativeHeight="251659264" behindDoc="0" locked="0" layoutInCell="1" allowOverlap="1" wp14:anchorId="36DD12E0" wp14:editId="141782AA">
                     <wp:simplePos x="0" y="0"/>
                     <wp:positionH relativeFrom="page">
                       <wp:posOffset>274320</wp:posOffset>
@@ -288,7 +288,7 @@
               </mc:Choice>
               <mc:Fallback>
                 <w:pict>
-                  <v:rect w14:anchorId="0CCA11EF" id="Rectangle 4" o:spid="_x0000_s1026" style="position:absolute;margin-left:21.6pt;margin-top:36pt;width:568.8pt;height:17.6pt;z-index:251662336;visibility:visible;mso-wrap-style:square;mso-width-percent:0;mso-height-percent:0;mso-wrap-distance-left:9pt;mso-wrap-distance-top:0;mso-wrap-distance-right:9pt;mso-wrap-distance-bottom:0;mso-position-horizontal:absolute;mso-position-horizontal-relative:page;mso-position-vertical:absolute;mso-position-vertical-relative:page;mso-width-percent:0;mso-height-percent:0;mso-width-relative:page;mso-height-relative:page;v-text-anchor:top" o:gfxdata="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" fillcolor="#8db3e2 [1311]" stroked="f">
+                  <v:rect w14:anchorId="0CA1B78A" id="Rectangle 4" o:spid="_x0000_s1026" style="position:absolute;margin-left:21.6pt;margin-top:36pt;width:568.8pt;height:17.6pt;z-index:251659264;visibility:visible;mso-wrap-style:square;mso-width-percent:0;mso-height-percent:0;mso-wrap-distance-left:9pt;mso-wrap-distance-top:0;mso-wrap-distance-right:9pt;mso-wrap-distance-bottom:0;mso-position-horizontal:absolute;mso-position-horizontal-relative:page;mso-position-vertical:absolute;mso-position-vertical-relative:page;mso-width-percent:0;mso-height-percent:0;mso-width-relative:page;mso-height-relative:page;v-text-anchor:top" o:gfxdata="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" fillcolor="#8db3e2 [1311]" stroked="f">
                     <v:textbox inset=",7.2pt,,7.2pt"/>
                     <w10:wrap anchorx="page" anchory="page"/>
                   </v:rect>
@@ -304,7 +304,7 @@
             <mc:AlternateContent>
               <mc:Choice Requires="wpg">
                 <w:drawing>
-                  <wp:anchor distT="0" distB="0" distL="114300" distR="114300" simplePos="0" relativeHeight="251659264" behindDoc="1" locked="0" layoutInCell="1" allowOverlap="1" wp14:anchorId="14D6C5FE" wp14:editId="0E76701A">
+                  <wp:anchor distT="0" distB="0" distL="114300" distR="114300" simplePos="0" relativeHeight="251655168" behindDoc="1" locked="0" layoutInCell="1" allowOverlap="1" wp14:anchorId="14D6C5FE" wp14:editId="64FC7518">
                     <wp:simplePos x="0" y="0"/>
                     <wp:positionH relativeFrom="page">
                       <wp:posOffset>274320</wp:posOffset>
@@ -411,7 +411,7 @@
               </mc:Choice>
               <mc:Fallback>
                 <w:pict>
-                  <v:group w14:anchorId="08664FE8" id="Group 9" o:spid="_x0000_s1026" style="position:absolute;margin-left:21.6pt;margin-top:702pt;width:568.8pt;height:54.05pt;z-index:-251657216;mso-position-horizontal-relative:page;mso-position-vertical-relative:page" coordorigin="432,13608" coordsize="11376,1081" o:gfxdata="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">
+                  <v:group w14:anchorId="727D65AE" id="Group 9" o:spid="_x0000_s1026" style="position:absolute;margin-left:21.6pt;margin-top:702pt;width:568.8pt;height:54.05pt;z-index:-251661312;mso-position-horizontal-relative:page;mso-position-vertical-relative:page" coordorigin="432,13608" coordsize="11376,1081" o:gfxdata="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">
                     <v:shapetype id="_x0000_t32" coordsize="21600,21600" o:spt="32" o:oned="t" path="m,l21600,21600e" filled="f">
                       <v:path arrowok="t" fillok="f" o:connecttype="none"/>
                       <o:lock v:ext="edit" shapetype="t"/>
@@ -432,7 +432,7 @@
             <mc:AlternateContent>
               <mc:Choice Requires="wpg">
                 <w:drawing>
-                  <wp:anchor distT="0" distB="0" distL="114300" distR="114300" simplePos="0" relativeHeight="251664384" behindDoc="0" locked="0" layoutInCell="1" allowOverlap="1" wp14:anchorId="70B74C37" wp14:editId="42F3D1B7">
+                  <wp:anchor distT="0" distB="0" distL="114300" distR="114300" simplePos="0" relativeHeight="251660288" behindDoc="0" locked="0" layoutInCell="1" allowOverlap="1" wp14:anchorId="70B74C37" wp14:editId="4425028B">
                     <wp:simplePos x="0" y="0"/>
                     <wp:positionH relativeFrom="column">
                       <wp:posOffset>4629150</wp:posOffset>
@@ -636,7 +636,7 @@
               </mc:Choice>
               <mc:Fallback>
                 <w:pict>
-                  <v:group w14:anchorId="70B74C37" id="Group 15" o:spid="_x0000_s1027" style="position:absolute;margin-left:364.5pt;margin-top:-385.7pt;width:143.25pt;height:60.75pt;z-index:251664384" coordorigin="8895,1230" coordsize="2865,1215" o:gfxdata="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">
+                  <v:group w14:anchorId="70B74C37" id="Group 15" o:spid="_x0000_s1027" style="position:absolute;margin-left:364.5pt;margin-top:-385.7pt;width:143.25pt;height:60.75pt;z-index:251660288" coordorigin="8895,1230" coordsize="2865,1215" o:gfxdata="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">
                     <v:shapetype id="_x0000_t202" coordsize="21600,21600" o:spt="202" path="m,l,21600r21600,l21600,xe">
                       <v:stroke joinstyle="miter"/>
                       <v:path gradientshapeok="t" o:connecttype="rect"/>
@@ -708,7 +708,7 @@
             <mc:AlternateContent>
               <mc:Choice Requires="wps">
                 <w:drawing>
-                  <wp:anchor distT="0" distB="0" distL="114300" distR="114300" simplePos="0" relativeHeight="251661312" behindDoc="0" locked="0" layoutInCell="1" allowOverlap="1" wp14:anchorId="60ABCF61" wp14:editId="6EF9B9E1">
+                  <wp:anchor distT="0" distB="0" distL="114300" distR="114300" simplePos="0" relativeHeight="251658240" behindDoc="0" locked="0" layoutInCell="1" allowOverlap="1" wp14:anchorId="60ABCF61" wp14:editId="5ADF6CC1">
                     <wp:simplePos x="0" y="0"/>
                     <wp:positionH relativeFrom="page">
                       <wp:posOffset>429260</wp:posOffset>
@@ -931,7 +931,7 @@
               </mc:Choice>
               <mc:Fallback>
                 <w:pict>
-                  <v:rect w14:anchorId="60ABCF61" id="Rectangle 3" o:spid="_x0000_s1031" style="position:absolute;margin-left:33.8pt;margin-top:392.4pt;width:479.2pt;height:269.15pt;z-index:251661312;visibility:visible;mso-wrap-style:square;mso-width-percent:0;mso-height-percent:0;mso-wrap-distance-left:9pt;mso-wrap-distance-top:0;mso-wrap-distance-right:9pt;mso-wrap-distance-bottom:0;mso-position-horizontal:absolute;mso-position-horizontal-relative:page;mso-position-vertical:absolute;mso-position-vertical-relative:page;mso-width-percent:0;mso-height-percent:0;mso-width-relative:page;mso-height-relative:page;v-text-anchor:top" o:gfxdata="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" filled="f" stroked="f">
+                  <v:rect w14:anchorId="60ABCF61" id="Rectangle 3" o:spid="_x0000_s1031" style="position:absolute;margin-left:33.8pt;margin-top:392.4pt;width:479.2pt;height:269.15pt;z-index:251658240;visibility:visible;mso-wrap-style:square;mso-width-percent:0;mso-height-percent:0;mso-wrap-distance-left:9pt;mso-wrap-distance-top:0;mso-wrap-distance-right:9pt;mso-wrap-distance-bottom:0;mso-position-horizontal:absolute;mso-position-horizontal-relative:page;mso-position-vertical:absolute;mso-position-vertical-relative:page;mso-width-percent:0;mso-height-percent:0;mso-width-relative:page;mso-height-relative:page;v-text-anchor:top" o:gfxdata="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" filled="f" stroked="f">
                     <v:textbox>
                       <w:txbxContent>
                         <w:sdt>
@@ -2019,7 +2019,8 @@
         <w:pStyle w:val="Heading1"/>
       </w:pPr>
       <w:bookmarkStart w:id="8" w:name="_Toc474847355"/>
-      <w:commentRangeStart w:id="9"/>
+      <w:bookmarkStart w:id="9" w:name="_GoBack"/>
+      <w:commentRangeStart w:id="10"/>
       <w:r>
         <w:rPr>
           <w:noProof/>
@@ -2027,9 +2028,9 @@
         </w:rPr>
         <w:lastRenderedPageBreak/>
         <w:drawing>
-          <wp:inline distT="0" distB="0" distL="0" distR="0" wp14:anchorId="1CD32472" wp14:editId="699F14F7">
-            <wp:extent cx="5241520" cy="4933950"/>
-            <wp:effectExtent l="0" t="0" r="0" b="0"/>
+          <wp:inline distT="0" distB="0" distL="0" distR="0" wp14:anchorId="1CD32472" wp14:editId="485C1549">
+            <wp:extent cx="5267325" cy="4513139"/>
+            <wp:effectExtent l="0" t="0" r="0" b="1905"/>
             <wp:docPr id="1" name="Picture 1"/>
             <wp:cNvGraphicFramePr>
               <a:graphicFrameLocks xmlns:a="http://schemas.openxmlformats.org/drawingml/2006/main" noChangeAspect="1"/>
@@ -2058,7 +2059,7 @@
                   <pic:spPr bwMode="auto">
                     <a:xfrm>
                       <a:off x="0" y="0"/>
-                      <a:ext cx="5241520" cy="4933950"/>
+                      <a:ext cx="5267325" cy="4513139"/>
                     </a:xfrm>
                     <a:prstGeom prst="rect">
                       <a:avLst/>
@@ -2074,7 +2075,8 @@
           </wp:inline>
         </w:drawing>
       </w:r>
-      <w:commentRangeEnd w:id="9"/>
+      <w:bookmarkEnd w:id="9"/>
+      <w:commentRangeEnd w:id="10"/>
     </w:p>
     <w:p>
       <w:pPr>
@@ -2108,7 +2110,7 @@
           <w:bCs w:val="0"/>
           <w:color w:val="auto"/>
         </w:rPr>
-        <w:commentReference w:id="9"/>
+        <w:commentReference w:id="10"/>
       </w:r>
     </w:p>
     <w:p>
@@ -2137,7 +2139,7 @@
           <w:szCs w:val="32"/>
         </w:rPr>
       </w:pPr>
-      <w:bookmarkStart w:id="10" w:name="_Toc474847356"/>
+      <w:bookmarkStart w:id="11" w:name="_Toc474847356"/>
       <w:r>
         <w:br w:type="page"/>
       </w:r>
@@ -2151,7 +2153,7 @@
         <w:lastRenderedPageBreak/>
         <w:t>Data</w:t>
       </w:r>
-      <w:bookmarkEnd w:id="10"/>
+      <w:bookmarkEnd w:id="11"/>
     </w:p>
     <w:p>
       <w:r>
@@ -2163,11 +2165,11 @@
         <w:pStyle w:val="Heading2"/>
         <w:spacing w:line="276" w:lineRule="auto"/>
       </w:pPr>
-      <w:bookmarkStart w:id="11" w:name="_Toc474847357"/>
+      <w:bookmarkStart w:id="12" w:name="_Toc474847357"/>
       <w:r>
         <w:t>Desired data</w:t>
       </w:r>
-      <w:bookmarkEnd w:id="11"/>
+      <w:bookmarkEnd w:id="12"/>
     </w:p>
     <w:p>
       <w:r>
@@ -2577,7 +2579,7 @@
         </w:rPr>
         <w:lastRenderedPageBreak/>
         <w:drawing>
-          <wp:anchor distT="0" distB="0" distL="114300" distR="114300" simplePos="0" relativeHeight="251659264" behindDoc="0" locked="0" layoutInCell="1" allowOverlap="1" wp14:anchorId="7BA8D158" wp14:editId="7ED3395A">
+          <wp:anchor distT="0" distB="0" distL="114300" distR="114300" simplePos="0" relativeHeight="251659264" behindDoc="0" locked="0" layoutInCell="1" allowOverlap="1" wp14:anchorId="7BA8D158" wp14:editId="0FA95DF3">
             <wp:simplePos x="0" y="0"/>
             <wp:positionH relativeFrom="column">
               <wp:posOffset>-635</wp:posOffset>
@@ -3011,10 +3013,7 @@
         </w:tc>
       </w:tr>
     </w:tbl>
-    <w:p>
-      <w:bookmarkStart w:id="12" w:name="_GoBack"/>
-      <w:bookmarkEnd w:id="12"/>
-    </w:p>
+    <w:p/>
     <w:sectPr>
       <w:pgSz w:w="16840" w:h="11900" w:orient="landscape"/>
       <w:pgMar w:top="1800" w:right="1440" w:bottom="1800" w:left="1440" w:header="708" w:footer="708" w:gutter="0"/>
@@ -3106,7 +3105,7 @@
       </w:r>
     </w:p>
   </w:comment>
-  <w:comment w:id="9" w:author="Greg Flynn" w:date="2017-02-14T15:28:00Z" w:initials="GF">
+  <w:comment w:id="10" w:author="Greg Flynn" w:date="2017-02-14T15:28:00Z" w:initials="GF">
     <w:p>
       <w:pPr>
         <w:pStyle w:val="CommentText"/>
@@ -5455,7 +5454,7 @@
 </file>
 
 <file path=customXml/itemProps2.xml><?xml version="1.0" encoding="utf-8"?>
-<ds:datastoreItem xmlns:ds="http://schemas.openxmlformats.org/officeDocument/2006/customXml" ds:itemID="{760CFF0F-7B53-416E-8621-9A4157314847}">
+<ds:datastoreItem xmlns:ds="http://schemas.openxmlformats.org/officeDocument/2006/customXml" ds:itemID="{CFE4D4A8-084D-428E-B1AC-D52AD198976B}">
   <ds:schemaRefs>
     <ds:schemaRef ds:uri="http://schemas.openxmlformats.org/officeDocument/2006/bibliography"/>
   </ds:schemaRefs>

</xml_diff>

<commit_message>
Created 4 Cell document
</commit_message>
<xml_diff>
--- a/Experiments/EXP-01/01_Accumulator_Sim.docx
+++ b/Experiments/EXP-01/01_Accumulator_Sim.docx
@@ -21,7 +21,7 @@
             <mc:AlternateContent>
               <mc:Choice Requires="wps">
                 <w:drawing>
-                  <wp:anchor distT="0" distB="0" distL="114300" distR="114300" simplePos="0" relativeHeight="251657216" behindDoc="0" locked="0" layoutInCell="1" allowOverlap="1" wp14:anchorId="09D0EACA" wp14:editId="63AD8D6D">
+                  <wp:anchor distT="0" distB="0" distL="114300" distR="114300" simplePos="0" relativeHeight="251656192" behindDoc="0" locked="0" layoutInCell="1" allowOverlap="1" wp14:anchorId="09D0EACA" wp14:editId="14B71EF5">
                     <wp:simplePos x="0" y="0"/>
                     <wp:positionH relativeFrom="page">
                       <wp:posOffset>429895</wp:posOffset>
@@ -142,7 +142,7 @@
               </mc:Choice>
               <mc:Fallback>
                 <w:pict>
-                  <v:rect w14:anchorId="09D0EACA" id="Rectangle 2" o:spid="_x0000_s1026" style="position:absolute;margin-left:33.85pt;margin-top:717.15pt;width:540pt;height:30.6pt;z-index:251657216;visibility:visible;mso-wrap-style:square;mso-width-percent:0;mso-height-percent:0;mso-wrap-distance-left:9pt;mso-wrap-distance-top:0;mso-wrap-distance-right:9pt;mso-wrap-distance-bottom:0;mso-position-horizontal:absolute;mso-position-horizontal-relative:page;mso-position-vertical:absolute;mso-position-vertical-relative:page;mso-width-percent:0;mso-height-percent:0;mso-width-relative:page;mso-height-relative:page;v-text-anchor:top" o:gfxdata="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" filled="f" stroked="f">
+                  <v:rect w14:anchorId="09D0EACA" id="Rectangle 2" o:spid="_x0000_s1026" style="position:absolute;margin-left:33.85pt;margin-top:717.15pt;width:540pt;height:30.6pt;z-index:251656192;visibility:visible;mso-wrap-style:square;mso-width-percent:0;mso-height-percent:0;mso-wrap-distance-left:9pt;mso-wrap-distance-top:0;mso-wrap-distance-right:9pt;mso-wrap-distance-bottom:0;mso-position-horizontal:absolute;mso-position-horizontal-relative:page;mso-position-vertical:absolute;mso-position-vertical-relative:page;mso-width-percent:0;mso-height-percent:0;mso-width-relative:page;mso-height-relative:page;v-text-anchor:top" o:gfxdata="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" filled="f" stroked="f">
                     <v:textbox>
                       <w:txbxContent>
                         <w:p>
@@ -208,7 +208,7 @@
             <mc:AlternateContent>
               <mc:Choice Requires="wps">
                 <w:drawing>
-                  <wp:anchor distT="0" distB="0" distL="114300" distR="114300" simplePos="0" relativeHeight="251659264" behindDoc="0" locked="0" layoutInCell="1" allowOverlap="1" wp14:anchorId="36DD12E0" wp14:editId="141782AA">
+                  <wp:anchor distT="0" distB="0" distL="114300" distR="114300" simplePos="0" relativeHeight="251658240" behindDoc="0" locked="0" layoutInCell="1" allowOverlap="1" wp14:anchorId="36DD12E0" wp14:editId="502B5D4B">
                     <wp:simplePos x="0" y="0"/>
                     <wp:positionH relativeFrom="page">
                       <wp:posOffset>274320</wp:posOffset>
@@ -288,7 +288,7 @@
               </mc:Choice>
               <mc:Fallback>
                 <w:pict>
-                  <v:rect w14:anchorId="0CA1B78A" id="Rectangle 4" o:spid="_x0000_s1026" style="position:absolute;margin-left:21.6pt;margin-top:36pt;width:568.8pt;height:17.6pt;z-index:251659264;visibility:visible;mso-wrap-style:square;mso-width-percent:0;mso-height-percent:0;mso-wrap-distance-left:9pt;mso-wrap-distance-top:0;mso-wrap-distance-right:9pt;mso-wrap-distance-bottom:0;mso-position-horizontal:absolute;mso-position-horizontal-relative:page;mso-position-vertical:absolute;mso-position-vertical-relative:page;mso-width-percent:0;mso-height-percent:0;mso-width-relative:page;mso-height-relative:page;v-text-anchor:top" o:gfxdata="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" fillcolor="#8db3e2 [1311]" stroked="f">
+                  <v:rect w14:anchorId="394EA070" id="Rectangle 4" o:spid="_x0000_s1026" style="position:absolute;margin-left:21.6pt;margin-top:36pt;width:568.8pt;height:17.6pt;z-index:251658240;visibility:visible;mso-wrap-style:square;mso-width-percent:0;mso-height-percent:0;mso-wrap-distance-left:9pt;mso-wrap-distance-top:0;mso-wrap-distance-right:9pt;mso-wrap-distance-bottom:0;mso-position-horizontal:absolute;mso-position-horizontal-relative:page;mso-position-vertical:absolute;mso-position-vertical-relative:page;mso-width-percent:0;mso-height-percent:0;mso-width-relative:page;mso-height-relative:page;v-text-anchor:top" o:gfxdata="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" fillcolor="#8db3e2 [1311]" stroked="f">
                     <v:textbox inset=",7.2pt,,7.2pt"/>
                     <w10:wrap anchorx="page" anchory="page"/>
                   </v:rect>
@@ -304,7 +304,7 @@
             <mc:AlternateContent>
               <mc:Choice Requires="wpg">
                 <w:drawing>
-                  <wp:anchor distT="0" distB="0" distL="114300" distR="114300" simplePos="0" relativeHeight="251655168" behindDoc="1" locked="0" layoutInCell="1" allowOverlap="1" wp14:anchorId="14D6C5FE" wp14:editId="64FC7518">
+                  <wp:anchor distT="0" distB="0" distL="114300" distR="114300" simplePos="0" relativeHeight="251655168" behindDoc="1" locked="0" layoutInCell="1" allowOverlap="1" wp14:anchorId="14D6C5FE" wp14:editId="2AA6DA3E">
                     <wp:simplePos x="0" y="0"/>
                     <wp:positionH relativeFrom="page">
                       <wp:posOffset>274320</wp:posOffset>
@@ -411,7 +411,7 @@
               </mc:Choice>
               <mc:Fallback>
                 <w:pict>
-                  <v:group w14:anchorId="727D65AE" id="Group 9" o:spid="_x0000_s1026" style="position:absolute;margin-left:21.6pt;margin-top:702pt;width:568.8pt;height:54.05pt;z-index:-251661312;mso-position-horizontal-relative:page;mso-position-vertical-relative:page" coordorigin="432,13608" coordsize="11376,1081" o:gfxdata="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">
+                  <v:group w14:anchorId="4458AD73" id="Group 9" o:spid="_x0000_s1026" style="position:absolute;margin-left:21.6pt;margin-top:702pt;width:568.8pt;height:54.05pt;z-index:-251661312;mso-position-horizontal-relative:page;mso-position-vertical-relative:page" coordorigin="432,13608" coordsize="11376,1081" o:gfxdata="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">
                     <v:shapetype id="_x0000_t32" coordsize="21600,21600" o:spt="32" o:oned="t" path="m,l21600,21600e" filled="f">
                       <v:path arrowok="t" fillok="f" o:connecttype="none"/>
                       <o:lock v:ext="edit" shapetype="t"/>
@@ -432,7 +432,7 @@
             <mc:AlternateContent>
               <mc:Choice Requires="wpg">
                 <w:drawing>
-                  <wp:anchor distT="0" distB="0" distL="114300" distR="114300" simplePos="0" relativeHeight="251660288" behindDoc="0" locked="0" layoutInCell="1" allowOverlap="1" wp14:anchorId="70B74C37" wp14:editId="4425028B">
+                  <wp:anchor distT="0" distB="0" distL="114300" distR="114300" simplePos="0" relativeHeight="251660288" behindDoc="0" locked="0" layoutInCell="1" allowOverlap="1" wp14:anchorId="70B74C37" wp14:editId="5E0F47C0">
                     <wp:simplePos x="0" y="0"/>
                     <wp:positionH relativeFrom="column">
                       <wp:posOffset>4629150</wp:posOffset>
@@ -708,7 +708,7 @@
             <mc:AlternateContent>
               <mc:Choice Requires="wps">
                 <w:drawing>
-                  <wp:anchor distT="0" distB="0" distL="114300" distR="114300" simplePos="0" relativeHeight="251658240" behindDoc="0" locked="0" layoutInCell="1" allowOverlap="1" wp14:anchorId="60ABCF61" wp14:editId="5ADF6CC1">
+                  <wp:anchor distT="0" distB="0" distL="114300" distR="114300" simplePos="0" relativeHeight="251657216" behindDoc="0" locked="0" layoutInCell="1" allowOverlap="1" wp14:anchorId="60ABCF61" wp14:editId="0B4078AE">
                     <wp:simplePos x="0" y="0"/>
                     <wp:positionH relativeFrom="page">
                       <wp:posOffset>429260</wp:posOffset>
@@ -931,7 +931,7 @@
               </mc:Choice>
               <mc:Fallback>
                 <w:pict>
-                  <v:rect w14:anchorId="60ABCF61" id="Rectangle 3" o:spid="_x0000_s1031" style="position:absolute;margin-left:33.8pt;margin-top:392.4pt;width:479.2pt;height:269.15pt;z-index:251658240;visibility:visible;mso-wrap-style:square;mso-width-percent:0;mso-height-percent:0;mso-wrap-distance-left:9pt;mso-wrap-distance-top:0;mso-wrap-distance-right:9pt;mso-wrap-distance-bottom:0;mso-position-horizontal:absolute;mso-position-horizontal-relative:page;mso-position-vertical:absolute;mso-position-vertical-relative:page;mso-width-percent:0;mso-height-percent:0;mso-width-relative:page;mso-height-relative:page;v-text-anchor:top" o:gfxdata="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" filled="f" stroked="f">
+                  <v:rect w14:anchorId="60ABCF61" id="Rectangle 3" o:spid="_x0000_s1031" style="position:absolute;margin-left:33.8pt;margin-top:392.4pt;width:479.2pt;height:269.15pt;z-index:251657216;visibility:visible;mso-wrap-style:square;mso-width-percent:0;mso-height-percent:0;mso-wrap-distance-left:9pt;mso-wrap-distance-top:0;mso-wrap-distance-right:9pt;mso-wrap-distance-bottom:0;mso-position-horizontal:absolute;mso-position-horizontal-relative:page;mso-position-vertical:absolute;mso-position-vertical-relative:page;mso-width-percent:0;mso-height-percent:0;mso-width-relative:page;mso-height-relative:page;v-text-anchor:top" o:gfxdata="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" filled="f" stroked="f">
                     <v:textbox>
                       <w:txbxContent>
                         <w:sdt>
@@ -2004,29 +2004,40 @@
     </w:p>
     <w:p>
       <w:pPr>
+        <w:rPr>
+          <w:rFonts w:asciiTheme="majorHAnsi" w:eastAsiaTheme="majorEastAsia" w:hAnsiTheme="majorHAnsi" w:cstheme="majorBidi"/>
+          <w:b/>
+          <w:bCs/>
+          <w:color w:val="345A8A" w:themeColor="accent1" w:themeShade="B5"/>
+          <w:sz w:val="32"/>
+          <w:szCs w:val="32"/>
+        </w:rPr>
+      </w:pPr>
+      <w:bookmarkStart w:id="7" w:name="_Toc474847354"/>
+      <w:r>
+        <w:br w:type="page"/>
+      </w:r>
+    </w:p>
+    <w:p>
+      <w:pPr>
         <w:pStyle w:val="Heading1"/>
         <w:spacing w:line="360" w:lineRule="auto"/>
       </w:pPr>
-      <w:bookmarkStart w:id="7" w:name="_Toc474847354"/>
-      <w:r>
+      <w:r>
+        <w:lastRenderedPageBreak/>
         <w:t>Hardware Setup</w:t>
       </w:r>
       <w:bookmarkEnd w:id="7"/>
     </w:p>
     <w:p/>
     <w:p>
-      <w:pPr>
-        <w:pStyle w:val="Heading1"/>
-      </w:pPr>
       <w:bookmarkStart w:id="8" w:name="_Toc474847355"/>
-      <w:bookmarkStart w:id="9" w:name="_GoBack"/>
-      <w:commentRangeStart w:id="10"/>
+      <w:commentRangeStart w:id="9"/>
       <w:r>
         <w:rPr>
           <w:noProof/>
           <w:lang w:eastAsia="zh-CN"/>
         </w:rPr>
-        <w:lastRenderedPageBreak/>
         <w:drawing>
           <wp:inline distT="0" distB="0" distL="0" distR="0" wp14:anchorId="1CD32472" wp14:editId="485C1549">
             <wp:extent cx="5267325" cy="4513139"/>
@@ -2075,8 +2086,7 @@
           </wp:inline>
         </w:drawing>
       </w:r>
-      <w:bookmarkEnd w:id="9"/>
-      <w:commentRangeEnd w:id="10"/>
+      <w:commentRangeEnd w:id="9"/>
     </w:p>
     <w:p>
       <w:pPr>
@@ -2099,25 +2109,94 @@
       </w:r>
     </w:p>
     <w:p>
-      <w:pPr>
-        <w:pStyle w:val="Heading1"/>
-      </w:pPr>
       <w:r>
         <w:rPr>
           <w:rStyle w:val="CommentReference"/>
-          <w:rFonts w:asciiTheme="minorHAnsi" w:eastAsiaTheme="minorEastAsia" w:hAnsiTheme="minorHAnsi" w:cstheme="minorBidi"/>
-          <w:b w:val="0"/>
-          <w:bCs w:val="0"/>
-          <w:color w:val="auto"/>
+          <w:b/>
+          <w:bCs/>
         </w:rPr>
-        <w:commentReference w:id="10"/>
+        <w:commentReference w:id="9"/>
       </w:r>
     </w:p>
     <w:p>
       <w:pPr>
+        <w:keepNext/>
+      </w:pPr>
+      <w:r>
+        <w:rPr>
+          <w:noProof/>
+          <w:lang w:eastAsia="zh-CN"/>
+        </w:rPr>
+        <w:lastRenderedPageBreak/>
+        <w:drawing>
+          <wp:inline distT="0" distB="0" distL="0" distR="0" wp14:anchorId="10D0B2B0" wp14:editId="1CBF9BD1">
+            <wp:extent cx="5270500" cy="8510270"/>
+            <wp:effectExtent l="0" t="0" r="6350" b="5080"/>
+            <wp:docPr id="3" name="Picture 3"/>
+            <wp:cNvGraphicFramePr>
+              <a:graphicFrameLocks xmlns:a="http://schemas.openxmlformats.org/drawingml/2006/main" noChangeAspect="1"/>
+            </wp:cNvGraphicFramePr>
+            <a:graphic xmlns:a="http://schemas.openxmlformats.org/drawingml/2006/main">
+              <a:graphicData uri="http://schemas.openxmlformats.org/drawingml/2006/picture">
+                <pic:pic xmlns:pic="http://schemas.openxmlformats.org/drawingml/2006/picture">
+                  <pic:nvPicPr>
+                    <pic:cNvPr id="3" name="Four_Cell.png"/>
+                    <pic:cNvPicPr/>
+                  </pic:nvPicPr>
+                  <pic:blipFill>
+                    <a:blip r:embed="rId12">
+                      <a:extLst>
+                        <a:ext uri="{28A0092B-C50C-407E-A947-70E740481C1C}">
+                          <a14:useLocalDpi xmlns:a14="http://schemas.microsoft.com/office/drawing/2010/main" val="0"/>
+                        </a:ext>
+                      </a:extLst>
+                    </a:blip>
+                    <a:stretch>
+                      <a:fillRect/>
+                    </a:stretch>
+                  </pic:blipFill>
+                  <pic:spPr>
+                    <a:xfrm>
+                      <a:off x="0" y="0"/>
+                      <a:ext cx="5270500" cy="8510270"/>
+                    </a:xfrm>
+                    <a:prstGeom prst="rect">
+                      <a:avLst/>
+                    </a:prstGeom>
+                  </pic:spPr>
+                </pic:pic>
+              </a:graphicData>
+            </a:graphic>
+          </wp:inline>
+        </w:drawing>
+      </w:r>
+    </w:p>
+    <w:p>
+      <w:pPr>
+        <w:pStyle w:val="Caption"/>
+        <w:jc w:val="center"/>
+      </w:pPr>
+      <w:r>
+        <w:t xml:space="preserve">Figure </w:t>
+      </w:r>
+      <w:fldSimple w:instr=" SEQ Figure \* ARABIC ">
+        <w:r>
+          <w:rPr>
+            <w:noProof/>
+          </w:rPr>
+          <w:t>2</w:t>
+        </w:r>
+      </w:fldSimple>
+      <w:r>
+        <w:t xml:space="preserve"> Full 4 cell test</w:t>
+      </w:r>
+    </w:p>
+    <w:p>
+      <w:pPr>
         <w:pStyle w:val="Heading1"/>
       </w:pPr>
       <w:r>
+        <w:lastRenderedPageBreak/>
         <w:t>Software Setup</w:t>
       </w:r>
       <w:bookmarkEnd w:id="8"/>
@@ -2126,23 +2205,7 @@
       <w:r>
         <w:t>N/A</w:t>
       </w:r>
-    </w:p>
-    <w:p/>
-    <w:p>
-      <w:pPr>
-        <w:rPr>
-          <w:rFonts w:asciiTheme="majorHAnsi" w:eastAsiaTheme="majorEastAsia" w:hAnsiTheme="majorHAnsi" w:cstheme="majorBidi"/>
-          <w:b/>
-          <w:bCs/>
-          <w:color w:val="345A8A" w:themeColor="accent1" w:themeShade="B5"/>
-          <w:sz w:val="32"/>
-          <w:szCs w:val="32"/>
-        </w:rPr>
-      </w:pPr>
-      <w:bookmarkStart w:id="11" w:name="_Toc474847356"/>
-      <w:r>
-        <w:br w:type="page"/>
-      </w:r>
+      <w:bookmarkStart w:id="10" w:name="_Toc474847356"/>
     </w:p>
     <w:p>
       <w:pPr>
@@ -2150,10 +2213,9 @@
         <w:spacing w:line="360" w:lineRule="auto"/>
       </w:pPr>
       <w:r>
-        <w:lastRenderedPageBreak/>
         <w:t>Data</w:t>
       </w:r>
-      <w:bookmarkEnd w:id="11"/>
+      <w:bookmarkEnd w:id="10"/>
     </w:p>
     <w:p>
       <w:r>
@@ -2165,11 +2227,11 @@
         <w:pStyle w:val="Heading2"/>
         <w:spacing w:line="276" w:lineRule="auto"/>
       </w:pPr>
-      <w:bookmarkStart w:id="12" w:name="_Toc474847357"/>
+      <w:bookmarkStart w:id="11" w:name="_Toc474847357"/>
       <w:r>
         <w:t>Desired data</w:t>
       </w:r>
-      <w:bookmarkEnd w:id="12"/>
+      <w:bookmarkEnd w:id="11"/>
     </w:p>
     <w:p>
       <w:r>
@@ -2190,13 +2252,8 @@
           <w:numId w:val="7"/>
         </w:numPr>
       </w:pPr>
-      <w:proofErr w:type="spellStart"/>
-      <w:r>
-        <w:t>Thévenin</w:t>
-      </w:r>
-      <w:proofErr w:type="spellEnd"/>
-      <w:r>
-        <w:t xml:space="preserve"> </w:t>
+      <w:r>
+        <w:t xml:space="preserve">Thévenin </w:t>
       </w:r>
       <w:r>
         <w:t>voltage</w:t>
@@ -2219,13 +2276,8 @@
       <w:pPr>
         <w:pStyle w:val="Heading2"/>
       </w:pPr>
-      <w:proofErr w:type="spellStart"/>
-      <w:r>
-        <w:t>Thévenin</w:t>
-      </w:r>
-      <w:proofErr w:type="spellEnd"/>
-      <w:r>
-        <w:t xml:space="preserve"> </w:t>
+      <w:r>
+        <w:t xml:space="preserve">Thévenin </w:t>
       </w:r>
       <w:r>
         <w:t xml:space="preserve">Voltage </w:t>
@@ -2238,11 +2290,9 @@
       <w:r>
         <w:t xml:space="preserve">from 0 Amps to 200 Amps to be able to characterize the </w:t>
       </w:r>
-      <w:proofErr w:type="spellStart"/>
       <w:r>
         <w:t>Thévenin</w:t>
       </w:r>
-      <w:proofErr w:type="spellEnd"/>
       <w:r>
         <w:t xml:space="preserve"> equivalent.  Add more rows as appropriate</w:t>
       </w:r>
@@ -2553,12 +2603,12 @@
     <w:p>
       <w:pPr>
         <w:sectPr>
-          <w:headerReference w:type="even" r:id="rId12"/>
-          <w:headerReference w:type="default" r:id="rId13"/>
-          <w:footerReference w:type="even" r:id="rId14"/>
-          <w:footerReference w:type="default" r:id="rId15"/>
-          <w:headerReference w:type="first" r:id="rId16"/>
-          <w:footerReference w:type="first" r:id="rId17"/>
+          <w:headerReference w:type="even" r:id="rId13"/>
+          <w:headerReference w:type="default" r:id="rId14"/>
+          <w:footerReference w:type="even" r:id="rId15"/>
+          <w:footerReference w:type="default" r:id="rId16"/>
+          <w:headerReference w:type="first" r:id="rId17"/>
+          <w:footerReference w:type="first" r:id="rId18"/>
           <w:pgSz w:w="11900" w:h="16840"/>
           <w:pgMar w:top="1440" w:right="1800" w:bottom="1440" w:left="1800" w:header="708" w:footer="708" w:gutter="0"/>
           <w:cols w:space="708"/>
@@ -2579,7 +2629,7 @@
         </w:rPr>
         <w:lastRenderedPageBreak/>
         <w:drawing>
-          <wp:anchor distT="0" distB="0" distL="114300" distR="114300" simplePos="0" relativeHeight="251659264" behindDoc="0" locked="0" layoutInCell="1" allowOverlap="1" wp14:anchorId="7BA8D158" wp14:editId="0FA95DF3">
+          <wp:anchor distT="0" distB="0" distL="114300" distR="114300" simplePos="0" relativeHeight="251658240" behindDoc="0" locked="0" layoutInCell="1" allowOverlap="1" wp14:anchorId="7BA8D158" wp14:editId="703617A7">
             <wp:simplePos x="0" y="0"/>
             <wp:positionH relativeFrom="column">
               <wp:posOffset>-635</wp:posOffset>
@@ -2604,7 +2654,7 @@
                     </pic:cNvPicPr>
                   </pic:nvPicPr>
                   <pic:blipFill>
-                    <a:blip r:embed="rId18">
+                    <a:blip r:embed="rId19">
                       <a:extLst>
                         <a:ext uri="{28A0092B-C50C-407E-A947-70E740481C1C}">
                           <a14:useLocalDpi xmlns:a14="http://schemas.microsoft.com/office/drawing/2010/main" val="0"/>
@@ -2642,6 +2692,11 @@
         </w:drawing>
       </w:r>
       <w:r>
+        <w:t xml:space="preserve">Appendix A: </w:t>
+      </w:r>
+      <w:bookmarkStart w:id="12" w:name="_GoBack"/>
+      <w:bookmarkEnd w:id="12"/>
+      <w:r>
         <w:t>Wiring requirements</w:t>
       </w:r>
     </w:p>
@@ -3058,15 +3113,7 @@
         <w:t>Get TSV to verify numbers.  ESF says that nominal TSV is 89.6 and Max is 106.4 (Section 1 Table 1)</w:t>
       </w:r>
       <w:r>
-        <w:t xml:space="preserve"> But 14mOhm </w:t>
-      </w:r>
-      <w:proofErr w:type="spellStart"/>
-      <w:r>
-        <w:t>thevinin</w:t>
-      </w:r>
-      <w:proofErr w:type="spellEnd"/>
-      <w:r>
-        <w:t xml:space="preserve"> into a 500mOhm load gives 23 </w:t>
+        <w:t xml:space="preserve"> But 14mOhm thevinin into a 500mOhm load gives 23 </w:t>
       </w:r>
       <w:r>
         <w:t>Volts</w:t>
@@ -3105,7 +3152,7 @@
       </w:r>
     </w:p>
   </w:comment>
-  <w:comment w:id="10" w:author="Greg Flynn" w:date="2017-02-14T15:28:00Z" w:initials="GF">
+  <w:comment w:id="9" w:author="Greg Flynn" w:date="2017-02-14T15:28:00Z" w:initials="GF">
     <w:p>
       <w:pPr>
         <w:pStyle w:val="CommentText"/>
@@ -5086,7 +5133,6 @@
     <w:basedOn w:val="Normal"/>
     <w:next w:val="Normal"/>
     <w:uiPriority w:val="35"/>
-    <w:semiHidden/>
     <w:unhideWhenUsed/>
     <w:qFormat/>
     <w:rsid w:val="004011F1"/>
@@ -5454,7 +5500,7 @@
 </file>
 
 <file path=customXml/itemProps2.xml><?xml version="1.0" encoding="utf-8"?>
-<ds:datastoreItem xmlns:ds="http://schemas.openxmlformats.org/officeDocument/2006/customXml" ds:itemID="{CFE4D4A8-084D-428E-B1AC-D52AD198976B}">
+<ds:datastoreItem xmlns:ds="http://schemas.openxmlformats.org/officeDocument/2006/customXml" ds:itemID="{1E2CAD19-3EE5-4915-8234-A9D40CE7AC2D}">
   <ds:schemaRefs>
     <ds:schemaRef ds:uri="http://schemas.openxmlformats.org/officeDocument/2006/bibliography"/>
   </ds:schemaRefs>

</xml_diff>

<commit_message>
Updated four cell block diagram.
</commit_message>
<xml_diff>
--- a/Experiments/EXP-01/01_Accumulator_Sim.docx
+++ b/Experiments/EXP-01/01_Accumulator_Sim.docx
@@ -56,14 +56,14 @@
                             </a:ln>
                             <a:extLst>
                               <a:ext uri="{909E8E84-426E-40dd-AFC4-6F175D3DCCD1}">
-                                <a14:hiddenFill xmlns="" xmlns:mo="http://schemas.microsoft.com/office/mac/office/2008/main" xmlns:mv="urn:schemas-microsoft-com:mac:vml" xmlns:o="urn:schemas-microsoft-com:office:office" xmlns:v="urn:schemas-microsoft-com:vml" xmlns:w10="urn:schemas-microsoft-com:office:word" xmlns:w="http://schemas.openxmlformats.org/wordprocessingml/2006/main" xmlns:a14="http://schemas.microsoft.com/office/drawing/2010/main">
+                                <a14:hiddenFill xmlns:a14="http://schemas.microsoft.com/office/drawing/2010/main" xmlns:w="http://schemas.openxmlformats.org/wordprocessingml/2006/main" xmlns:w10="urn:schemas-microsoft-com:office:word" xmlns:v="urn:schemas-microsoft-com:vml" xmlns:o="urn:schemas-microsoft-com:office:office" xmlns:mv="urn:schemas-microsoft-com:mac:vml" xmlns:mo="http://schemas.microsoft.com/office/mac/office/2008/main" xmlns="">
                                   <a:solidFill>
                                     <a:srgbClr val="FFFFFF"/>
                                   </a:solidFill>
                                 </a14:hiddenFill>
                               </a:ext>
                               <a:ext uri="{91240B29-F687-4f45-9708-019B960494DF}">
-                                <a14:hiddenLine xmlns="" xmlns:mo="http://schemas.microsoft.com/office/mac/office/2008/main" xmlns:mv="urn:schemas-microsoft-com:mac:vml" xmlns:o="urn:schemas-microsoft-com:office:office" xmlns:v="urn:schemas-microsoft-com:vml" xmlns:w10="urn:schemas-microsoft-com:office:word" xmlns:w="http://schemas.openxmlformats.org/wordprocessingml/2006/main" xmlns:a14="http://schemas.microsoft.com/office/drawing/2010/main" w="9525">
+                                <a14:hiddenLine xmlns:a14="http://schemas.microsoft.com/office/drawing/2010/main" xmlns:w="http://schemas.openxmlformats.org/wordprocessingml/2006/main" xmlns:w10="urn:schemas-microsoft-com:office:word" xmlns:v="urn:schemas-microsoft-com:vml" xmlns:o="urn:schemas-microsoft-com:office:office" xmlns:mv="urn:schemas-microsoft-com:mac:vml" xmlns:mo="http://schemas.microsoft.com/office/mac/office/2008/main" xmlns="" w="9525">
                                   <a:solidFill>
                                     <a:srgbClr val="000000"/>
                                   </a:solidFill>
@@ -249,7 +249,7 @@
                             <a:effectLst/>
                             <a:extLst>
                               <a:ext uri="{91240B29-F687-4f45-9708-019B960494DF}">
-                                <a14:hiddenLine xmlns="" xmlns:mo="http://schemas.microsoft.com/office/mac/office/2008/main" xmlns:mv="urn:schemas-microsoft-com:mac:vml" xmlns:o="urn:schemas-microsoft-com:office:office" xmlns:v="urn:schemas-microsoft-com:vml" xmlns:w10="urn:schemas-microsoft-com:office:word" xmlns:w="http://schemas.openxmlformats.org/wordprocessingml/2006/main" xmlns:a14="http://schemas.microsoft.com/office/drawing/2010/main" w="19050">
+                                <a14:hiddenLine xmlns:a14="http://schemas.microsoft.com/office/drawing/2010/main" xmlns:w="http://schemas.openxmlformats.org/wordprocessingml/2006/main" xmlns:w10="urn:schemas-microsoft-com:office:word" xmlns:v="urn:schemas-microsoft-com:vml" xmlns:o="urn:schemas-microsoft-com:office:office" xmlns:mv="urn:schemas-microsoft-com:mac:vml" xmlns:mo="http://schemas.microsoft.com/office/mac/office/2008/main" xmlns="" w="19050">
                                   <a:solidFill>
                                     <a:srgbClr val="4A7EBB"/>
                                   </a:solidFill>
@@ -259,7 +259,7 @@
                                 </a14:hiddenLine>
                               </a:ext>
                               <a:ext uri="{AF507438-7753-43e0-B8FC-AC1667EBCBE1}">
-                                <a14:hiddenEffects xmlns="" xmlns:mo="http://schemas.microsoft.com/office/mac/office/2008/main" xmlns:mv="urn:schemas-microsoft-com:mac:vml" xmlns:o="urn:schemas-microsoft-com:office:office" xmlns:v="urn:schemas-microsoft-com:vml" xmlns:w10="urn:schemas-microsoft-com:office:word" xmlns:w="http://schemas.openxmlformats.org/wordprocessingml/2006/main" xmlns:a14="http://schemas.microsoft.com/office/drawing/2010/main">
+                                <a14:hiddenEffects xmlns:a14="http://schemas.microsoft.com/office/drawing/2010/main" xmlns:w="http://schemas.openxmlformats.org/wordprocessingml/2006/main" xmlns:w10="urn:schemas-microsoft-com:office:word" xmlns:v="urn:schemas-microsoft-com:vml" xmlns:o="urn:schemas-microsoft-com:office:office" xmlns:mv="urn:schemas-microsoft-com:mac:vml" xmlns:mo="http://schemas.microsoft.com/office/mac/office/2008/main" xmlns="">
                                   <a:effectLst>
                                     <a:outerShdw blurRad="63500" dist="26940" dir="5400000" algn="ctr" rotWithShape="0">
                                       <a:srgbClr val="000000">
@@ -288,7 +288,7 @@
               </mc:Choice>
               <mc:Fallback>
                 <w:pict>
-                  <v:rect w14:anchorId="77C04336" id="Rectangle 4" o:spid="_x0000_s1026" style="position:absolute;margin-left:21.6pt;margin-top:36pt;width:568.8pt;height:17.6pt;z-index:251658240;visibility:visible;mso-wrap-style:square;mso-width-percent:0;mso-height-percent:0;mso-wrap-distance-left:9pt;mso-wrap-distance-top:0;mso-wrap-distance-right:9pt;mso-wrap-distance-bottom:0;mso-position-horizontal:absolute;mso-position-horizontal-relative:page;mso-position-vertical:absolute;mso-position-vertical-relative:page;mso-width-percent:0;mso-height-percent:0;mso-width-relative:page;mso-height-relative:page;v-text-anchor:top" o:gfxdata="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" fillcolor="#8db3e2 [1311]" stroked="f">
+                  <v:rect w14:anchorId="78558C3C" id="Rectangle 4" o:spid="_x0000_s1026" style="position:absolute;margin-left:21.6pt;margin-top:36pt;width:568.8pt;height:17.6pt;z-index:251658240;visibility:visible;mso-wrap-style:square;mso-width-percent:0;mso-height-percent:0;mso-wrap-distance-left:9pt;mso-wrap-distance-top:0;mso-wrap-distance-right:9pt;mso-wrap-distance-bottom:0;mso-position-horizontal:absolute;mso-position-horizontal-relative:page;mso-position-vertical:absolute;mso-position-vertical-relative:page;mso-width-percent:0;mso-height-percent:0;mso-width-relative:page;mso-height-relative:page;v-text-anchor:top" o:gfxdata="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" fillcolor="#8db3e2 [1311]" stroked="f">
                     <v:textbox inset=",7.2pt,,7.2pt"/>
                     <w10:wrap anchorx="page" anchory="page"/>
                   </v:rect>
@@ -357,7 +357,7 @@
                               </a:ln>
                               <a:extLst>
                                 <a:ext uri="{909E8E84-426E-40dd-AFC4-6F175D3DCCD1}">
-                                  <a14:hiddenFill xmlns="" xmlns:mo="http://schemas.microsoft.com/office/mac/office/2008/main" xmlns:mv="urn:schemas-microsoft-com:mac:vml" xmlns:o="urn:schemas-microsoft-com:office:office" xmlns:v="urn:schemas-microsoft-com:vml" xmlns:w10="urn:schemas-microsoft-com:office:word" xmlns:w="http://schemas.openxmlformats.org/wordprocessingml/2006/main" xmlns:a14="http://schemas.microsoft.com/office/drawing/2010/main">
+                                  <a14:hiddenFill xmlns:a14="http://schemas.microsoft.com/office/drawing/2010/main" xmlns:w="http://schemas.openxmlformats.org/wordprocessingml/2006/main" xmlns:w10="urn:schemas-microsoft-com:office:word" xmlns:v="urn:schemas-microsoft-com:vml" xmlns:o="urn:schemas-microsoft-com:office:office" xmlns:mv="urn:schemas-microsoft-com:mac:vml" xmlns:mo="http://schemas.microsoft.com/office/mac/office/2008/main" xmlns="">
                                     <a:noFill/>
                                   </a14:hiddenFill>
                                 </a:ext>
@@ -389,7 +389,7 @@
                               </a:ln>
                               <a:extLst>
                                 <a:ext uri="{909E8E84-426E-40dd-AFC4-6F175D3DCCD1}">
-                                  <a14:hiddenFill xmlns="" xmlns:mo="http://schemas.microsoft.com/office/mac/office/2008/main" xmlns:mv="urn:schemas-microsoft-com:mac:vml" xmlns:o="urn:schemas-microsoft-com:office:office" xmlns:v="urn:schemas-microsoft-com:vml" xmlns:w10="urn:schemas-microsoft-com:office:word" xmlns:w="http://schemas.openxmlformats.org/wordprocessingml/2006/main" xmlns:a14="http://schemas.microsoft.com/office/drawing/2010/main">
+                                  <a14:hiddenFill xmlns:a14="http://schemas.microsoft.com/office/drawing/2010/main" xmlns:w="http://schemas.openxmlformats.org/wordprocessingml/2006/main" xmlns:w10="urn:schemas-microsoft-com:office:word" xmlns:v="urn:schemas-microsoft-com:vml" xmlns:o="urn:schemas-microsoft-com:office:office" xmlns:mv="urn:schemas-microsoft-com:mac:vml" xmlns:mo="http://schemas.microsoft.com/office/mac/office/2008/main" xmlns="">
                                     <a:noFill/>
                                   </a14:hiddenFill>
                                 </a:ext>
@@ -411,7 +411,7 @@
               </mc:Choice>
               <mc:Fallback>
                 <w:pict>
-                  <v:group w14:anchorId="52179804" id="Group 9" o:spid="_x0000_s1026" style="position:absolute;margin-left:21.6pt;margin-top:702pt;width:568.8pt;height:54.05pt;z-index:-251661312;mso-position-horizontal-relative:page;mso-position-vertical-relative:page" coordorigin="432,13608" coordsize="11376,1081" o:gfxdata="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">
+                  <v:group w14:anchorId="4A536617" id="Group 9" o:spid="_x0000_s1026" style="position:absolute;margin-left:21.6pt;margin-top:702pt;width:568.8pt;height:54.05pt;z-index:-251661312;mso-position-horizontal-relative:page;mso-position-vertical-relative:page" coordorigin="432,13608" coordsize="11376,1081" o:gfxdata="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">
                     <v:shapetype id="_x0000_t32" coordsize="21600,21600" o:spt="32" o:oned="t" path="m,l21600,21600e" filled="f">
                       <v:path arrowok="t" fillok="f" o:connecttype="none"/>
                       <o:lock v:ext="edit" shapetype="t"/>
@@ -480,14 +480,14 @@
                               </a:ln>
                               <a:extLst>
                                 <a:ext uri="{909E8E84-426E-40dd-AFC4-6F175D3DCCD1}">
-                                  <a14:hiddenFill xmlns="" xmlns:mo="http://schemas.microsoft.com/office/mac/office/2008/main" xmlns:mv="urn:schemas-microsoft-com:mac:vml" xmlns:o="urn:schemas-microsoft-com:office:office" xmlns:v="urn:schemas-microsoft-com:vml" xmlns:w10="urn:schemas-microsoft-com:office:word" xmlns:w="http://schemas.openxmlformats.org/wordprocessingml/2006/main" xmlns:a14="http://schemas.microsoft.com/office/drawing/2010/main">
+                                  <a14:hiddenFill xmlns:a14="http://schemas.microsoft.com/office/drawing/2010/main" xmlns:w="http://schemas.openxmlformats.org/wordprocessingml/2006/main" xmlns:w10="urn:schemas-microsoft-com:office:word" xmlns:v="urn:schemas-microsoft-com:vml" xmlns:o="urn:schemas-microsoft-com:office:office" xmlns:mv="urn:schemas-microsoft-com:mac:vml" xmlns:mo="http://schemas.microsoft.com/office/mac/office/2008/main" xmlns="">
                                     <a:solidFill>
                                       <a:srgbClr val="FFFFFF"/>
                                     </a:solidFill>
                                   </a14:hiddenFill>
                                 </a:ext>
                                 <a:ext uri="{91240B29-F687-4f45-9708-019B960494DF}">
-                                  <a14:hiddenLine xmlns="" xmlns:mo="http://schemas.microsoft.com/office/mac/office/2008/main" xmlns:mv="urn:schemas-microsoft-com:mac:vml" xmlns:o="urn:schemas-microsoft-com:office:office" xmlns:v="urn:schemas-microsoft-com:vml" xmlns:w10="urn:schemas-microsoft-com:office:word" xmlns:w="http://schemas.openxmlformats.org/wordprocessingml/2006/main" xmlns:a14="http://schemas.microsoft.com/office/drawing/2010/main" w="9525">
+                                  <a14:hiddenLine xmlns:a14="http://schemas.microsoft.com/office/drawing/2010/main" xmlns:w="http://schemas.openxmlformats.org/wordprocessingml/2006/main" xmlns:w10="urn:schemas-microsoft-com:office:word" xmlns:v="urn:schemas-microsoft-com:vml" xmlns:o="urn:schemas-microsoft-com:office:office" xmlns:mv="urn:schemas-microsoft-com:mac:vml" xmlns:mo="http://schemas.microsoft.com/office/mac/office/2008/main" xmlns="" w="9525">
                                     <a:solidFill>
                                       <a:srgbClr val="000000"/>
                                     </a:solidFill>
@@ -547,7 +547,7 @@
                               </a:ln>
                               <a:extLst>
                                 <a:ext uri="{909E8E84-426E-40dd-AFC4-6F175D3DCCD1}">
-                                  <a14:hiddenFill xmlns="" xmlns:mo="http://schemas.microsoft.com/office/mac/office/2008/main" xmlns:mv="urn:schemas-microsoft-com:mac:vml" xmlns:o="urn:schemas-microsoft-com:office:office" xmlns:v="urn:schemas-microsoft-com:vml" xmlns:w10="urn:schemas-microsoft-com:office:word" xmlns:w="http://schemas.openxmlformats.org/wordprocessingml/2006/main" xmlns:a14="http://schemas.microsoft.com/office/drawing/2010/main">
+                                  <a14:hiddenFill xmlns:a14="http://schemas.microsoft.com/office/drawing/2010/main" xmlns:w="http://schemas.openxmlformats.org/wordprocessingml/2006/main" xmlns:w10="urn:schemas-microsoft-com:office:word" xmlns:v="urn:schemas-microsoft-com:vml" xmlns:o="urn:schemas-microsoft-com:office:office" xmlns:mv="urn:schemas-microsoft-com:mac:vml" xmlns:mo="http://schemas.microsoft.com/office/mac/office/2008/main" xmlns="">
                                     <a:noFill/>
                                   </a14:hiddenFill>
                                 </a:ext>
@@ -574,14 +574,14 @@
                               </a:ln>
                               <a:extLst>
                                 <a:ext uri="{909E8E84-426E-40dd-AFC4-6F175D3DCCD1}">
-                                  <a14:hiddenFill xmlns="" xmlns:mo="http://schemas.microsoft.com/office/mac/office/2008/main" xmlns:mv="urn:schemas-microsoft-com:mac:vml" xmlns:o="urn:schemas-microsoft-com:office:office" xmlns:v="urn:schemas-microsoft-com:vml" xmlns:w10="urn:schemas-microsoft-com:office:word" xmlns:w="http://schemas.openxmlformats.org/wordprocessingml/2006/main" xmlns:a14="http://schemas.microsoft.com/office/drawing/2010/main">
+                                  <a14:hiddenFill xmlns:a14="http://schemas.microsoft.com/office/drawing/2010/main" xmlns:w="http://schemas.openxmlformats.org/wordprocessingml/2006/main" xmlns:w10="urn:schemas-microsoft-com:office:word" xmlns:v="urn:schemas-microsoft-com:vml" xmlns:o="urn:schemas-microsoft-com:office:office" xmlns:mv="urn:schemas-microsoft-com:mac:vml" xmlns:mo="http://schemas.microsoft.com/office/mac/office/2008/main" xmlns="">
                                     <a:solidFill>
                                       <a:srgbClr val="FFFFFF"/>
                                     </a:solidFill>
                                   </a14:hiddenFill>
                                 </a:ext>
                                 <a:ext uri="{91240B29-F687-4f45-9708-019B960494DF}">
-                                  <a14:hiddenLine xmlns="" xmlns:mo="http://schemas.microsoft.com/office/mac/office/2008/main" xmlns:mv="urn:schemas-microsoft-com:mac:vml" xmlns:o="urn:schemas-microsoft-com:office:office" xmlns:v="urn:schemas-microsoft-com:vml" xmlns:w10="urn:schemas-microsoft-com:office:word" xmlns:w="http://schemas.openxmlformats.org/wordprocessingml/2006/main" xmlns:a14="http://schemas.microsoft.com/office/drawing/2010/main" w="9525">
+                                  <a14:hiddenLine xmlns:a14="http://schemas.microsoft.com/office/drawing/2010/main" xmlns:w="http://schemas.openxmlformats.org/wordprocessingml/2006/main" xmlns:w10="urn:schemas-microsoft-com:office:word" xmlns:v="urn:schemas-microsoft-com:vml" xmlns:o="urn:schemas-microsoft-com:office:office" xmlns:mv="urn:schemas-microsoft-com:mac:vml" xmlns:mo="http://schemas.microsoft.com/office/mac/office/2008/main" xmlns="" w="9525">
                                     <a:solidFill>
                                       <a:srgbClr val="000000"/>
                                     </a:solidFill>
@@ -743,14 +743,14 @@
                             </a:ln>
                             <a:extLst>
                               <a:ext uri="{909E8E84-426E-40dd-AFC4-6F175D3DCCD1}">
-                                <a14:hiddenFill xmlns="" xmlns:mo="http://schemas.microsoft.com/office/mac/office/2008/main" xmlns:mv="urn:schemas-microsoft-com:mac:vml" xmlns:o="urn:schemas-microsoft-com:office:office" xmlns:v="urn:schemas-microsoft-com:vml" xmlns:w10="urn:schemas-microsoft-com:office:word" xmlns:w="http://schemas.openxmlformats.org/wordprocessingml/2006/main" xmlns:a14="http://schemas.microsoft.com/office/drawing/2010/main">
+                                <a14:hiddenFill xmlns:a14="http://schemas.microsoft.com/office/drawing/2010/main" xmlns:w="http://schemas.openxmlformats.org/wordprocessingml/2006/main" xmlns:w10="urn:schemas-microsoft-com:office:word" xmlns:v="urn:schemas-microsoft-com:vml" xmlns:o="urn:schemas-microsoft-com:office:office" xmlns:mv="urn:schemas-microsoft-com:mac:vml" xmlns:mo="http://schemas.microsoft.com/office/mac/office/2008/main" xmlns="">
                                   <a:solidFill>
                                     <a:srgbClr val="FFFFFF"/>
                                   </a:solidFill>
                                 </a14:hiddenFill>
                               </a:ext>
                               <a:ext uri="{91240B29-F687-4f45-9708-019B960494DF}">
-                                <a14:hiddenLine xmlns="" xmlns:mo="http://schemas.microsoft.com/office/mac/office/2008/main" xmlns:mv="urn:schemas-microsoft-com:mac:vml" xmlns:o="urn:schemas-microsoft-com:office:office" xmlns:v="urn:schemas-microsoft-com:vml" xmlns:w10="urn:schemas-microsoft-com:office:word" xmlns:w="http://schemas.openxmlformats.org/wordprocessingml/2006/main" xmlns:a14="http://schemas.microsoft.com/office/drawing/2010/main" w="9525">
+                                <a14:hiddenLine xmlns:a14="http://schemas.microsoft.com/office/drawing/2010/main" xmlns:w="http://schemas.openxmlformats.org/wordprocessingml/2006/main" xmlns:w10="urn:schemas-microsoft-com:office:word" xmlns:v="urn:schemas-microsoft-com:vml" xmlns:o="urn:schemas-microsoft-com:office:office" xmlns:mv="urn:schemas-microsoft-com:mac:vml" xmlns:mo="http://schemas.microsoft.com/office/mac/office/2008/main" xmlns="" w="9525">
                                   <a:solidFill>
                                     <a:srgbClr val="000000"/>
                                   </a:solidFill>
@@ -2065,9 +2065,7 @@
       <w:r>
         <w:t>Required Hardware</w:t>
       </w:r>
-      <w:bookmarkStart w:id="2" w:name="_GoBack"/>
       <w:bookmarkEnd w:id="1"/>
-      <w:bookmarkEnd w:id="2"/>
     </w:p>
     <w:p>
       <w:pPr>
@@ -2168,14 +2166,27 @@
     </w:p>
     <w:p>
       <w:pPr>
+        <w:pStyle w:val="ListParagraph"/>
+        <w:numPr>
+          <w:ilvl w:val="0"/>
+          <w:numId w:val="1"/>
+        </w:numPr>
+        <w:spacing w:line="276" w:lineRule="auto"/>
+      </w:pPr>
+      <w:r>
+        <w:t>Multimeter</w:t>
+      </w:r>
+    </w:p>
+    <w:p>
+      <w:pPr>
         <w:pStyle w:val="Heading1"/>
         <w:spacing w:line="360" w:lineRule="auto"/>
       </w:pPr>
-      <w:bookmarkStart w:id="3" w:name="_Toc474873108"/>
+      <w:bookmarkStart w:id="2" w:name="_Toc474873108"/>
       <w:r>
         <w:t>Required Software</w:t>
       </w:r>
-      <w:bookmarkEnd w:id="3"/>
+      <w:bookmarkEnd w:id="2"/>
     </w:p>
     <w:p>
       <w:r>
@@ -2202,12 +2213,20 @@
         <w:pStyle w:val="Heading1"/>
         <w:spacing w:line="360" w:lineRule="auto"/>
       </w:pPr>
-      <w:bookmarkStart w:id="4" w:name="_Toc474873109"/>
+      <w:bookmarkStart w:id="3" w:name="_Toc474873109"/>
       <w:r>
         <w:lastRenderedPageBreak/>
         <w:t>Hardware Setup</w:t>
       </w:r>
-      <w:bookmarkEnd w:id="4"/>
+      <w:bookmarkEnd w:id="3"/>
+    </w:p>
+    <w:p>
+      <w:pPr>
+        <w:pStyle w:val="Heading2"/>
+      </w:pPr>
+      <w:r>
+        <w:t>Single pack</w:t>
+      </w:r>
     </w:p>
     <w:p/>
     <w:p>
@@ -2273,16 +2292,55 @@
       <w:r>
         <w:t xml:space="preserve">Figure </w:t>
       </w:r>
-      <w:fldSimple w:instr=" SEQ Figure \* ARABIC ">
-        <w:r>
-          <w:rPr>
-            <w:noProof/>
-          </w:rPr>
-          <w:t>1</w:t>
-        </w:r>
-      </w:fldSimple>
+      <w:r>
+        <w:fldChar w:fldCharType="begin"/>
+      </w:r>
+      <w:r>
+        <w:instrText xml:space="preserve"> SEQ Figure \* ARABIC </w:instrText>
+      </w:r>
+      <w:r>
+        <w:fldChar w:fldCharType="separate"/>
+      </w:r>
+      <w:r>
+        <w:rPr>
+          <w:noProof/>
+        </w:rPr>
+        <w:t>1</w:t>
+      </w:r>
+      <w:r>
+        <w:rPr>
+          <w:noProof/>
+        </w:rPr>
+        <w:fldChar w:fldCharType="end"/>
+      </w:r>
       <w:r>
         <w:t xml:space="preserve"> Single pack connections</w:t>
+      </w:r>
+    </w:p>
+    <w:p/>
+    <w:p/>
+    <w:p/>
+    <w:p/>
+    <w:p/>
+    <w:p/>
+    <w:p/>
+    <w:p/>
+    <w:p/>
+    <w:p/>
+    <w:p/>
+    <w:p/>
+    <w:p/>
+    <w:p/>
+    <w:p/>
+    <w:p/>
+    <w:p/>
+    <w:p>
+      <w:pPr>
+        <w:pStyle w:val="Heading2"/>
+      </w:pPr>
+      <w:r>
+        <w:lastRenderedPageBreak/>
+        <w:t>Full accumulator setup</w:t>
       </w:r>
     </w:p>
     <w:p/>
@@ -2295,11 +2353,10 @@
           <w:noProof/>
           <w:lang w:eastAsia="zh-CN"/>
         </w:rPr>
-        <w:lastRenderedPageBreak/>
         <w:drawing>
-          <wp:inline distT="0" distB="0" distL="0" distR="0" wp14:anchorId="10D0B2B0" wp14:editId="1CBF9BD1">
-            <wp:extent cx="5270500" cy="8510270"/>
-            <wp:effectExtent l="0" t="0" r="6350" b="5080"/>
+          <wp:inline distT="0" distB="0" distL="0" distR="0" wp14:anchorId="10D0B2B0" wp14:editId="7F29F86C">
+            <wp:extent cx="5270500" cy="7238230"/>
+            <wp:effectExtent l="0" t="0" r="6350" b="1270"/>
             <wp:docPr id="3" name="Picture 3"/>
             <wp:cNvGraphicFramePr>
               <a:graphicFrameLocks xmlns:a="http://schemas.openxmlformats.org/drawingml/2006/main" noChangeAspect="1"/>
@@ -2326,7 +2383,7 @@
                   <pic:spPr>
                     <a:xfrm>
                       <a:off x="0" y="0"/>
-                      <a:ext cx="5270500" cy="8510270"/>
+                      <a:ext cx="5270500" cy="7238230"/>
                     </a:xfrm>
                     <a:prstGeom prst="rect">
                       <a:avLst/>
@@ -2347,60 +2404,76 @@
       <w:r>
         <w:t xml:space="preserve">Figure </w:t>
       </w:r>
-      <w:fldSimple w:instr=" SEQ Figure \* ARABIC ">
-        <w:r>
-          <w:rPr>
-            <w:noProof/>
-          </w:rPr>
-          <w:t>2</w:t>
-        </w:r>
-      </w:fldSimple>
+      <w:r>
+        <w:fldChar w:fldCharType="begin"/>
+      </w:r>
+      <w:r>
+        <w:instrText xml:space="preserve"> SEQ Figure \* ARABIC </w:instrText>
+      </w:r>
+      <w:r>
+        <w:fldChar w:fldCharType="separate"/>
+      </w:r>
+      <w:r>
+        <w:rPr>
+          <w:noProof/>
+        </w:rPr>
+        <w:t>2</w:t>
+      </w:r>
+      <w:r>
+        <w:rPr>
+          <w:noProof/>
+        </w:rPr>
+        <w:fldChar w:fldCharType="end"/>
+      </w:r>
       <w:r>
         <w:t xml:space="preserve"> Full 4 cell test</w:t>
       </w:r>
     </w:p>
     <w:p>
+      <w:bookmarkStart w:id="4" w:name="_Toc474873110"/>
+    </w:p>
+    <w:p/>
+    <w:p>
       <w:pPr>
         <w:pStyle w:val="Heading1"/>
       </w:pPr>
-      <w:bookmarkStart w:id="5" w:name="_Toc474873110"/>
       <w:r>
         <w:lastRenderedPageBreak/>
         <w:t>Software Setup</w:t>
+      </w:r>
+      <w:bookmarkEnd w:id="4"/>
+    </w:p>
+    <w:p>
+      <w:r>
+        <w:t>N/A</w:t>
+      </w:r>
+    </w:p>
+    <w:p>
+      <w:pPr>
+        <w:pStyle w:val="Heading1"/>
+        <w:spacing w:line="360" w:lineRule="auto"/>
+      </w:pPr>
+      <w:bookmarkStart w:id="5" w:name="_Toc474873111"/>
+      <w:r>
+        <w:t>Data</w:t>
       </w:r>
       <w:bookmarkEnd w:id="5"/>
     </w:p>
     <w:p>
       <w:r>
-        <w:t>N/A</w:t>
+        <w:t>Perform full stress test and ramp the desired current up to 200 Amps.</w:t>
       </w:r>
     </w:p>
     <w:p>
       <w:pPr>
-        <w:pStyle w:val="Heading1"/>
-        <w:spacing w:line="360" w:lineRule="auto"/>
-      </w:pPr>
-      <w:bookmarkStart w:id="6" w:name="_Toc474873111"/>
-      <w:r>
-        <w:t>Data</w:t>
-      </w:r>
-      <w:bookmarkEnd w:id="6"/>
-    </w:p>
-    <w:p>
-      <w:r>
-        <w:t>Perform full stress test and ramp the desired current up to 200 Amps.</w:t>
-      </w:r>
-    </w:p>
-    <w:p>
-      <w:pPr>
         <w:pStyle w:val="Heading2"/>
         <w:spacing w:line="276" w:lineRule="auto"/>
       </w:pPr>
-      <w:bookmarkStart w:id="7" w:name="_Toc474873112"/>
+      <w:bookmarkStart w:id="6" w:name="_Toc474873112"/>
       <w:r>
         <w:t>Desired data</w:t>
       </w:r>
-      <w:bookmarkEnd w:id="7"/>
+      <w:bookmarkEnd w:id="6"/>
     </w:p>
     <w:p>
       <w:r>
@@ -2445,14 +2518,14 @@
       <w:pPr>
         <w:pStyle w:val="Heading2"/>
       </w:pPr>
-      <w:bookmarkStart w:id="8" w:name="_Toc474873113"/>
+      <w:bookmarkStart w:id="7" w:name="_Toc474873113"/>
       <w:r>
         <w:t xml:space="preserve">Thévenin </w:t>
       </w:r>
       <w:r>
         <w:t>Voltage</w:t>
       </w:r>
-      <w:bookmarkEnd w:id="8"/>
+      <w:bookmarkEnd w:id="7"/>
       <w:r>
         <w:t xml:space="preserve"> </w:t>
       </w:r>
@@ -2470,6 +2543,11 @@
       <w:r>
         <w:t xml:space="preserve"> equivalent.  Add more rows as appropriate</w:t>
       </w:r>
+      <w:r>
+        <w:t>.  Pay careful attention to measuring the voltage away from the cells, a correction factor may be needed to deal with voltage loss.</w:t>
+      </w:r>
+      <w:bookmarkStart w:id="8" w:name="_GoBack"/>
+      <w:bookmarkEnd w:id="8"/>
     </w:p>
     <w:p>
       <w:pPr>
@@ -2806,7 +2884,7 @@
         </w:rPr>
         <w:lastRenderedPageBreak/>
         <w:drawing>
-          <wp:anchor distT="0" distB="0" distL="114300" distR="114300" simplePos="0" relativeHeight="251659776" behindDoc="0" locked="0" layoutInCell="1" allowOverlap="1" wp14:anchorId="7BA8D158" wp14:editId="427D02B2">
+          <wp:anchor distT="0" distB="0" distL="114300" distR="114300" simplePos="0" relativeHeight="251658752" behindDoc="0" locked="0" layoutInCell="1" allowOverlap="1" wp14:anchorId="7BA8D158" wp14:editId="427D02B2">
             <wp:simplePos x="0" y="0"/>
             <wp:positionH relativeFrom="column">
               <wp:posOffset>-635</wp:posOffset>
@@ -5462,7 +5540,7 @@
 </file>
 
 <file path=customXml/itemProps2.xml><?xml version="1.0" encoding="utf-8"?>
-<ds:datastoreItem xmlns:ds="http://schemas.openxmlformats.org/officeDocument/2006/customXml" ds:itemID="{AE628510-063E-4892-A8D0-4519AE4CB080}">
+<ds:datastoreItem xmlns:ds="http://schemas.openxmlformats.org/officeDocument/2006/customXml" ds:itemID="{6B27A12B-D4CD-4AF7-8854-D89E965E66AD}">
   <ds:schemaRefs>
     <ds:schemaRef ds:uri="http://schemas.openxmlformats.org/officeDocument/2006/bibliography"/>
   </ds:schemaRefs>

</xml_diff>

<commit_message>
Updated wire notation to include W12 and W13 Also added AIRs test
</commit_message>
<xml_diff>
--- a/Experiments/EXP-01/01_Accumulator_Sim.docx
+++ b/Experiments/EXP-01/01_Accumulator_Sim.docx
@@ -56,14 +56,14 @@
                             </a:ln>
                             <a:extLst>
                               <a:ext uri="{909E8E84-426E-40dd-AFC4-6F175D3DCCD1}">
-                                <a14:hiddenFill xmlns:a14="http://schemas.microsoft.com/office/drawing/2010/main" xmlns:w="http://schemas.openxmlformats.org/wordprocessingml/2006/main" xmlns:w10="urn:schemas-microsoft-com:office:word" xmlns:v="urn:schemas-microsoft-com:vml" xmlns:o="urn:schemas-microsoft-com:office:office" xmlns:mv="urn:schemas-microsoft-com:mac:vml" xmlns:mo="http://schemas.microsoft.com/office/mac/office/2008/main" xmlns="">
+                                <a14:hiddenFill xmlns="" xmlns:mo="http://schemas.microsoft.com/office/mac/office/2008/main" xmlns:mv="urn:schemas-microsoft-com:mac:vml" xmlns:o="urn:schemas-microsoft-com:office:office" xmlns:v="urn:schemas-microsoft-com:vml" xmlns:w10="urn:schemas-microsoft-com:office:word" xmlns:w="http://schemas.openxmlformats.org/wordprocessingml/2006/main" xmlns:a14="http://schemas.microsoft.com/office/drawing/2010/main">
                                   <a:solidFill>
                                     <a:srgbClr val="FFFFFF"/>
                                   </a:solidFill>
                                 </a14:hiddenFill>
                               </a:ext>
                               <a:ext uri="{91240B29-F687-4f45-9708-019B960494DF}">
-                                <a14:hiddenLine xmlns:a14="http://schemas.microsoft.com/office/drawing/2010/main" xmlns:w="http://schemas.openxmlformats.org/wordprocessingml/2006/main" xmlns:w10="urn:schemas-microsoft-com:office:word" xmlns:v="urn:schemas-microsoft-com:vml" xmlns:o="urn:schemas-microsoft-com:office:office" xmlns:mv="urn:schemas-microsoft-com:mac:vml" xmlns:mo="http://schemas.microsoft.com/office/mac/office/2008/main" xmlns="" w="9525">
+                                <a14:hiddenLine xmlns="" xmlns:mo="http://schemas.microsoft.com/office/mac/office/2008/main" xmlns:mv="urn:schemas-microsoft-com:mac:vml" xmlns:o="urn:schemas-microsoft-com:office:office" xmlns:v="urn:schemas-microsoft-com:vml" xmlns:w10="urn:schemas-microsoft-com:office:word" xmlns:w="http://schemas.openxmlformats.org/wordprocessingml/2006/main" xmlns:a14="http://schemas.microsoft.com/office/drawing/2010/main" w="9525">
                                   <a:solidFill>
                                     <a:srgbClr val="000000"/>
                                   </a:solidFill>
@@ -249,7 +249,7 @@
                             <a:effectLst/>
                             <a:extLst>
                               <a:ext uri="{91240B29-F687-4f45-9708-019B960494DF}">
-                                <a14:hiddenLine xmlns:a14="http://schemas.microsoft.com/office/drawing/2010/main" xmlns:w="http://schemas.openxmlformats.org/wordprocessingml/2006/main" xmlns:w10="urn:schemas-microsoft-com:office:word" xmlns:v="urn:schemas-microsoft-com:vml" xmlns:o="urn:schemas-microsoft-com:office:office" xmlns:mv="urn:schemas-microsoft-com:mac:vml" xmlns:mo="http://schemas.microsoft.com/office/mac/office/2008/main" xmlns="" w="19050">
+                                <a14:hiddenLine xmlns="" xmlns:mo="http://schemas.microsoft.com/office/mac/office/2008/main" xmlns:mv="urn:schemas-microsoft-com:mac:vml" xmlns:o="urn:schemas-microsoft-com:office:office" xmlns:v="urn:schemas-microsoft-com:vml" xmlns:w10="urn:schemas-microsoft-com:office:word" xmlns:w="http://schemas.openxmlformats.org/wordprocessingml/2006/main" xmlns:a14="http://schemas.microsoft.com/office/drawing/2010/main" w="19050">
                                   <a:solidFill>
                                     <a:srgbClr val="4A7EBB"/>
                                   </a:solidFill>
@@ -259,7 +259,7 @@
                                 </a14:hiddenLine>
                               </a:ext>
                               <a:ext uri="{AF507438-7753-43e0-B8FC-AC1667EBCBE1}">
-                                <a14:hiddenEffects xmlns:a14="http://schemas.microsoft.com/office/drawing/2010/main" xmlns:w="http://schemas.openxmlformats.org/wordprocessingml/2006/main" xmlns:w10="urn:schemas-microsoft-com:office:word" xmlns:v="urn:schemas-microsoft-com:vml" xmlns:o="urn:schemas-microsoft-com:office:office" xmlns:mv="urn:schemas-microsoft-com:mac:vml" xmlns:mo="http://schemas.microsoft.com/office/mac/office/2008/main" xmlns="">
+                                <a14:hiddenEffects xmlns="" xmlns:mo="http://schemas.microsoft.com/office/mac/office/2008/main" xmlns:mv="urn:schemas-microsoft-com:mac:vml" xmlns:o="urn:schemas-microsoft-com:office:office" xmlns:v="urn:schemas-microsoft-com:vml" xmlns:w10="urn:schemas-microsoft-com:office:word" xmlns:w="http://schemas.openxmlformats.org/wordprocessingml/2006/main" xmlns:a14="http://schemas.microsoft.com/office/drawing/2010/main">
                                   <a:effectLst>
                                     <a:outerShdw blurRad="63500" dist="26940" dir="5400000" algn="ctr" rotWithShape="0">
                                       <a:srgbClr val="000000">
@@ -288,7 +288,7 @@
               </mc:Choice>
               <mc:Fallback>
                 <w:pict>
-                  <v:rect w14:anchorId="6DC40F68" id="Rectangle 4" o:spid="_x0000_s1026" style="position:absolute;margin-left:21.6pt;margin-top:36pt;width:568.8pt;height:17.6pt;z-index:251658240;visibility:visible;mso-wrap-style:square;mso-width-percent:0;mso-height-percent:0;mso-wrap-distance-left:9pt;mso-wrap-distance-top:0;mso-wrap-distance-right:9pt;mso-wrap-distance-bottom:0;mso-position-horizontal:absolute;mso-position-horizontal-relative:page;mso-position-vertical:absolute;mso-position-vertical-relative:page;mso-width-percent:0;mso-height-percent:0;mso-width-relative:page;mso-height-relative:page;v-text-anchor:top" o:gfxdata="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" fillcolor="#8db3e2 [1311]" stroked="f">
+                  <v:rect w14:anchorId="13CFFA5D" id="Rectangle 4" o:spid="_x0000_s1026" style="position:absolute;margin-left:21.6pt;margin-top:36pt;width:568.8pt;height:17.6pt;z-index:251658240;visibility:visible;mso-wrap-style:square;mso-width-percent:0;mso-height-percent:0;mso-wrap-distance-left:9pt;mso-wrap-distance-top:0;mso-wrap-distance-right:9pt;mso-wrap-distance-bottom:0;mso-position-horizontal:absolute;mso-position-horizontal-relative:page;mso-position-vertical:absolute;mso-position-vertical-relative:page;mso-width-percent:0;mso-height-percent:0;mso-width-relative:page;mso-height-relative:page;v-text-anchor:top" o:gfxdata="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" fillcolor="#8db3e2 [1311]" stroked="f">
                     <v:textbox inset=",7.2pt,,7.2pt"/>
                     <w10:wrap anchorx="page" anchory="page"/>
                   </v:rect>
@@ -357,7 +357,7 @@
                               </a:ln>
                               <a:extLst>
                                 <a:ext uri="{909E8E84-426E-40dd-AFC4-6F175D3DCCD1}">
-                                  <a14:hiddenFill xmlns:a14="http://schemas.microsoft.com/office/drawing/2010/main" xmlns:w="http://schemas.openxmlformats.org/wordprocessingml/2006/main" xmlns:w10="urn:schemas-microsoft-com:office:word" xmlns:v="urn:schemas-microsoft-com:vml" xmlns:o="urn:schemas-microsoft-com:office:office" xmlns:mv="urn:schemas-microsoft-com:mac:vml" xmlns:mo="http://schemas.microsoft.com/office/mac/office/2008/main" xmlns="">
+                                  <a14:hiddenFill xmlns="" xmlns:mo="http://schemas.microsoft.com/office/mac/office/2008/main" xmlns:mv="urn:schemas-microsoft-com:mac:vml" xmlns:o="urn:schemas-microsoft-com:office:office" xmlns:v="urn:schemas-microsoft-com:vml" xmlns:w10="urn:schemas-microsoft-com:office:word" xmlns:w="http://schemas.openxmlformats.org/wordprocessingml/2006/main" xmlns:a14="http://schemas.microsoft.com/office/drawing/2010/main">
                                     <a:noFill/>
                                   </a14:hiddenFill>
                                 </a:ext>
@@ -389,7 +389,7 @@
                               </a:ln>
                               <a:extLst>
                                 <a:ext uri="{909E8E84-426E-40dd-AFC4-6F175D3DCCD1}">
-                                  <a14:hiddenFill xmlns:a14="http://schemas.microsoft.com/office/drawing/2010/main" xmlns:w="http://schemas.openxmlformats.org/wordprocessingml/2006/main" xmlns:w10="urn:schemas-microsoft-com:office:word" xmlns:v="urn:schemas-microsoft-com:vml" xmlns:o="urn:schemas-microsoft-com:office:office" xmlns:mv="urn:schemas-microsoft-com:mac:vml" xmlns:mo="http://schemas.microsoft.com/office/mac/office/2008/main" xmlns="">
+                                  <a14:hiddenFill xmlns="" xmlns:mo="http://schemas.microsoft.com/office/mac/office/2008/main" xmlns:mv="urn:schemas-microsoft-com:mac:vml" xmlns:o="urn:schemas-microsoft-com:office:office" xmlns:v="urn:schemas-microsoft-com:vml" xmlns:w10="urn:schemas-microsoft-com:office:word" xmlns:w="http://schemas.openxmlformats.org/wordprocessingml/2006/main" xmlns:a14="http://schemas.microsoft.com/office/drawing/2010/main">
                                     <a:noFill/>
                                   </a14:hiddenFill>
                                 </a:ext>
@@ -411,7 +411,7 @@
               </mc:Choice>
               <mc:Fallback>
                 <w:pict>
-                  <v:group w14:anchorId="21AFF84D" id="Group 9" o:spid="_x0000_s1026" style="position:absolute;margin-left:21.6pt;margin-top:702pt;width:568.8pt;height:54.05pt;z-index:-251661312;mso-position-horizontal-relative:page;mso-position-vertical-relative:page" coordorigin="432,13608" coordsize="11376,1081" o:gfxdata="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">
+                  <v:group w14:anchorId="420BCC1B" id="Group 9" o:spid="_x0000_s1026" style="position:absolute;margin-left:21.6pt;margin-top:702pt;width:568.8pt;height:54.05pt;z-index:-251661312;mso-position-horizontal-relative:page;mso-position-vertical-relative:page" coordorigin="432,13608" coordsize="11376,1081" o:gfxdata="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">
                     <v:shapetype id="_x0000_t32" coordsize="21600,21600" o:spt="32" o:oned="t" path="m,l21600,21600e" filled="f">
                       <v:path arrowok="t" fillok="f" o:connecttype="none"/>
                       <o:lock v:ext="edit" shapetype="t"/>
@@ -480,14 +480,14 @@
                               </a:ln>
                               <a:extLst>
                                 <a:ext uri="{909E8E84-426E-40dd-AFC4-6F175D3DCCD1}">
-                                  <a14:hiddenFill xmlns:a14="http://schemas.microsoft.com/office/drawing/2010/main" xmlns:w="http://schemas.openxmlformats.org/wordprocessingml/2006/main" xmlns:w10="urn:schemas-microsoft-com:office:word" xmlns:v="urn:schemas-microsoft-com:vml" xmlns:o="urn:schemas-microsoft-com:office:office" xmlns:mv="urn:schemas-microsoft-com:mac:vml" xmlns:mo="http://schemas.microsoft.com/office/mac/office/2008/main" xmlns="">
+                                  <a14:hiddenFill xmlns="" xmlns:mo="http://schemas.microsoft.com/office/mac/office/2008/main" xmlns:mv="urn:schemas-microsoft-com:mac:vml" xmlns:o="urn:schemas-microsoft-com:office:office" xmlns:v="urn:schemas-microsoft-com:vml" xmlns:w10="urn:schemas-microsoft-com:office:word" xmlns:w="http://schemas.openxmlformats.org/wordprocessingml/2006/main" xmlns:a14="http://schemas.microsoft.com/office/drawing/2010/main">
                                     <a:solidFill>
                                       <a:srgbClr val="FFFFFF"/>
                                     </a:solidFill>
                                   </a14:hiddenFill>
                                 </a:ext>
                                 <a:ext uri="{91240B29-F687-4f45-9708-019B960494DF}">
-                                  <a14:hiddenLine xmlns:a14="http://schemas.microsoft.com/office/drawing/2010/main" xmlns:w="http://schemas.openxmlformats.org/wordprocessingml/2006/main" xmlns:w10="urn:schemas-microsoft-com:office:word" xmlns:v="urn:schemas-microsoft-com:vml" xmlns:o="urn:schemas-microsoft-com:office:office" xmlns:mv="urn:schemas-microsoft-com:mac:vml" xmlns:mo="http://schemas.microsoft.com/office/mac/office/2008/main" xmlns="" w="9525">
+                                  <a14:hiddenLine xmlns="" xmlns:mo="http://schemas.microsoft.com/office/mac/office/2008/main" xmlns:mv="urn:schemas-microsoft-com:mac:vml" xmlns:o="urn:schemas-microsoft-com:office:office" xmlns:v="urn:schemas-microsoft-com:vml" xmlns:w10="urn:schemas-microsoft-com:office:word" xmlns:w="http://schemas.openxmlformats.org/wordprocessingml/2006/main" xmlns:a14="http://schemas.microsoft.com/office/drawing/2010/main" w="9525">
                                     <a:solidFill>
                                       <a:srgbClr val="000000"/>
                                     </a:solidFill>
@@ -547,7 +547,7 @@
                               </a:ln>
                               <a:extLst>
                                 <a:ext uri="{909E8E84-426E-40dd-AFC4-6F175D3DCCD1}">
-                                  <a14:hiddenFill xmlns:a14="http://schemas.microsoft.com/office/drawing/2010/main" xmlns:w="http://schemas.openxmlformats.org/wordprocessingml/2006/main" xmlns:w10="urn:schemas-microsoft-com:office:word" xmlns:v="urn:schemas-microsoft-com:vml" xmlns:o="urn:schemas-microsoft-com:office:office" xmlns:mv="urn:schemas-microsoft-com:mac:vml" xmlns:mo="http://schemas.microsoft.com/office/mac/office/2008/main" xmlns="">
+                                  <a14:hiddenFill xmlns="" xmlns:mo="http://schemas.microsoft.com/office/mac/office/2008/main" xmlns:mv="urn:schemas-microsoft-com:mac:vml" xmlns:o="urn:schemas-microsoft-com:office:office" xmlns:v="urn:schemas-microsoft-com:vml" xmlns:w10="urn:schemas-microsoft-com:office:word" xmlns:w="http://schemas.openxmlformats.org/wordprocessingml/2006/main" xmlns:a14="http://schemas.microsoft.com/office/drawing/2010/main">
                                     <a:noFill/>
                                   </a14:hiddenFill>
                                 </a:ext>
@@ -574,14 +574,14 @@
                               </a:ln>
                               <a:extLst>
                                 <a:ext uri="{909E8E84-426E-40dd-AFC4-6F175D3DCCD1}">
-                                  <a14:hiddenFill xmlns:a14="http://schemas.microsoft.com/office/drawing/2010/main" xmlns:w="http://schemas.openxmlformats.org/wordprocessingml/2006/main" xmlns:w10="urn:schemas-microsoft-com:office:word" xmlns:v="urn:schemas-microsoft-com:vml" xmlns:o="urn:schemas-microsoft-com:office:office" xmlns:mv="urn:schemas-microsoft-com:mac:vml" xmlns:mo="http://schemas.microsoft.com/office/mac/office/2008/main" xmlns="">
+                                  <a14:hiddenFill xmlns="" xmlns:mo="http://schemas.microsoft.com/office/mac/office/2008/main" xmlns:mv="urn:schemas-microsoft-com:mac:vml" xmlns:o="urn:schemas-microsoft-com:office:office" xmlns:v="urn:schemas-microsoft-com:vml" xmlns:w10="urn:schemas-microsoft-com:office:word" xmlns:w="http://schemas.openxmlformats.org/wordprocessingml/2006/main" xmlns:a14="http://schemas.microsoft.com/office/drawing/2010/main">
                                     <a:solidFill>
                                       <a:srgbClr val="FFFFFF"/>
                                     </a:solidFill>
                                   </a14:hiddenFill>
                                 </a:ext>
                                 <a:ext uri="{91240B29-F687-4f45-9708-019B960494DF}">
-                                  <a14:hiddenLine xmlns:a14="http://schemas.microsoft.com/office/drawing/2010/main" xmlns:w="http://schemas.openxmlformats.org/wordprocessingml/2006/main" xmlns:w10="urn:schemas-microsoft-com:office:word" xmlns:v="urn:schemas-microsoft-com:vml" xmlns:o="urn:schemas-microsoft-com:office:office" xmlns:mv="urn:schemas-microsoft-com:mac:vml" xmlns:mo="http://schemas.microsoft.com/office/mac/office/2008/main" xmlns="" w="9525">
+                                  <a14:hiddenLine xmlns="" xmlns:mo="http://schemas.microsoft.com/office/mac/office/2008/main" xmlns:mv="urn:schemas-microsoft-com:mac:vml" xmlns:o="urn:schemas-microsoft-com:office:office" xmlns:v="urn:schemas-microsoft-com:vml" xmlns:w10="urn:schemas-microsoft-com:office:word" xmlns:w="http://schemas.openxmlformats.org/wordprocessingml/2006/main" xmlns:a14="http://schemas.microsoft.com/office/drawing/2010/main" w="9525">
                                     <a:solidFill>
                                       <a:srgbClr val="000000"/>
                                     </a:solidFill>
@@ -743,14 +743,14 @@
                             </a:ln>
                             <a:extLst>
                               <a:ext uri="{909E8E84-426E-40dd-AFC4-6F175D3DCCD1}">
-                                <a14:hiddenFill xmlns:a14="http://schemas.microsoft.com/office/drawing/2010/main" xmlns:w="http://schemas.openxmlformats.org/wordprocessingml/2006/main" xmlns:w10="urn:schemas-microsoft-com:office:word" xmlns:v="urn:schemas-microsoft-com:vml" xmlns:o="urn:schemas-microsoft-com:office:office" xmlns:mv="urn:schemas-microsoft-com:mac:vml" xmlns:mo="http://schemas.microsoft.com/office/mac/office/2008/main" xmlns="">
+                                <a14:hiddenFill xmlns="" xmlns:mo="http://schemas.microsoft.com/office/mac/office/2008/main" xmlns:mv="urn:schemas-microsoft-com:mac:vml" xmlns:o="urn:schemas-microsoft-com:office:office" xmlns:v="urn:schemas-microsoft-com:vml" xmlns:w10="urn:schemas-microsoft-com:office:word" xmlns:w="http://schemas.openxmlformats.org/wordprocessingml/2006/main" xmlns:a14="http://schemas.microsoft.com/office/drawing/2010/main">
                                   <a:solidFill>
                                     <a:srgbClr val="FFFFFF"/>
                                   </a:solidFill>
                                 </a14:hiddenFill>
                               </a:ext>
                               <a:ext uri="{91240B29-F687-4f45-9708-019B960494DF}">
-                                <a14:hiddenLine xmlns:a14="http://schemas.microsoft.com/office/drawing/2010/main" xmlns:w="http://schemas.openxmlformats.org/wordprocessingml/2006/main" xmlns:w10="urn:schemas-microsoft-com:office:word" xmlns:v="urn:schemas-microsoft-com:vml" xmlns:o="urn:schemas-microsoft-com:office:office" xmlns:mv="urn:schemas-microsoft-com:mac:vml" xmlns:mo="http://schemas.microsoft.com/office/mac/office/2008/main" xmlns="" w="9525">
+                                <a14:hiddenLine xmlns="" xmlns:mo="http://schemas.microsoft.com/office/mac/office/2008/main" xmlns:mv="urn:schemas-microsoft-com:mac:vml" xmlns:o="urn:schemas-microsoft-com:office:office" xmlns:v="urn:schemas-microsoft-com:vml" xmlns:w10="urn:schemas-microsoft-com:office:word" xmlns:w="http://schemas.openxmlformats.org/wordprocessingml/2006/main" xmlns:a14="http://schemas.microsoft.com/office/drawing/2010/main" w="9525">
                                   <a:solidFill>
                                     <a:srgbClr val="000000"/>
                                   </a:solidFill>
@@ -2023,20 +2023,18 @@
       <w:r>
         <w:br w:type="page"/>
       </w:r>
-      <w:bookmarkStart w:id="0" w:name="_GoBack"/>
-      <w:bookmarkEnd w:id="0"/>
     </w:p>
     <w:p>
       <w:pPr>
         <w:pStyle w:val="Heading1"/>
         <w:spacing w:line="360" w:lineRule="auto"/>
       </w:pPr>
-      <w:bookmarkStart w:id="1" w:name="_Toc474875300"/>
+      <w:bookmarkStart w:id="0" w:name="_Toc474875300"/>
       <w:r>
         <w:lastRenderedPageBreak/>
         <w:t>Desired objectives</w:t>
       </w:r>
-      <w:bookmarkEnd w:id="1"/>
+      <w:bookmarkEnd w:id="0"/>
     </w:p>
     <w:p>
       <w:pPr>
@@ -2203,11 +2201,11 @@
         <w:pStyle w:val="Heading1"/>
         <w:spacing w:line="360" w:lineRule="auto"/>
       </w:pPr>
-      <w:bookmarkStart w:id="2" w:name="_Toc474875301"/>
+      <w:bookmarkStart w:id="1" w:name="_Toc474875301"/>
       <w:r>
         <w:t>Required Hardware</w:t>
       </w:r>
-      <w:bookmarkEnd w:id="2"/>
+      <w:bookmarkEnd w:id="1"/>
     </w:p>
     <w:p>
       <w:pPr>
@@ -2326,11 +2324,11 @@
         <w:pStyle w:val="Heading1"/>
         <w:spacing w:line="360" w:lineRule="auto"/>
       </w:pPr>
-      <w:bookmarkStart w:id="3" w:name="_Toc474875302"/>
+      <w:bookmarkStart w:id="2" w:name="_Toc474875302"/>
       <w:r>
         <w:t>Required Software</w:t>
       </w:r>
-      <w:bookmarkEnd w:id="3"/>
+      <w:bookmarkEnd w:id="2"/>
     </w:p>
     <w:p>
       <w:r>
@@ -2357,22 +2355,22 @@
         <w:pStyle w:val="Heading1"/>
         <w:spacing w:line="360" w:lineRule="auto"/>
       </w:pPr>
-      <w:bookmarkStart w:id="4" w:name="_Toc474875303"/>
+      <w:bookmarkStart w:id="3" w:name="_Toc474875303"/>
       <w:r>
         <w:lastRenderedPageBreak/>
         <w:t>Hardware Setup</w:t>
       </w:r>
-      <w:bookmarkEnd w:id="4"/>
+      <w:bookmarkEnd w:id="3"/>
     </w:p>
     <w:p>
       <w:pPr>
         <w:pStyle w:val="Heading2"/>
       </w:pPr>
-      <w:bookmarkStart w:id="5" w:name="_Toc474875304"/>
+      <w:bookmarkStart w:id="4" w:name="_Toc474875304"/>
       <w:r>
         <w:t>Single pack</w:t>
       </w:r>
-      <w:bookmarkEnd w:id="5"/>
+      <w:bookmarkEnd w:id="4"/>
     </w:p>
     <w:p/>
     <w:p>
@@ -2382,8 +2380,8 @@
           <w:lang w:eastAsia="zh-CN"/>
         </w:rPr>
         <w:drawing>
-          <wp:inline distT="0" distB="0" distL="0" distR="0" wp14:anchorId="1CD32472" wp14:editId="485C1549">
-            <wp:extent cx="5267325" cy="4513139"/>
+          <wp:inline distT="0" distB="0" distL="0" distR="0" wp14:anchorId="1CD32472" wp14:editId="548CD4C5">
+            <wp:extent cx="5267324" cy="4513139"/>
             <wp:effectExtent l="0" t="0" r="0" b="1905"/>
             <wp:docPr id="1" name="Picture 1"/>
             <wp:cNvGraphicFramePr>
@@ -2413,7 +2411,7 @@
                   <pic:spPr bwMode="auto">
                     <a:xfrm>
                       <a:off x="0" y="0"/>
-                      <a:ext cx="5267325" cy="4513139"/>
+                      <a:ext cx="5267324" cy="4513139"/>
                     </a:xfrm>
                     <a:prstGeom prst="rect">
                       <a:avLst/>
@@ -2438,30 +2436,28 @@
       <w:r>
         <w:t xml:space="preserve">Figure </w:t>
       </w:r>
-      <w:r>
-        <w:fldChar w:fldCharType="begin"/>
-      </w:r>
-      <w:r>
-        <w:instrText xml:space="preserve"> SEQ Figure \* ARABIC </w:instrText>
-      </w:r>
-      <w:r>
-        <w:fldChar w:fldCharType="separate"/>
-      </w:r>
-      <w:r>
-        <w:rPr>
-          <w:noProof/>
-        </w:rPr>
-        <w:t>1</w:t>
-      </w:r>
-      <w:r>
-        <w:rPr>
-          <w:noProof/>
-        </w:rPr>
-        <w:fldChar w:fldCharType="end"/>
-      </w:r>
+      <w:fldSimple w:instr=" SEQ Figure \* ARABIC ">
+        <w:r>
+          <w:rPr>
+            <w:noProof/>
+          </w:rPr>
+          <w:t>1</w:t>
+        </w:r>
+      </w:fldSimple>
       <w:r>
         <w:t xml:space="preserve"> Single pack connections</w:t>
       </w:r>
+    </w:p>
+    <w:p/>
+    <w:p/>
+    <w:p/>
+    <w:p/>
+    <w:p/>
+    <w:p/>
+    <w:p/>
+    <w:p>
+      <w:bookmarkStart w:id="5" w:name="_GoBack"/>
+      <w:bookmarkEnd w:id="5"/>
     </w:p>
     <w:p/>
     <w:p/>
@@ -2472,14 +2468,6 @@
     <w:p/>
     <w:p/>
     <w:p/>
-    <w:p/>
-    <w:p/>
-    <w:p/>
-    <w:p/>
-    <w:p/>
-    <w:p/>
-    <w:p/>
-    <w:p/>
     <w:p>
       <w:pPr>
         <w:pStyle w:val="Heading2"/>
@@ -2502,9 +2490,9 @@
           <w:lang w:eastAsia="zh-CN"/>
         </w:rPr>
         <w:drawing>
-          <wp:inline distT="0" distB="0" distL="0" distR="0" wp14:anchorId="10D0B2B0" wp14:editId="7F29F86C">
-            <wp:extent cx="5270500" cy="7238230"/>
-            <wp:effectExtent l="0" t="0" r="6350" b="1270"/>
+          <wp:inline distT="0" distB="0" distL="0" distR="0" wp14:anchorId="10D0B2B0" wp14:editId="1FA04FA0">
+            <wp:extent cx="5270499" cy="7238230"/>
+            <wp:effectExtent l="0" t="0" r="6985" b="1270"/>
             <wp:docPr id="3" name="Picture 3"/>
             <wp:cNvGraphicFramePr>
               <a:graphicFrameLocks xmlns:a="http://schemas.openxmlformats.org/drawingml/2006/main" noChangeAspect="1"/>
@@ -2531,7 +2519,7 @@
                   <pic:spPr>
                     <a:xfrm>
                       <a:off x="0" y="0"/>
-                      <a:ext cx="5270500" cy="7238230"/>
+                      <a:ext cx="5270499" cy="7238230"/>
                     </a:xfrm>
                     <a:prstGeom prst="rect">
                       <a:avLst/>
@@ -2552,27 +2540,14 @@
       <w:r>
         <w:t xml:space="preserve">Figure </w:t>
       </w:r>
-      <w:r>
-        <w:fldChar w:fldCharType="begin"/>
-      </w:r>
-      <w:r>
-        <w:instrText xml:space="preserve"> SEQ Figure \* ARABIC </w:instrText>
-      </w:r>
-      <w:r>
-        <w:fldChar w:fldCharType="separate"/>
-      </w:r>
-      <w:r>
-        <w:rPr>
-          <w:noProof/>
-        </w:rPr>
-        <w:t>2</w:t>
-      </w:r>
-      <w:r>
-        <w:rPr>
-          <w:noProof/>
-        </w:rPr>
-        <w:fldChar w:fldCharType="end"/>
-      </w:r>
+      <w:fldSimple w:instr=" SEQ Figure \* ARABIC ">
+        <w:r>
+          <w:rPr>
+            <w:noProof/>
+          </w:rPr>
+          <w:t>2</w:t>
+        </w:r>
+      </w:fldSimple>
       <w:r>
         <w:t xml:space="preserve"> Full 4 cell test</w:t>
       </w:r>
@@ -2665,7 +2640,18 @@
         <w:t>Temperature of cells</w:t>
       </w:r>
     </w:p>
-    <w:p/>
+    <w:p>
+      <w:pPr>
+        <w:pStyle w:val="ListParagraph"/>
+        <w:numPr>
+          <w:ilvl w:val="0"/>
+          <w:numId w:val="7"/>
+        </w:numPr>
+      </w:pPr>
+      <w:r>
+        <w:t>AIRs test demonstration, both while drawing maximum current and not drawing maximum current</w:t>
+      </w:r>
+    </w:p>
     <w:p>
       <w:pPr>
         <w:pStyle w:val="Heading2"/>
@@ -2967,10 +2953,27 @@
         <w:t>While testing ensure that no part of the pack gets 40C above ambient temperature.</w:t>
       </w:r>
     </w:p>
-    <w:p/>
-    <w:p/>
-    <w:p/>
-    <w:p/>
+    <w:p>
+      <w:pPr>
+        <w:pStyle w:val="Heading2"/>
+      </w:pPr>
+      <w:r>
+        <w:t>AIRs tests</w:t>
+      </w:r>
+    </w:p>
+    <w:p>
+      <w:r>
+        <w:t xml:space="preserve">Check that the AIRs can be </w:t>
+      </w:r>
+      <w:r>
+        <w:t>opened and closed with individual packs.  Check that the packs in series can be opened and closed.</w:t>
+      </w:r>
+    </w:p>
+    <w:p>
+      <w:r>
+        <w:t>Check that the AIRs can be opened and closed with maximum current draw.</w:t>
+      </w:r>
+    </w:p>
     <w:p/>
     <w:p/>
     <w:p>
@@ -3041,18 +3044,18 @@
         </w:rPr>
         <w:lastRenderedPageBreak/>
         <w:drawing>
-          <wp:anchor distT="0" distB="0" distL="114300" distR="114300" simplePos="0" relativeHeight="251658752" behindDoc="0" locked="0" layoutInCell="1" allowOverlap="1" wp14:anchorId="7BA8D158" wp14:editId="427D02B2">
+          <wp:anchor distT="0" distB="0" distL="114300" distR="114300" simplePos="0" relativeHeight="251658752" behindDoc="0" locked="0" layoutInCell="1" allowOverlap="1" wp14:anchorId="7BA8D158" wp14:editId="13B97A83">
             <wp:simplePos x="0" y="0"/>
             <wp:positionH relativeFrom="column">
-              <wp:posOffset>-635</wp:posOffset>
+              <wp:posOffset>0</wp:posOffset>
             </wp:positionH>
             <wp:positionV relativeFrom="paragraph">
-              <wp:posOffset>269875</wp:posOffset>
+              <wp:posOffset>266700</wp:posOffset>
             </wp:positionV>
-            <wp:extent cx="6219825" cy="4836160"/>
+            <wp:extent cx="6219190" cy="4836160"/>
             <wp:effectExtent l="0" t="0" r="0" b="0"/>
             <wp:wrapSquare wrapText="bothSides"/>
-            <wp:docPr id="2" name="Picture 2" descr="C:\Users\flynng\Desktop\Important-Paperwork\Experiments\EXP-01\Test wires.png"/>
+            <wp:docPr id="2" name="Picture 2"/>
             <wp:cNvGraphicFramePr>
               <a:graphicFrameLocks xmlns:a="http://schemas.openxmlformats.org/drawingml/2006/main" noChangeAspect="1"/>
             </wp:cNvGraphicFramePr>
@@ -3073,7 +3076,6 @@
                         </a:ext>
                       </a:extLst>
                     </a:blip>
-                    <a:srcRect/>
                     <a:stretch>
                       <a:fillRect/>
                     </a:stretch>
@@ -3081,7 +3083,7 @@
                   <pic:spPr bwMode="auto">
                     <a:xfrm>
                       <a:off x="0" y="0"/>
-                      <a:ext cx="6219825" cy="4836160"/>
+                      <a:ext cx="6219190" cy="4836160"/>
                     </a:xfrm>
                     <a:prstGeom prst="rect">
                       <a:avLst/>
@@ -3271,7 +3273,7 @@
               <w:spacing w:line="276" w:lineRule="auto"/>
             </w:pPr>
             <w:r>
-              <w:t>TW1</w:t>
+              <w:t>W12</w:t>
             </w:r>
           </w:p>
         </w:tc>
@@ -3447,7 +3449,7 @@
               <w:spacing w:line="276" w:lineRule="auto"/>
             </w:pPr>
             <w:r>
-              <w:t>TW5</w:t>
+              <w:t>W13</w:t>
             </w:r>
           </w:p>
         </w:tc>
@@ -5697,7 +5699,7 @@
 </file>
 
 <file path=customXml/itemProps2.xml><?xml version="1.0" encoding="utf-8"?>
-<ds:datastoreItem xmlns:ds="http://schemas.openxmlformats.org/officeDocument/2006/customXml" ds:itemID="{B18511C5-3674-47DB-9EEC-4A301639FE04}">
+<ds:datastoreItem xmlns:ds="http://schemas.openxmlformats.org/officeDocument/2006/customXml" ds:itemID="{919F16D0-58DC-43E1-AE40-9589BE74BB7F}">
   <ds:schemaRefs>
     <ds:schemaRef ds:uri="http://schemas.openxmlformats.org/officeDocument/2006/bibliography"/>
   </ds:schemaRefs>

</xml_diff>

<commit_message>
Updated AIRs test and ignored .zip files
</commit_message>
<xml_diff>
--- a/Experiments/EXP-01/01_Accumulator_Sim.docx
+++ b/Experiments/EXP-01/01_Accumulator_Sim.docx
@@ -288,7 +288,7 @@
               </mc:Choice>
               <mc:Fallback>
                 <w:pict>
-                  <v:rect w14:anchorId="13CFFA5D" id="Rectangle 4" o:spid="_x0000_s1026" style="position:absolute;margin-left:21.6pt;margin-top:36pt;width:568.8pt;height:17.6pt;z-index:251658240;visibility:visible;mso-wrap-style:square;mso-width-percent:0;mso-height-percent:0;mso-wrap-distance-left:9pt;mso-wrap-distance-top:0;mso-wrap-distance-right:9pt;mso-wrap-distance-bottom:0;mso-position-horizontal:absolute;mso-position-horizontal-relative:page;mso-position-vertical:absolute;mso-position-vertical-relative:page;mso-width-percent:0;mso-height-percent:0;mso-width-relative:page;mso-height-relative:page;v-text-anchor:top" o:gfxdata="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" fillcolor="#8db3e2 [1311]" stroked="f">
+                  <v:rect w14:anchorId="4A0EA9E0" id="Rectangle 4" o:spid="_x0000_s1026" style="position:absolute;margin-left:21.6pt;margin-top:36pt;width:568.8pt;height:17.6pt;z-index:251658240;visibility:visible;mso-wrap-style:square;mso-width-percent:0;mso-height-percent:0;mso-wrap-distance-left:9pt;mso-wrap-distance-top:0;mso-wrap-distance-right:9pt;mso-wrap-distance-bottom:0;mso-position-horizontal:absolute;mso-position-horizontal-relative:page;mso-position-vertical:absolute;mso-position-vertical-relative:page;mso-width-percent:0;mso-height-percent:0;mso-width-relative:page;mso-height-relative:page;v-text-anchor:top" o:gfxdata="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" fillcolor="#8db3e2 [1311]" stroked="f">
                     <v:textbox inset=",7.2pt,,7.2pt"/>
                     <w10:wrap anchorx="page" anchory="page"/>
                   </v:rect>
@@ -411,7 +411,7 @@
               </mc:Choice>
               <mc:Fallback>
                 <w:pict>
-                  <v:group w14:anchorId="420BCC1B" id="Group 9" o:spid="_x0000_s1026" style="position:absolute;margin-left:21.6pt;margin-top:702pt;width:568.8pt;height:54.05pt;z-index:-251661312;mso-position-horizontal-relative:page;mso-position-vertical-relative:page" coordorigin="432,13608" coordsize="11376,1081" o:gfxdata="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">
+                  <v:group w14:anchorId="1998F5A2" id="Group 9" o:spid="_x0000_s1026" style="position:absolute;margin-left:21.6pt;margin-top:702pt;width:568.8pt;height:54.05pt;z-index:-251661312;mso-position-horizontal-relative:page;mso-position-vertical-relative:page" coordorigin="432,13608" coordsize="11376,1081" o:gfxdata="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">
                     <v:shapetype id="_x0000_t32" coordsize="21600,21600" o:spt="32" o:oned="t" path="m,l21600,21600e" filled="f">
                       <v:path arrowok="t" fillok="f" o:connecttype="none"/>
                       <o:lock v:ext="edit" shapetype="t"/>
@@ -1156,7 +1156,7 @@
             </w:rPr>
             <w:fldChar w:fldCharType="separate"/>
           </w:r>
-          <w:hyperlink w:anchor="_Toc474875300" w:history="1">
+          <w:hyperlink w:anchor="_Toc474924403" w:history="1">
             <w:r>
               <w:rPr>
                 <w:rStyle w:val="Hyperlink"/>
@@ -1183,7 +1183,7 @@
                 <w:noProof/>
                 <w:webHidden/>
               </w:rPr>
-              <w:instrText xml:space="preserve"> PAGEREF _Toc474875300 \h </w:instrText>
+              <w:instrText xml:space="preserve"> PAGEREF _Toc474924403 \h </w:instrText>
             </w:r>
             <w:r>
               <w:rPr>
@@ -1228,7 +1228,7 @@
               <w:lang w:eastAsia="zh-CN"/>
             </w:rPr>
           </w:pPr>
-          <w:hyperlink w:anchor="_Toc474875301" w:history="1">
+          <w:hyperlink w:anchor="_Toc474924404" w:history="1">
             <w:r>
               <w:rPr>
                 <w:rStyle w:val="Hyperlink"/>
@@ -1255,7 +1255,7 @@
                 <w:noProof/>
                 <w:webHidden/>
               </w:rPr>
-              <w:instrText xml:space="preserve"> PAGEREF _Toc474875301 \h </w:instrText>
+              <w:instrText xml:space="preserve"> PAGEREF _Toc474924404 \h </w:instrText>
             </w:r>
             <w:r>
               <w:rPr>
@@ -1300,7 +1300,7 @@
               <w:lang w:eastAsia="zh-CN"/>
             </w:rPr>
           </w:pPr>
-          <w:hyperlink w:anchor="_Toc474875302" w:history="1">
+          <w:hyperlink w:anchor="_Toc474924405" w:history="1">
             <w:r>
               <w:rPr>
                 <w:rStyle w:val="Hyperlink"/>
@@ -1327,7 +1327,7 @@
                 <w:noProof/>
                 <w:webHidden/>
               </w:rPr>
-              <w:instrText xml:space="preserve"> PAGEREF _Toc474875302 \h </w:instrText>
+              <w:instrText xml:space="preserve"> PAGEREF _Toc474924405 \h </w:instrText>
             </w:r>
             <w:r>
               <w:rPr>
@@ -1372,7 +1372,7 @@
               <w:lang w:eastAsia="zh-CN"/>
             </w:rPr>
           </w:pPr>
-          <w:hyperlink w:anchor="_Toc474875303" w:history="1">
+          <w:hyperlink w:anchor="_Toc474924406" w:history="1">
             <w:r>
               <w:rPr>
                 <w:rStyle w:val="Hyperlink"/>
@@ -1399,7 +1399,7 @@
                 <w:noProof/>
                 <w:webHidden/>
               </w:rPr>
-              <w:instrText xml:space="preserve"> PAGEREF _Toc474875303 \h </w:instrText>
+              <w:instrText xml:space="preserve"> PAGEREF _Toc474924406 \h </w:instrText>
             </w:r>
             <w:r>
               <w:rPr>
@@ -1442,7 +1442,7 @@
               <w:lang w:eastAsia="zh-CN"/>
             </w:rPr>
           </w:pPr>
-          <w:hyperlink w:anchor="_Toc474875304" w:history="1">
+          <w:hyperlink w:anchor="_Toc474924407" w:history="1">
             <w:r>
               <w:rPr>
                 <w:rStyle w:val="Hyperlink"/>
@@ -1469,7 +1469,7 @@
                 <w:noProof/>
                 <w:webHidden/>
               </w:rPr>
-              <w:instrText xml:space="preserve"> PAGEREF _Toc474875304 \h </w:instrText>
+              <w:instrText xml:space="preserve"> PAGEREF _Toc474924407 \h </w:instrText>
             </w:r>
             <w:r>
               <w:rPr>
@@ -1512,7 +1512,7 @@
               <w:lang w:eastAsia="zh-CN"/>
             </w:rPr>
           </w:pPr>
-          <w:hyperlink w:anchor="_Toc474875305" w:history="1">
+          <w:hyperlink w:anchor="_Toc474924408" w:history="1">
             <w:r>
               <w:rPr>
                 <w:rStyle w:val="Hyperlink"/>
@@ -1539,7 +1539,7 @@
                 <w:noProof/>
                 <w:webHidden/>
               </w:rPr>
-              <w:instrText xml:space="preserve"> PAGEREF _Toc474875305 \h </w:instrText>
+              <w:instrText xml:space="preserve"> PAGEREF _Toc474924408 \h </w:instrText>
             </w:r>
             <w:r>
               <w:rPr>
@@ -1584,7 +1584,7 @@
               <w:lang w:eastAsia="zh-CN"/>
             </w:rPr>
           </w:pPr>
-          <w:hyperlink w:anchor="_Toc474875306" w:history="1">
+          <w:hyperlink w:anchor="_Toc474924409" w:history="1">
             <w:r>
               <w:rPr>
                 <w:rStyle w:val="Hyperlink"/>
@@ -1611,7 +1611,7 @@
                 <w:noProof/>
                 <w:webHidden/>
               </w:rPr>
-              <w:instrText xml:space="preserve"> PAGEREF _Toc474875306 \h </w:instrText>
+              <w:instrText xml:space="preserve"> PAGEREF _Toc474924409 \h </w:instrText>
             </w:r>
             <w:r>
               <w:rPr>
@@ -1656,7 +1656,7 @@
               <w:lang w:eastAsia="zh-CN"/>
             </w:rPr>
           </w:pPr>
-          <w:hyperlink w:anchor="_Toc474875307" w:history="1">
+          <w:hyperlink w:anchor="_Toc474924410" w:history="1">
             <w:r>
               <w:rPr>
                 <w:rStyle w:val="Hyperlink"/>
@@ -1683,7 +1683,7 @@
                 <w:noProof/>
                 <w:webHidden/>
               </w:rPr>
-              <w:instrText xml:space="preserve"> PAGEREF _Toc474875307 \h </w:instrText>
+              <w:instrText xml:space="preserve"> PAGEREF _Toc474924410 \h </w:instrText>
             </w:r>
             <w:r>
               <w:rPr>
@@ -1726,7 +1726,7 @@
               <w:lang w:eastAsia="zh-CN"/>
             </w:rPr>
           </w:pPr>
-          <w:hyperlink w:anchor="_Toc474875308" w:history="1">
+          <w:hyperlink w:anchor="_Toc474924411" w:history="1">
             <w:r>
               <w:rPr>
                 <w:rStyle w:val="Hyperlink"/>
@@ -1753,7 +1753,7 @@
                 <w:noProof/>
                 <w:webHidden/>
               </w:rPr>
-              <w:instrText xml:space="preserve"> PAGEREF _Toc474875308 \h </w:instrText>
+              <w:instrText xml:space="preserve"> PAGEREF _Toc474924411 \h </w:instrText>
             </w:r>
             <w:r>
               <w:rPr>
@@ -1796,7 +1796,7 @@
               <w:lang w:eastAsia="zh-CN"/>
             </w:rPr>
           </w:pPr>
-          <w:hyperlink w:anchor="_Toc474875309" w:history="1">
+          <w:hyperlink w:anchor="_Toc474924412" w:history="1">
             <w:r>
               <w:rPr>
                 <w:rStyle w:val="Hyperlink"/>
@@ -1823,7 +1823,7 @@
                 <w:noProof/>
                 <w:webHidden/>
               </w:rPr>
-              <w:instrText xml:space="preserve"> PAGEREF _Toc474875309 \h </w:instrText>
+              <w:instrText xml:space="preserve"> PAGEREF _Toc474924412 \h </w:instrText>
             </w:r>
             <w:r>
               <w:rPr>
@@ -1866,7 +1866,7 @@
               <w:lang w:eastAsia="zh-CN"/>
             </w:rPr>
           </w:pPr>
-          <w:hyperlink w:anchor="_Toc474875310" w:history="1">
+          <w:hyperlink w:anchor="_Toc474924413" w:history="1">
             <w:r>
               <w:rPr>
                 <w:rStyle w:val="Hyperlink"/>
@@ -1893,7 +1893,77 @@
                 <w:noProof/>
                 <w:webHidden/>
               </w:rPr>
-              <w:instrText xml:space="preserve"> PAGEREF _Toc474875310 \h </w:instrText>
+              <w:instrText xml:space="preserve"> PAGEREF _Toc474924413 \h </w:instrText>
+            </w:r>
+            <w:r>
+              <w:rPr>
+                <w:noProof/>
+                <w:webHidden/>
+              </w:rPr>
+            </w:r>
+            <w:r>
+              <w:rPr>
+                <w:noProof/>
+                <w:webHidden/>
+              </w:rPr>
+              <w:fldChar w:fldCharType="separate"/>
+            </w:r>
+            <w:r>
+              <w:rPr>
+                <w:noProof/>
+                <w:webHidden/>
+              </w:rPr>
+              <w:t>6</w:t>
+            </w:r>
+            <w:r>
+              <w:rPr>
+                <w:noProof/>
+                <w:webHidden/>
+              </w:rPr>
+              <w:fldChar w:fldCharType="end"/>
+            </w:r>
+          </w:hyperlink>
+        </w:p>
+        <w:p>
+          <w:pPr>
+            <w:pStyle w:val="TOC2"/>
+            <w:tabs>
+              <w:tab w:val="right" w:leader="dot" w:pos="8290"/>
+            </w:tabs>
+            <w:rPr>
+              <w:b w:val="0"/>
+              <w:noProof/>
+              <w:lang w:eastAsia="zh-CN"/>
+            </w:rPr>
+          </w:pPr>
+          <w:hyperlink w:anchor="_Toc474924414" w:history="1">
+            <w:r>
+              <w:rPr>
+                <w:rStyle w:val="Hyperlink"/>
+                <w:noProof/>
+              </w:rPr>
+              <w:t>AIRs tests</w:t>
+            </w:r>
+            <w:r>
+              <w:rPr>
+                <w:noProof/>
+                <w:webHidden/>
+              </w:rPr>
+              <w:tab/>
+            </w:r>
+            <w:r>
+              <w:rPr>
+                <w:noProof/>
+                <w:webHidden/>
+              </w:rPr>
+              <w:fldChar w:fldCharType="begin"/>
+            </w:r>
+            <w:r>
+              <w:rPr>
+                <w:noProof/>
+                <w:webHidden/>
+              </w:rPr>
+              <w:instrText xml:space="preserve"> PAGEREF _Toc474924414 \h </w:instrText>
             </w:r>
             <w:r>
               <w:rPr>
@@ -1938,7 +2008,7 @@
               <w:lang w:eastAsia="zh-CN"/>
             </w:rPr>
           </w:pPr>
-          <w:hyperlink w:anchor="_Toc474875311" w:history="1">
+          <w:hyperlink w:anchor="_Toc474924415" w:history="1">
             <w:r>
               <w:rPr>
                 <w:rStyle w:val="Hyperlink"/>
@@ -1965,7 +2035,7 @@
                 <w:noProof/>
                 <w:webHidden/>
               </w:rPr>
-              <w:instrText xml:space="preserve"> PAGEREF _Toc474875311 \h </w:instrText>
+              <w:instrText xml:space="preserve"> PAGEREF _Toc474924415 \h </w:instrText>
             </w:r>
             <w:r>
               <w:rPr>
@@ -2008,7 +2078,10 @@
         </w:p>
       </w:sdtContent>
     </w:sdt>
-    <w:p/>
+    <w:p>
+      <w:bookmarkStart w:id="0" w:name="_GoBack"/>
+      <w:bookmarkEnd w:id="0"/>
+    </w:p>
     <w:p>
       <w:pPr>
         <w:rPr>
@@ -2029,12 +2102,12 @@
         <w:pStyle w:val="Heading1"/>
         <w:spacing w:line="360" w:lineRule="auto"/>
       </w:pPr>
-      <w:bookmarkStart w:id="0" w:name="_Toc474875300"/>
+      <w:bookmarkStart w:id="1" w:name="_Toc474924403"/>
       <w:r>
         <w:lastRenderedPageBreak/>
         <w:t>Desired objectives</w:t>
       </w:r>
-      <w:bookmarkEnd w:id="0"/>
+      <w:bookmarkEnd w:id="1"/>
     </w:p>
     <w:p>
       <w:pPr>
@@ -2201,11 +2274,11 @@
         <w:pStyle w:val="Heading1"/>
         <w:spacing w:line="360" w:lineRule="auto"/>
       </w:pPr>
-      <w:bookmarkStart w:id="1" w:name="_Toc474875301"/>
+      <w:bookmarkStart w:id="2" w:name="_Toc474924404"/>
       <w:r>
         <w:t>Required Hardware</w:t>
       </w:r>
-      <w:bookmarkEnd w:id="1"/>
+      <w:bookmarkEnd w:id="2"/>
     </w:p>
     <w:p>
       <w:pPr>
@@ -2324,11 +2397,11 @@
         <w:pStyle w:val="Heading1"/>
         <w:spacing w:line="360" w:lineRule="auto"/>
       </w:pPr>
-      <w:bookmarkStart w:id="2" w:name="_Toc474875302"/>
+      <w:bookmarkStart w:id="3" w:name="_Toc474924405"/>
       <w:r>
         <w:t>Required Software</w:t>
       </w:r>
-      <w:bookmarkEnd w:id="2"/>
+      <w:bookmarkEnd w:id="3"/>
     </w:p>
     <w:p>
       <w:r>
@@ -2355,22 +2428,22 @@
         <w:pStyle w:val="Heading1"/>
         <w:spacing w:line="360" w:lineRule="auto"/>
       </w:pPr>
-      <w:bookmarkStart w:id="3" w:name="_Toc474875303"/>
+      <w:bookmarkStart w:id="4" w:name="_Toc474924406"/>
       <w:r>
         <w:lastRenderedPageBreak/>
         <w:t>Hardware Setup</w:t>
       </w:r>
-      <w:bookmarkEnd w:id="3"/>
+      <w:bookmarkEnd w:id="4"/>
     </w:p>
     <w:p>
       <w:pPr>
         <w:pStyle w:val="Heading2"/>
       </w:pPr>
-      <w:bookmarkStart w:id="4" w:name="_Toc474875304"/>
+      <w:bookmarkStart w:id="5" w:name="_Toc474924407"/>
       <w:r>
         <w:t>Single pack</w:t>
       </w:r>
-      <w:bookmarkEnd w:id="4"/>
+      <w:bookmarkEnd w:id="5"/>
     </w:p>
     <w:p/>
     <w:p>
@@ -2455,10 +2528,7 @@
     <w:p/>
     <w:p/>
     <w:p/>
-    <w:p>
-      <w:bookmarkStart w:id="5" w:name="_GoBack"/>
-      <w:bookmarkEnd w:id="5"/>
-    </w:p>
+    <w:p/>
     <w:p/>
     <w:p/>
     <w:p/>
@@ -2472,7 +2542,7 @@
       <w:pPr>
         <w:pStyle w:val="Heading2"/>
       </w:pPr>
-      <w:bookmarkStart w:id="6" w:name="_Toc474875305"/>
+      <w:bookmarkStart w:id="6" w:name="_Toc474924408"/>
       <w:r>
         <w:lastRenderedPageBreak/>
         <w:t>Full accumulator setup</w:t>
@@ -2558,7 +2628,7 @@
       <w:pPr>
         <w:pStyle w:val="Heading1"/>
       </w:pPr>
-      <w:bookmarkStart w:id="7" w:name="_Toc474875306"/>
+      <w:bookmarkStart w:id="7" w:name="_Toc474924409"/>
       <w:r>
         <w:lastRenderedPageBreak/>
         <w:t>Software Setup</w:t>
@@ -2575,7 +2645,7 @@
         <w:pStyle w:val="Heading1"/>
         <w:spacing w:line="360" w:lineRule="auto"/>
       </w:pPr>
-      <w:bookmarkStart w:id="8" w:name="_Toc474875307"/>
+      <w:bookmarkStart w:id="8" w:name="_Toc474924410"/>
       <w:r>
         <w:t>Data</w:t>
       </w:r>
@@ -2591,7 +2661,7 @@
         <w:pStyle w:val="Heading2"/>
         <w:spacing w:line="276" w:lineRule="auto"/>
       </w:pPr>
-      <w:bookmarkStart w:id="9" w:name="_Toc474875308"/>
+      <w:bookmarkStart w:id="9" w:name="_Toc474924411"/>
       <w:r>
         <w:t>Desired data</w:t>
       </w:r>
@@ -2656,7 +2726,7 @@
       <w:pPr>
         <w:pStyle w:val="Heading2"/>
       </w:pPr>
-      <w:bookmarkStart w:id="10" w:name="_Toc474875309"/>
+      <w:bookmarkStart w:id="10" w:name="_Toc474924412"/>
       <w:proofErr w:type="spellStart"/>
       <w:r>
         <w:t>Thévenin</w:t>
@@ -2942,7 +3012,7 @@
       <w:pPr>
         <w:pStyle w:val="Heading2"/>
       </w:pPr>
-      <w:bookmarkStart w:id="11" w:name="_Toc474875310"/>
+      <w:bookmarkStart w:id="11" w:name="_Toc474924413"/>
       <w:r>
         <w:t>Temperature</w:t>
       </w:r>
@@ -2957,9 +3027,11 @@
       <w:pPr>
         <w:pStyle w:val="Heading2"/>
       </w:pPr>
+      <w:bookmarkStart w:id="12" w:name="_Toc474924414"/>
       <w:r>
         <w:t>AIRs tests</w:t>
       </w:r>
+      <w:bookmarkEnd w:id="12"/>
     </w:p>
     <w:p>
       <w:r>
@@ -2971,7 +3043,13 @@
     </w:p>
     <w:p>
       <w:r>
-        <w:t>Check that the AIRs can be opened and closed with maximum current draw.</w:t>
+        <w:t xml:space="preserve">Check that the AIRs can be opened and closed with </w:t>
+      </w:r>
+      <w:r>
+        <w:t>25A load</w:t>
+      </w:r>
+      <w:r>
+        <w:t>.</w:t>
       </w:r>
     </w:p>
     <w:p/>
@@ -3036,7 +3114,7 @@
         <w:pStyle w:val="Heading1"/>
         <w:spacing w:before="0"/>
       </w:pPr>
-      <w:bookmarkStart w:id="12" w:name="_Toc474875311"/>
+      <w:bookmarkStart w:id="13" w:name="_Toc474924415"/>
       <w:r>
         <w:rPr>
           <w:noProof/>
@@ -3111,7 +3189,7 @@
       <w:r>
         <w:t>Wiring requirements</w:t>
       </w:r>
-      <w:bookmarkEnd w:id="12"/>
+      <w:bookmarkEnd w:id="13"/>
     </w:p>
     <w:tbl>
       <w:tblPr>
@@ -5699,7 +5777,7 @@
 </file>
 
 <file path=customXml/itemProps2.xml><?xml version="1.0" encoding="utf-8"?>
-<ds:datastoreItem xmlns:ds="http://schemas.openxmlformats.org/officeDocument/2006/customXml" ds:itemID="{919F16D0-58DC-43E1-AE40-9589BE74BB7F}">
+<ds:datastoreItem xmlns:ds="http://schemas.openxmlformats.org/officeDocument/2006/customXml" ds:itemID="{435E0531-1702-41DA-9EA3-AE2EEECF176D}">
   <ds:schemaRefs>
     <ds:schemaRef ds:uri="http://schemas.openxmlformats.org/officeDocument/2006/bibliography"/>
   </ds:schemaRefs>

</xml_diff>

<commit_message>
Fixed number of wires requested. Also made AIRs first test
</commit_message>
<xml_diff>
--- a/Experiments/EXP-01/01_Accumulator_Sim.docx
+++ b/Experiments/EXP-01/01_Accumulator_Sim.docx
@@ -56,14 +56,14 @@
                             </a:ln>
                             <a:extLst>
                               <a:ext uri="{909E8E84-426E-40dd-AFC4-6F175D3DCCD1}">
-                                <a14:hiddenFill xmlns="" xmlns:mo="http://schemas.microsoft.com/office/mac/office/2008/main" xmlns:mv="urn:schemas-microsoft-com:mac:vml" xmlns:o="urn:schemas-microsoft-com:office:office" xmlns:v="urn:schemas-microsoft-com:vml" xmlns:w10="urn:schemas-microsoft-com:office:word" xmlns:w="http://schemas.openxmlformats.org/wordprocessingml/2006/main" xmlns:a14="http://schemas.microsoft.com/office/drawing/2010/main">
+                                <a14:hiddenFill xmlns:a14="http://schemas.microsoft.com/office/drawing/2010/main" xmlns:w="http://schemas.openxmlformats.org/wordprocessingml/2006/main" xmlns:w10="urn:schemas-microsoft-com:office:word" xmlns:v="urn:schemas-microsoft-com:vml" xmlns:o="urn:schemas-microsoft-com:office:office" xmlns:mv="urn:schemas-microsoft-com:mac:vml" xmlns:mo="http://schemas.microsoft.com/office/mac/office/2008/main" xmlns="">
                                   <a:solidFill>
                                     <a:srgbClr val="FFFFFF"/>
                                   </a:solidFill>
                                 </a14:hiddenFill>
                               </a:ext>
                               <a:ext uri="{91240B29-F687-4f45-9708-019B960494DF}">
-                                <a14:hiddenLine xmlns="" xmlns:mo="http://schemas.microsoft.com/office/mac/office/2008/main" xmlns:mv="urn:schemas-microsoft-com:mac:vml" xmlns:o="urn:schemas-microsoft-com:office:office" xmlns:v="urn:schemas-microsoft-com:vml" xmlns:w10="urn:schemas-microsoft-com:office:word" xmlns:w="http://schemas.openxmlformats.org/wordprocessingml/2006/main" xmlns:a14="http://schemas.microsoft.com/office/drawing/2010/main" w="9525">
+                                <a14:hiddenLine xmlns:a14="http://schemas.microsoft.com/office/drawing/2010/main" xmlns:w="http://schemas.openxmlformats.org/wordprocessingml/2006/main" xmlns:w10="urn:schemas-microsoft-com:office:word" xmlns:v="urn:schemas-microsoft-com:vml" xmlns:o="urn:schemas-microsoft-com:office:office" xmlns:mv="urn:schemas-microsoft-com:mac:vml" xmlns:mo="http://schemas.microsoft.com/office/mac/office/2008/main" xmlns="" w="9525">
                                   <a:solidFill>
                                     <a:srgbClr val="000000"/>
                                   </a:solidFill>
@@ -249,7 +249,7 @@
                             <a:effectLst/>
                             <a:extLst>
                               <a:ext uri="{91240B29-F687-4f45-9708-019B960494DF}">
-                                <a14:hiddenLine xmlns="" xmlns:mo="http://schemas.microsoft.com/office/mac/office/2008/main" xmlns:mv="urn:schemas-microsoft-com:mac:vml" xmlns:o="urn:schemas-microsoft-com:office:office" xmlns:v="urn:schemas-microsoft-com:vml" xmlns:w10="urn:schemas-microsoft-com:office:word" xmlns:w="http://schemas.openxmlformats.org/wordprocessingml/2006/main" xmlns:a14="http://schemas.microsoft.com/office/drawing/2010/main" w="19050">
+                                <a14:hiddenLine xmlns:a14="http://schemas.microsoft.com/office/drawing/2010/main" xmlns:w="http://schemas.openxmlformats.org/wordprocessingml/2006/main" xmlns:w10="urn:schemas-microsoft-com:office:word" xmlns:v="urn:schemas-microsoft-com:vml" xmlns:o="urn:schemas-microsoft-com:office:office" xmlns:mv="urn:schemas-microsoft-com:mac:vml" xmlns:mo="http://schemas.microsoft.com/office/mac/office/2008/main" xmlns="" w="19050">
                                   <a:solidFill>
                                     <a:srgbClr val="4A7EBB"/>
                                   </a:solidFill>
@@ -259,7 +259,7 @@
                                 </a14:hiddenLine>
                               </a:ext>
                               <a:ext uri="{AF507438-7753-43e0-B8FC-AC1667EBCBE1}">
-                                <a14:hiddenEffects xmlns="" xmlns:mo="http://schemas.microsoft.com/office/mac/office/2008/main" xmlns:mv="urn:schemas-microsoft-com:mac:vml" xmlns:o="urn:schemas-microsoft-com:office:office" xmlns:v="urn:schemas-microsoft-com:vml" xmlns:w10="urn:schemas-microsoft-com:office:word" xmlns:w="http://schemas.openxmlformats.org/wordprocessingml/2006/main" xmlns:a14="http://schemas.microsoft.com/office/drawing/2010/main">
+                                <a14:hiddenEffects xmlns:a14="http://schemas.microsoft.com/office/drawing/2010/main" xmlns:w="http://schemas.openxmlformats.org/wordprocessingml/2006/main" xmlns:w10="urn:schemas-microsoft-com:office:word" xmlns:v="urn:schemas-microsoft-com:vml" xmlns:o="urn:schemas-microsoft-com:office:office" xmlns:mv="urn:schemas-microsoft-com:mac:vml" xmlns:mo="http://schemas.microsoft.com/office/mac/office/2008/main" xmlns="">
                                   <a:effectLst>
                                     <a:outerShdw blurRad="63500" dist="26940" dir="5400000" algn="ctr" rotWithShape="0">
                                       <a:srgbClr val="000000">
@@ -288,7 +288,7 @@
               </mc:Choice>
               <mc:Fallback>
                 <w:pict>
-                  <v:rect w14:anchorId="4A0EA9E0" id="Rectangle 4" o:spid="_x0000_s1026" style="position:absolute;margin-left:21.6pt;margin-top:36pt;width:568.8pt;height:17.6pt;z-index:251658240;visibility:visible;mso-wrap-style:square;mso-width-percent:0;mso-height-percent:0;mso-wrap-distance-left:9pt;mso-wrap-distance-top:0;mso-wrap-distance-right:9pt;mso-wrap-distance-bottom:0;mso-position-horizontal:absolute;mso-position-horizontal-relative:page;mso-position-vertical:absolute;mso-position-vertical-relative:page;mso-width-percent:0;mso-height-percent:0;mso-width-relative:page;mso-height-relative:page;v-text-anchor:top" o:gfxdata="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" fillcolor="#8db3e2 [1311]" stroked="f">
+                  <v:rect w14:anchorId="4080E7E7" id="Rectangle 4" o:spid="_x0000_s1026" style="position:absolute;margin-left:21.6pt;margin-top:36pt;width:568.8pt;height:17.6pt;z-index:251658240;visibility:visible;mso-wrap-style:square;mso-width-percent:0;mso-height-percent:0;mso-wrap-distance-left:9pt;mso-wrap-distance-top:0;mso-wrap-distance-right:9pt;mso-wrap-distance-bottom:0;mso-position-horizontal:absolute;mso-position-horizontal-relative:page;mso-position-vertical:absolute;mso-position-vertical-relative:page;mso-width-percent:0;mso-height-percent:0;mso-width-relative:page;mso-height-relative:page;v-text-anchor:top" o:gfxdata="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" fillcolor="#8db3e2 [1311]" stroked="f">
                     <v:textbox inset=",7.2pt,,7.2pt"/>
                     <w10:wrap anchorx="page" anchory="page"/>
                   </v:rect>
@@ -357,7 +357,7 @@
                               </a:ln>
                               <a:extLst>
                                 <a:ext uri="{909E8E84-426E-40dd-AFC4-6F175D3DCCD1}">
-                                  <a14:hiddenFill xmlns="" xmlns:mo="http://schemas.microsoft.com/office/mac/office/2008/main" xmlns:mv="urn:schemas-microsoft-com:mac:vml" xmlns:o="urn:schemas-microsoft-com:office:office" xmlns:v="urn:schemas-microsoft-com:vml" xmlns:w10="urn:schemas-microsoft-com:office:word" xmlns:w="http://schemas.openxmlformats.org/wordprocessingml/2006/main" xmlns:a14="http://schemas.microsoft.com/office/drawing/2010/main">
+                                  <a14:hiddenFill xmlns:a14="http://schemas.microsoft.com/office/drawing/2010/main" xmlns:w="http://schemas.openxmlformats.org/wordprocessingml/2006/main" xmlns:w10="urn:schemas-microsoft-com:office:word" xmlns:v="urn:schemas-microsoft-com:vml" xmlns:o="urn:schemas-microsoft-com:office:office" xmlns:mv="urn:schemas-microsoft-com:mac:vml" xmlns:mo="http://schemas.microsoft.com/office/mac/office/2008/main" xmlns="">
                                     <a:noFill/>
                                   </a14:hiddenFill>
                                 </a:ext>
@@ -389,7 +389,7 @@
                               </a:ln>
                               <a:extLst>
                                 <a:ext uri="{909E8E84-426E-40dd-AFC4-6F175D3DCCD1}">
-                                  <a14:hiddenFill xmlns="" xmlns:mo="http://schemas.microsoft.com/office/mac/office/2008/main" xmlns:mv="urn:schemas-microsoft-com:mac:vml" xmlns:o="urn:schemas-microsoft-com:office:office" xmlns:v="urn:schemas-microsoft-com:vml" xmlns:w10="urn:schemas-microsoft-com:office:word" xmlns:w="http://schemas.openxmlformats.org/wordprocessingml/2006/main" xmlns:a14="http://schemas.microsoft.com/office/drawing/2010/main">
+                                  <a14:hiddenFill xmlns:a14="http://schemas.microsoft.com/office/drawing/2010/main" xmlns:w="http://schemas.openxmlformats.org/wordprocessingml/2006/main" xmlns:w10="urn:schemas-microsoft-com:office:word" xmlns:v="urn:schemas-microsoft-com:vml" xmlns:o="urn:schemas-microsoft-com:office:office" xmlns:mv="urn:schemas-microsoft-com:mac:vml" xmlns:mo="http://schemas.microsoft.com/office/mac/office/2008/main" xmlns="">
                                     <a:noFill/>
                                   </a14:hiddenFill>
                                 </a:ext>
@@ -411,7 +411,7 @@
               </mc:Choice>
               <mc:Fallback>
                 <w:pict>
-                  <v:group w14:anchorId="1998F5A2" id="Group 9" o:spid="_x0000_s1026" style="position:absolute;margin-left:21.6pt;margin-top:702pt;width:568.8pt;height:54.05pt;z-index:-251661312;mso-position-horizontal-relative:page;mso-position-vertical-relative:page" coordorigin="432,13608" coordsize="11376,1081" o:gfxdata="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">
+                  <v:group w14:anchorId="1BA0A021" id="Group 9" o:spid="_x0000_s1026" style="position:absolute;margin-left:21.6pt;margin-top:702pt;width:568.8pt;height:54.05pt;z-index:-251661312;mso-position-horizontal-relative:page;mso-position-vertical-relative:page" coordorigin="432,13608" coordsize="11376,1081" o:gfxdata="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">
                     <v:shapetype id="_x0000_t32" coordsize="21600,21600" o:spt="32" o:oned="t" path="m,l21600,21600e" filled="f">
                       <v:path arrowok="t" fillok="f" o:connecttype="none"/>
                       <o:lock v:ext="edit" shapetype="t"/>
@@ -480,14 +480,14 @@
                               </a:ln>
                               <a:extLst>
                                 <a:ext uri="{909E8E84-426E-40dd-AFC4-6F175D3DCCD1}">
-                                  <a14:hiddenFill xmlns="" xmlns:mo="http://schemas.microsoft.com/office/mac/office/2008/main" xmlns:mv="urn:schemas-microsoft-com:mac:vml" xmlns:o="urn:schemas-microsoft-com:office:office" xmlns:v="urn:schemas-microsoft-com:vml" xmlns:w10="urn:schemas-microsoft-com:office:word" xmlns:w="http://schemas.openxmlformats.org/wordprocessingml/2006/main" xmlns:a14="http://schemas.microsoft.com/office/drawing/2010/main">
+                                  <a14:hiddenFill xmlns:a14="http://schemas.microsoft.com/office/drawing/2010/main" xmlns:w="http://schemas.openxmlformats.org/wordprocessingml/2006/main" xmlns:w10="urn:schemas-microsoft-com:office:word" xmlns:v="urn:schemas-microsoft-com:vml" xmlns:o="urn:schemas-microsoft-com:office:office" xmlns:mv="urn:schemas-microsoft-com:mac:vml" xmlns:mo="http://schemas.microsoft.com/office/mac/office/2008/main" xmlns="">
                                     <a:solidFill>
                                       <a:srgbClr val="FFFFFF"/>
                                     </a:solidFill>
                                   </a14:hiddenFill>
                                 </a:ext>
                                 <a:ext uri="{91240B29-F687-4f45-9708-019B960494DF}">
-                                  <a14:hiddenLine xmlns="" xmlns:mo="http://schemas.microsoft.com/office/mac/office/2008/main" xmlns:mv="urn:schemas-microsoft-com:mac:vml" xmlns:o="urn:schemas-microsoft-com:office:office" xmlns:v="urn:schemas-microsoft-com:vml" xmlns:w10="urn:schemas-microsoft-com:office:word" xmlns:w="http://schemas.openxmlformats.org/wordprocessingml/2006/main" xmlns:a14="http://schemas.microsoft.com/office/drawing/2010/main" w="9525">
+                                  <a14:hiddenLine xmlns:a14="http://schemas.microsoft.com/office/drawing/2010/main" xmlns:w="http://schemas.openxmlformats.org/wordprocessingml/2006/main" xmlns:w10="urn:schemas-microsoft-com:office:word" xmlns:v="urn:schemas-microsoft-com:vml" xmlns:o="urn:schemas-microsoft-com:office:office" xmlns:mv="urn:schemas-microsoft-com:mac:vml" xmlns:mo="http://schemas.microsoft.com/office/mac/office/2008/main" xmlns="" w="9525">
                                     <a:solidFill>
                                       <a:srgbClr val="000000"/>
                                     </a:solidFill>
@@ -547,7 +547,7 @@
                               </a:ln>
                               <a:extLst>
                                 <a:ext uri="{909E8E84-426E-40dd-AFC4-6F175D3DCCD1}">
-                                  <a14:hiddenFill xmlns="" xmlns:mo="http://schemas.microsoft.com/office/mac/office/2008/main" xmlns:mv="urn:schemas-microsoft-com:mac:vml" xmlns:o="urn:schemas-microsoft-com:office:office" xmlns:v="urn:schemas-microsoft-com:vml" xmlns:w10="urn:schemas-microsoft-com:office:word" xmlns:w="http://schemas.openxmlformats.org/wordprocessingml/2006/main" xmlns:a14="http://schemas.microsoft.com/office/drawing/2010/main">
+                                  <a14:hiddenFill xmlns:a14="http://schemas.microsoft.com/office/drawing/2010/main" xmlns:w="http://schemas.openxmlformats.org/wordprocessingml/2006/main" xmlns:w10="urn:schemas-microsoft-com:office:word" xmlns:v="urn:schemas-microsoft-com:vml" xmlns:o="urn:schemas-microsoft-com:office:office" xmlns:mv="urn:schemas-microsoft-com:mac:vml" xmlns:mo="http://schemas.microsoft.com/office/mac/office/2008/main" xmlns="">
                                     <a:noFill/>
                                   </a14:hiddenFill>
                                 </a:ext>
@@ -574,14 +574,14 @@
                               </a:ln>
                               <a:extLst>
                                 <a:ext uri="{909E8E84-426E-40dd-AFC4-6F175D3DCCD1}">
-                                  <a14:hiddenFill xmlns="" xmlns:mo="http://schemas.microsoft.com/office/mac/office/2008/main" xmlns:mv="urn:schemas-microsoft-com:mac:vml" xmlns:o="urn:schemas-microsoft-com:office:office" xmlns:v="urn:schemas-microsoft-com:vml" xmlns:w10="urn:schemas-microsoft-com:office:word" xmlns:w="http://schemas.openxmlformats.org/wordprocessingml/2006/main" xmlns:a14="http://schemas.microsoft.com/office/drawing/2010/main">
+                                  <a14:hiddenFill xmlns:a14="http://schemas.microsoft.com/office/drawing/2010/main" xmlns:w="http://schemas.openxmlformats.org/wordprocessingml/2006/main" xmlns:w10="urn:schemas-microsoft-com:office:word" xmlns:v="urn:schemas-microsoft-com:vml" xmlns:o="urn:schemas-microsoft-com:office:office" xmlns:mv="urn:schemas-microsoft-com:mac:vml" xmlns:mo="http://schemas.microsoft.com/office/mac/office/2008/main" xmlns="">
                                     <a:solidFill>
                                       <a:srgbClr val="FFFFFF"/>
                                     </a:solidFill>
                                   </a14:hiddenFill>
                                 </a:ext>
                                 <a:ext uri="{91240B29-F687-4f45-9708-019B960494DF}">
-                                  <a14:hiddenLine xmlns="" xmlns:mo="http://schemas.microsoft.com/office/mac/office/2008/main" xmlns:mv="urn:schemas-microsoft-com:mac:vml" xmlns:o="urn:schemas-microsoft-com:office:office" xmlns:v="urn:schemas-microsoft-com:vml" xmlns:w10="urn:schemas-microsoft-com:office:word" xmlns:w="http://schemas.openxmlformats.org/wordprocessingml/2006/main" xmlns:a14="http://schemas.microsoft.com/office/drawing/2010/main" w="9525">
+                                  <a14:hiddenLine xmlns:a14="http://schemas.microsoft.com/office/drawing/2010/main" xmlns:w="http://schemas.openxmlformats.org/wordprocessingml/2006/main" xmlns:w10="urn:schemas-microsoft-com:office:word" xmlns:v="urn:schemas-microsoft-com:vml" xmlns:o="urn:schemas-microsoft-com:office:office" xmlns:mv="urn:schemas-microsoft-com:mac:vml" xmlns:mo="http://schemas.microsoft.com/office/mac/office/2008/main" xmlns="" w="9525">
                                     <a:solidFill>
                                       <a:srgbClr val="000000"/>
                                     </a:solidFill>
@@ -743,14 +743,14 @@
                             </a:ln>
                             <a:extLst>
                               <a:ext uri="{909E8E84-426E-40dd-AFC4-6F175D3DCCD1}">
-                                <a14:hiddenFill xmlns="" xmlns:mo="http://schemas.microsoft.com/office/mac/office/2008/main" xmlns:mv="urn:schemas-microsoft-com:mac:vml" xmlns:o="urn:schemas-microsoft-com:office:office" xmlns:v="urn:schemas-microsoft-com:vml" xmlns:w10="urn:schemas-microsoft-com:office:word" xmlns:w="http://schemas.openxmlformats.org/wordprocessingml/2006/main" xmlns:a14="http://schemas.microsoft.com/office/drawing/2010/main">
+                                <a14:hiddenFill xmlns:a14="http://schemas.microsoft.com/office/drawing/2010/main" xmlns:w="http://schemas.openxmlformats.org/wordprocessingml/2006/main" xmlns:w10="urn:schemas-microsoft-com:office:word" xmlns:v="urn:schemas-microsoft-com:vml" xmlns:o="urn:schemas-microsoft-com:office:office" xmlns:mv="urn:schemas-microsoft-com:mac:vml" xmlns:mo="http://schemas.microsoft.com/office/mac/office/2008/main" xmlns="">
                                   <a:solidFill>
                                     <a:srgbClr val="FFFFFF"/>
                                   </a:solidFill>
                                 </a14:hiddenFill>
                               </a:ext>
                               <a:ext uri="{91240B29-F687-4f45-9708-019B960494DF}">
-                                <a14:hiddenLine xmlns="" xmlns:mo="http://schemas.microsoft.com/office/mac/office/2008/main" xmlns:mv="urn:schemas-microsoft-com:mac:vml" xmlns:o="urn:schemas-microsoft-com:office:office" xmlns:v="urn:schemas-microsoft-com:vml" xmlns:w10="urn:schemas-microsoft-com:office:word" xmlns:w="http://schemas.openxmlformats.org/wordprocessingml/2006/main" xmlns:a14="http://schemas.microsoft.com/office/drawing/2010/main" w="9525">
+                                <a14:hiddenLine xmlns:a14="http://schemas.microsoft.com/office/drawing/2010/main" xmlns:w="http://schemas.openxmlformats.org/wordprocessingml/2006/main" xmlns:w10="urn:schemas-microsoft-com:office:word" xmlns:v="urn:schemas-microsoft-com:vml" xmlns:o="urn:schemas-microsoft-com:office:office" xmlns:mv="urn:schemas-microsoft-com:mac:vml" xmlns:mo="http://schemas.microsoft.com/office/mac/office/2008/main" xmlns="" w="9525">
                                   <a:solidFill>
                                     <a:srgbClr val="000000"/>
                                   </a:solidFill>
@@ -1156,7 +1156,7 @@
             </w:rPr>
             <w:fldChar w:fldCharType="separate"/>
           </w:r>
-          <w:hyperlink w:anchor="_Toc474924403" w:history="1">
+          <w:hyperlink w:anchor="_Toc474956220" w:history="1">
             <w:r>
               <w:rPr>
                 <w:rStyle w:val="Hyperlink"/>
@@ -1183,7 +1183,7 @@
                 <w:noProof/>
                 <w:webHidden/>
               </w:rPr>
-              <w:instrText xml:space="preserve"> PAGEREF _Toc474924403 \h </w:instrText>
+              <w:instrText xml:space="preserve"> PAGEREF _Toc474956220 \h </w:instrText>
             </w:r>
             <w:r>
               <w:rPr>
@@ -1228,7 +1228,7 @@
               <w:lang w:eastAsia="zh-CN"/>
             </w:rPr>
           </w:pPr>
-          <w:hyperlink w:anchor="_Toc474924404" w:history="1">
+          <w:hyperlink w:anchor="_Toc474956221" w:history="1">
             <w:r>
               <w:rPr>
                 <w:rStyle w:val="Hyperlink"/>
@@ -1255,7 +1255,7 @@
                 <w:noProof/>
                 <w:webHidden/>
               </w:rPr>
-              <w:instrText xml:space="preserve"> PAGEREF _Toc474924404 \h </w:instrText>
+              <w:instrText xml:space="preserve"> PAGEREF _Toc474956221 \h </w:instrText>
             </w:r>
             <w:r>
               <w:rPr>
@@ -1300,7 +1300,7 @@
               <w:lang w:eastAsia="zh-CN"/>
             </w:rPr>
           </w:pPr>
-          <w:hyperlink w:anchor="_Toc474924405" w:history="1">
+          <w:hyperlink w:anchor="_Toc474956222" w:history="1">
             <w:r>
               <w:rPr>
                 <w:rStyle w:val="Hyperlink"/>
@@ -1327,7 +1327,7 @@
                 <w:noProof/>
                 <w:webHidden/>
               </w:rPr>
-              <w:instrText xml:space="preserve"> PAGEREF _Toc474924405 \h </w:instrText>
+              <w:instrText xml:space="preserve"> PAGEREF _Toc474956222 \h </w:instrText>
             </w:r>
             <w:r>
               <w:rPr>
@@ -1372,7 +1372,7 @@
               <w:lang w:eastAsia="zh-CN"/>
             </w:rPr>
           </w:pPr>
-          <w:hyperlink w:anchor="_Toc474924406" w:history="1">
+          <w:hyperlink w:anchor="_Toc474956223" w:history="1">
             <w:r>
               <w:rPr>
                 <w:rStyle w:val="Hyperlink"/>
@@ -1399,7 +1399,7 @@
                 <w:noProof/>
                 <w:webHidden/>
               </w:rPr>
-              <w:instrText xml:space="preserve"> PAGEREF _Toc474924406 \h </w:instrText>
+              <w:instrText xml:space="preserve"> PAGEREF _Toc474956223 \h </w:instrText>
             </w:r>
             <w:r>
               <w:rPr>
@@ -1442,7 +1442,7 @@
               <w:lang w:eastAsia="zh-CN"/>
             </w:rPr>
           </w:pPr>
-          <w:hyperlink w:anchor="_Toc474924407" w:history="1">
+          <w:hyperlink w:anchor="_Toc474956224" w:history="1">
             <w:r>
               <w:rPr>
                 <w:rStyle w:val="Hyperlink"/>
@@ -1469,7 +1469,7 @@
                 <w:noProof/>
                 <w:webHidden/>
               </w:rPr>
-              <w:instrText xml:space="preserve"> PAGEREF _Toc474924407 \h </w:instrText>
+              <w:instrText xml:space="preserve"> PAGEREF _Toc474956224 \h </w:instrText>
             </w:r>
             <w:r>
               <w:rPr>
@@ -1512,7 +1512,7 @@
               <w:lang w:eastAsia="zh-CN"/>
             </w:rPr>
           </w:pPr>
-          <w:hyperlink w:anchor="_Toc474924408" w:history="1">
+          <w:hyperlink w:anchor="_Toc474956225" w:history="1">
             <w:r>
               <w:rPr>
                 <w:rStyle w:val="Hyperlink"/>
@@ -1539,7 +1539,7 @@
                 <w:noProof/>
                 <w:webHidden/>
               </w:rPr>
-              <w:instrText xml:space="preserve"> PAGEREF _Toc474924408 \h </w:instrText>
+              <w:instrText xml:space="preserve"> PAGEREF _Toc474956225 \h </w:instrText>
             </w:r>
             <w:r>
               <w:rPr>
@@ -1584,7 +1584,7 @@
               <w:lang w:eastAsia="zh-CN"/>
             </w:rPr>
           </w:pPr>
-          <w:hyperlink w:anchor="_Toc474924409" w:history="1">
+          <w:hyperlink w:anchor="_Toc474956226" w:history="1">
             <w:r>
               <w:rPr>
                 <w:rStyle w:val="Hyperlink"/>
@@ -1611,7 +1611,7 @@
                 <w:noProof/>
                 <w:webHidden/>
               </w:rPr>
-              <w:instrText xml:space="preserve"> PAGEREF _Toc474924409 \h </w:instrText>
+              <w:instrText xml:space="preserve"> PAGEREF _Toc474956226 \h </w:instrText>
             </w:r>
             <w:r>
               <w:rPr>
@@ -1656,7 +1656,7 @@
               <w:lang w:eastAsia="zh-CN"/>
             </w:rPr>
           </w:pPr>
-          <w:hyperlink w:anchor="_Toc474924410" w:history="1">
+          <w:hyperlink w:anchor="_Toc474956227" w:history="1">
             <w:r>
               <w:rPr>
                 <w:rStyle w:val="Hyperlink"/>
@@ -1683,7 +1683,7 @@
                 <w:noProof/>
                 <w:webHidden/>
               </w:rPr>
-              <w:instrText xml:space="preserve"> PAGEREF _Toc474924410 \h </w:instrText>
+              <w:instrText xml:space="preserve"> PAGEREF _Toc474956227 \h </w:instrText>
             </w:r>
             <w:r>
               <w:rPr>
@@ -1726,7 +1726,7 @@
               <w:lang w:eastAsia="zh-CN"/>
             </w:rPr>
           </w:pPr>
-          <w:hyperlink w:anchor="_Toc474924411" w:history="1">
+          <w:hyperlink w:anchor="_Toc474956228" w:history="1">
             <w:r>
               <w:rPr>
                 <w:rStyle w:val="Hyperlink"/>
@@ -1753,7 +1753,7 @@
                 <w:noProof/>
                 <w:webHidden/>
               </w:rPr>
-              <w:instrText xml:space="preserve"> PAGEREF _Toc474924411 \h </w:instrText>
+              <w:instrText xml:space="preserve"> PAGEREF _Toc474956228 \h </w:instrText>
             </w:r>
             <w:r>
               <w:rPr>
@@ -1796,13 +1796,13 @@
               <w:lang w:eastAsia="zh-CN"/>
             </w:rPr>
           </w:pPr>
-          <w:hyperlink w:anchor="_Toc474924412" w:history="1">
+          <w:hyperlink w:anchor="_Toc474956229" w:history="1">
             <w:r>
               <w:rPr>
                 <w:rStyle w:val="Hyperlink"/>
                 <w:noProof/>
               </w:rPr>
-              <w:t>Thévenin Voltage</w:t>
+              <w:t>AIRs tests</w:t>
             </w:r>
             <w:r>
               <w:rPr>
@@ -1823,7 +1823,7 @@
                 <w:noProof/>
                 <w:webHidden/>
               </w:rPr>
-              <w:instrText xml:space="preserve"> PAGEREF _Toc474924412 \h </w:instrText>
+              <w:instrText xml:space="preserve"> PAGEREF _Toc474956229 \h </w:instrText>
             </w:r>
             <w:r>
               <w:rPr>
@@ -1866,13 +1866,13 @@
               <w:lang w:eastAsia="zh-CN"/>
             </w:rPr>
           </w:pPr>
-          <w:hyperlink w:anchor="_Toc474924413" w:history="1">
+          <w:hyperlink w:anchor="_Toc474956230" w:history="1">
             <w:r>
               <w:rPr>
                 <w:rStyle w:val="Hyperlink"/>
                 <w:noProof/>
               </w:rPr>
-              <w:t>Temperature</w:t>
+              <w:t>Thévenin Voltage</w:t>
             </w:r>
             <w:r>
               <w:rPr>
@@ -1893,7 +1893,7 @@
                 <w:noProof/>
                 <w:webHidden/>
               </w:rPr>
-              <w:instrText xml:space="preserve"> PAGEREF _Toc474924413 \h </w:instrText>
+              <w:instrText xml:space="preserve"> PAGEREF _Toc474956230 \h </w:instrText>
             </w:r>
             <w:r>
               <w:rPr>
@@ -1936,13 +1936,13 @@
               <w:lang w:eastAsia="zh-CN"/>
             </w:rPr>
           </w:pPr>
-          <w:hyperlink w:anchor="_Toc474924414" w:history="1">
+          <w:hyperlink w:anchor="_Toc474956231" w:history="1">
             <w:r>
               <w:rPr>
                 <w:rStyle w:val="Hyperlink"/>
                 <w:noProof/>
               </w:rPr>
-              <w:t>AIRs tests</w:t>
+              <w:t>Temperature</w:t>
             </w:r>
             <w:r>
               <w:rPr>
@@ -1963,7 +1963,7 @@
                 <w:noProof/>
                 <w:webHidden/>
               </w:rPr>
-              <w:instrText xml:space="preserve"> PAGEREF _Toc474924414 \h </w:instrText>
+              <w:instrText xml:space="preserve"> PAGEREF _Toc474956231 \h </w:instrText>
             </w:r>
             <w:r>
               <w:rPr>
@@ -2008,7 +2008,7 @@
               <w:lang w:eastAsia="zh-CN"/>
             </w:rPr>
           </w:pPr>
-          <w:hyperlink w:anchor="_Toc474924415" w:history="1">
+          <w:hyperlink w:anchor="_Toc474956232" w:history="1">
             <w:r>
               <w:rPr>
                 <w:rStyle w:val="Hyperlink"/>
@@ -2035,7 +2035,7 @@
                 <w:noProof/>
                 <w:webHidden/>
               </w:rPr>
-              <w:instrText xml:space="preserve"> PAGEREF _Toc474924415 \h </w:instrText>
+              <w:instrText xml:space="preserve"> PAGEREF _Toc474956232 \h </w:instrText>
             </w:r>
             <w:r>
               <w:rPr>
@@ -2078,10 +2078,7 @@
         </w:p>
       </w:sdtContent>
     </w:sdt>
-    <w:p>
-      <w:bookmarkStart w:id="0" w:name="_GoBack"/>
-      <w:bookmarkEnd w:id="0"/>
-    </w:p>
+    <w:p/>
     <w:p>
       <w:pPr>
         <w:rPr>
@@ -2096,13 +2093,15 @@
       <w:r>
         <w:br w:type="page"/>
       </w:r>
+      <w:bookmarkStart w:id="0" w:name="_GoBack"/>
+      <w:bookmarkEnd w:id="0"/>
     </w:p>
     <w:p>
       <w:pPr>
         <w:pStyle w:val="Heading1"/>
         <w:spacing w:line="360" w:lineRule="auto"/>
       </w:pPr>
-      <w:bookmarkStart w:id="1" w:name="_Toc474924403"/>
+      <w:bookmarkStart w:id="1" w:name="_Toc474956220"/>
       <w:r>
         <w:lastRenderedPageBreak/>
         <w:t>Desired objectives</w:t>
@@ -2274,7 +2273,7 @@
         <w:pStyle w:val="Heading1"/>
         <w:spacing w:line="360" w:lineRule="auto"/>
       </w:pPr>
-      <w:bookmarkStart w:id="2" w:name="_Toc474924404"/>
+      <w:bookmarkStart w:id="2" w:name="_Toc474956221"/>
       <w:r>
         <w:t>Required Hardware</w:t>
       </w:r>
@@ -2397,7 +2396,7 @@
         <w:pStyle w:val="Heading1"/>
         <w:spacing w:line="360" w:lineRule="auto"/>
       </w:pPr>
-      <w:bookmarkStart w:id="3" w:name="_Toc474924405"/>
+      <w:bookmarkStart w:id="3" w:name="_Toc474956222"/>
       <w:r>
         <w:t>Required Software</w:t>
       </w:r>
@@ -2428,7 +2427,7 @@
         <w:pStyle w:val="Heading1"/>
         <w:spacing w:line="360" w:lineRule="auto"/>
       </w:pPr>
-      <w:bookmarkStart w:id="4" w:name="_Toc474924406"/>
+      <w:bookmarkStart w:id="4" w:name="_Toc474956223"/>
       <w:r>
         <w:lastRenderedPageBreak/>
         <w:t>Hardware Setup</w:t>
@@ -2439,7 +2438,7 @@
       <w:pPr>
         <w:pStyle w:val="Heading2"/>
       </w:pPr>
-      <w:bookmarkStart w:id="5" w:name="_Toc474924407"/>
+      <w:bookmarkStart w:id="5" w:name="_Toc474956224"/>
       <w:r>
         <w:t>Single pack</w:t>
       </w:r>
@@ -2509,14 +2508,27 @@
       <w:r>
         <w:t xml:space="preserve">Figure </w:t>
       </w:r>
-      <w:fldSimple w:instr=" SEQ Figure \* ARABIC ">
-        <w:r>
-          <w:rPr>
-            <w:noProof/>
-          </w:rPr>
-          <w:t>1</w:t>
-        </w:r>
-      </w:fldSimple>
+      <w:r>
+        <w:fldChar w:fldCharType="begin"/>
+      </w:r>
+      <w:r>
+        <w:instrText xml:space="preserve"> SEQ Figure \* ARABIC </w:instrText>
+      </w:r>
+      <w:r>
+        <w:fldChar w:fldCharType="separate"/>
+      </w:r>
+      <w:r>
+        <w:rPr>
+          <w:noProof/>
+        </w:rPr>
+        <w:t>1</w:t>
+      </w:r>
+      <w:r>
+        <w:rPr>
+          <w:noProof/>
+        </w:rPr>
+        <w:fldChar w:fldCharType="end"/>
+      </w:r>
       <w:r>
         <w:t xml:space="preserve"> Single pack connections</w:t>
       </w:r>
@@ -2542,7 +2554,7 @@
       <w:pPr>
         <w:pStyle w:val="Heading2"/>
       </w:pPr>
-      <w:bookmarkStart w:id="6" w:name="_Toc474924408"/>
+      <w:bookmarkStart w:id="6" w:name="_Toc474956225"/>
       <w:r>
         <w:lastRenderedPageBreak/>
         <w:t>Full accumulator setup</w:t>
@@ -2610,14 +2622,27 @@
       <w:r>
         <w:t xml:space="preserve">Figure </w:t>
       </w:r>
-      <w:fldSimple w:instr=" SEQ Figure \* ARABIC ">
-        <w:r>
-          <w:rPr>
-            <w:noProof/>
-          </w:rPr>
-          <w:t>2</w:t>
-        </w:r>
-      </w:fldSimple>
+      <w:r>
+        <w:fldChar w:fldCharType="begin"/>
+      </w:r>
+      <w:r>
+        <w:instrText xml:space="preserve"> SEQ Figure \* ARABIC </w:instrText>
+      </w:r>
+      <w:r>
+        <w:fldChar w:fldCharType="separate"/>
+      </w:r>
+      <w:r>
+        <w:rPr>
+          <w:noProof/>
+        </w:rPr>
+        <w:t>2</w:t>
+      </w:r>
+      <w:r>
+        <w:rPr>
+          <w:noProof/>
+        </w:rPr>
+        <w:fldChar w:fldCharType="end"/>
+      </w:r>
       <w:r>
         <w:t xml:space="preserve"> Full 4 cell test</w:t>
       </w:r>
@@ -2628,7 +2653,7 @@
       <w:pPr>
         <w:pStyle w:val="Heading1"/>
       </w:pPr>
-      <w:bookmarkStart w:id="7" w:name="_Toc474924409"/>
+      <w:bookmarkStart w:id="7" w:name="_Toc474956226"/>
       <w:r>
         <w:lastRenderedPageBreak/>
         <w:t>Software Setup</w:t>
@@ -2645,7 +2670,7 @@
         <w:pStyle w:val="Heading1"/>
         <w:spacing w:line="360" w:lineRule="auto"/>
       </w:pPr>
-      <w:bookmarkStart w:id="8" w:name="_Toc474924410"/>
+      <w:bookmarkStart w:id="8" w:name="_Toc474956227"/>
       <w:r>
         <w:t>Data</w:t>
       </w:r>
@@ -2661,7 +2686,7 @@
         <w:pStyle w:val="Heading2"/>
         <w:spacing w:line="276" w:lineRule="auto"/>
       </w:pPr>
-      <w:bookmarkStart w:id="9" w:name="_Toc474924411"/>
+      <w:bookmarkStart w:id="9" w:name="_Toc474956228"/>
       <w:r>
         <w:t>Desired data</w:t>
       </w:r>
@@ -2726,7 +2751,27 @@
       <w:pPr>
         <w:pStyle w:val="Heading2"/>
       </w:pPr>
-      <w:bookmarkStart w:id="10" w:name="_Toc474924412"/>
+      <w:bookmarkStart w:id="10" w:name="_Toc474956229"/>
+      <w:r>
+        <w:t>AIRs tests</w:t>
+      </w:r>
+      <w:bookmarkEnd w:id="10"/>
+    </w:p>
+    <w:p>
+      <w:r>
+        <w:t>Check that the AIRs can be opened and closed with individual packs.  Check that the packs in series can be opened and closed.</w:t>
+      </w:r>
+    </w:p>
+    <w:p>
+      <w:r>
+        <w:t>Check that the AIRs can be opened and closed with 25A load.</w:t>
+      </w:r>
+    </w:p>
+    <w:p>
+      <w:pPr>
+        <w:pStyle w:val="Heading2"/>
+      </w:pPr>
+      <w:bookmarkStart w:id="11" w:name="_Toc474956230"/>
       <w:proofErr w:type="spellStart"/>
       <w:r>
         <w:t>Thévenin</w:t>
@@ -2738,7 +2783,7 @@
       <w:r>
         <w:t>Voltage</w:t>
       </w:r>
-      <w:bookmarkEnd w:id="10"/>
+      <w:bookmarkEnd w:id="11"/>
       <w:r>
         <w:t xml:space="preserve"> </w:t>
       </w:r>
@@ -3012,44 +3057,15 @@
       <w:pPr>
         <w:pStyle w:val="Heading2"/>
       </w:pPr>
-      <w:bookmarkStart w:id="11" w:name="_Toc474924413"/>
+      <w:bookmarkStart w:id="12" w:name="_Toc474956231"/>
       <w:r>
         <w:t>Temperature</w:t>
-      </w:r>
-      <w:bookmarkEnd w:id="11"/>
-    </w:p>
-    <w:p>
-      <w:r>
-        <w:t>While testing ensure that no part of the pack gets 40C above ambient temperature.</w:t>
-      </w:r>
-    </w:p>
-    <w:p>
-      <w:pPr>
-        <w:pStyle w:val="Heading2"/>
-      </w:pPr>
-      <w:bookmarkStart w:id="12" w:name="_Toc474924414"/>
-      <w:r>
-        <w:t>AIRs tests</w:t>
       </w:r>
       <w:bookmarkEnd w:id="12"/>
     </w:p>
     <w:p>
       <w:r>
-        <w:t xml:space="preserve">Check that the AIRs can be </w:t>
-      </w:r>
-      <w:r>
-        <w:t>opened and closed with individual packs.  Check that the packs in series can be opened and closed.</w:t>
-      </w:r>
-    </w:p>
-    <w:p>
-      <w:r>
-        <w:t xml:space="preserve">Check that the AIRs can be opened and closed with </w:t>
-      </w:r>
-      <w:r>
-        <w:t>25A load</w:t>
-      </w:r>
-      <w:r>
-        <w:t>.</w:t>
+        <w:t>While testing ensure that no part of the pack gets 40C above ambient temperature.</w:t>
       </w:r>
     </w:p>
     <w:p/>
@@ -3114,7 +3130,7 @@
         <w:pStyle w:val="Heading1"/>
         <w:spacing w:before="0"/>
       </w:pPr>
-      <w:bookmarkStart w:id="13" w:name="_Toc474924415"/>
+      <w:bookmarkStart w:id="13" w:name="_Toc474956232"/>
       <w:r>
         <w:rPr>
           <w:noProof/>
@@ -3421,7 +3437,7 @@
               <w:spacing w:line="276" w:lineRule="auto"/>
             </w:pPr>
             <w:r>
-              <w:t>2</w:t>
+              <w:t>1</w:t>
             </w:r>
           </w:p>
         </w:tc>
@@ -3509,7 +3525,7 @@
               <w:spacing w:line="276" w:lineRule="auto"/>
             </w:pPr>
             <w:r>
-              <w:t>2</w:t>
+              <w:t>1</w:t>
             </w:r>
           </w:p>
         </w:tc>
@@ -3553,7 +3569,7 @@
               <w:spacing w:line="276" w:lineRule="auto"/>
             </w:pPr>
             <w:r>
-              <w:t>2</w:t>
+              <w:t>1</w:t>
             </w:r>
           </w:p>
         </w:tc>
@@ -5777,7 +5793,7 @@
 </file>
 
 <file path=customXml/itemProps2.xml><?xml version="1.0" encoding="utf-8"?>
-<ds:datastoreItem xmlns:ds="http://schemas.openxmlformats.org/officeDocument/2006/customXml" ds:itemID="{435E0531-1702-41DA-9EA3-AE2EEECF176D}">
+<ds:datastoreItem xmlns:ds="http://schemas.openxmlformats.org/officeDocument/2006/customXml" ds:itemID="{11D7E657-BFC5-4DB6-8CE9-09545C1B642F}">
   <ds:schemaRefs>
     <ds:schemaRef ds:uri="http://schemas.openxmlformats.org/officeDocument/2006/bibliography"/>
   </ds:schemaRefs>

</xml_diff>

<commit_message>
Added current probe to test procedure
</commit_message>
<xml_diff>
--- a/Experiments/EXP-01/01_Accumulator_Sim.docx
+++ b/Experiments/EXP-01/01_Accumulator_Sim.docx
@@ -56,14 +56,14 @@
                             </a:ln>
                             <a:extLst>
                               <a:ext uri="{909E8E84-426E-40dd-AFC4-6F175D3DCCD1}">
-                                <a14:hiddenFill xmlns:a14="http://schemas.microsoft.com/office/drawing/2010/main" xmlns:w="http://schemas.openxmlformats.org/wordprocessingml/2006/main" xmlns:w10="urn:schemas-microsoft-com:office:word" xmlns:v="urn:schemas-microsoft-com:vml" xmlns:o="urn:schemas-microsoft-com:office:office" xmlns:mv="urn:schemas-microsoft-com:mac:vml" xmlns:mo="http://schemas.microsoft.com/office/mac/office/2008/main" xmlns="">
+                                <a14:hiddenFill xmlns="" xmlns:mo="http://schemas.microsoft.com/office/mac/office/2008/main" xmlns:mv="urn:schemas-microsoft-com:mac:vml" xmlns:o="urn:schemas-microsoft-com:office:office" xmlns:v="urn:schemas-microsoft-com:vml" xmlns:w10="urn:schemas-microsoft-com:office:word" xmlns:w="http://schemas.openxmlformats.org/wordprocessingml/2006/main" xmlns:a14="http://schemas.microsoft.com/office/drawing/2010/main">
                                   <a:solidFill>
                                     <a:srgbClr val="FFFFFF"/>
                                   </a:solidFill>
                                 </a14:hiddenFill>
                               </a:ext>
                               <a:ext uri="{91240B29-F687-4f45-9708-019B960494DF}">
-                                <a14:hiddenLine xmlns:a14="http://schemas.microsoft.com/office/drawing/2010/main" xmlns:w="http://schemas.openxmlformats.org/wordprocessingml/2006/main" xmlns:w10="urn:schemas-microsoft-com:office:word" xmlns:v="urn:schemas-microsoft-com:vml" xmlns:o="urn:schemas-microsoft-com:office:office" xmlns:mv="urn:schemas-microsoft-com:mac:vml" xmlns:mo="http://schemas.microsoft.com/office/mac/office/2008/main" xmlns="" w="9525">
+                                <a14:hiddenLine xmlns="" xmlns:mo="http://schemas.microsoft.com/office/mac/office/2008/main" xmlns:mv="urn:schemas-microsoft-com:mac:vml" xmlns:o="urn:schemas-microsoft-com:office:office" xmlns:v="urn:schemas-microsoft-com:vml" xmlns:w10="urn:schemas-microsoft-com:office:word" xmlns:w="http://schemas.openxmlformats.org/wordprocessingml/2006/main" xmlns:a14="http://schemas.microsoft.com/office/drawing/2010/main" w="9525">
                                   <a:solidFill>
                                     <a:srgbClr val="000000"/>
                                   </a:solidFill>
@@ -249,7 +249,7 @@
                             <a:effectLst/>
                             <a:extLst>
                               <a:ext uri="{91240B29-F687-4f45-9708-019B960494DF}">
-                                <a14:hiddenLine xmlns:a14="http://schemas.microsoft.com/office/drawing/2010/main" xmlns:w="http://schemas.openxmlformats.org/wordprocessingml/2006/main" xmlns:w10="urn:schemas-microsoft-com:office:word" xmlns:v="urn:schemas-microsoft-com:vml" xmlns:o="urn:schemas-microsoft-com:office:office" xmlns:mv="urn:schemas-microsoft-com:mac:vml" xmlns:mo="http://schemas.microsoft.com/office/mac/office/2008/main" xmlns="" w="19050">
+                                <a14:hiddenLine xmlns="" xmlns:mo="http://schemas.microsoft.com/office/mac/office/2008/main" xmlns:mv="urn:schemas-microsoft-com:mac:vml" xmlns:o="urn:schemas-microsoft-com:office:office" xmlns:v="urn:schemas-microsoft-com:vml" xmlns:w10="urn:schemas-microsoft-com:office:word" xmlns:w="http://schemas.openxmlformats.org/wordprocessingml/2006/main" xmlns:a14="http://schemas.microsoft.com/office/drawing/2010/main" w="19050">
                                   <a:solidFill>
                                     <a:srgbClr val="4A7EBB"/>
                                   </a:solidFill>
@@ -259,7 +259,7 @@
                                 </a14:hiddenLine>
                               </a:ext>
                               <a:ext uri="{AF507438-7753-43e0-B8FC-AC1667EBCBE1}">
-                                <a14:hiddenEffects xmlns:a14="http://schemas.microsoft.com/office/drawing/2010/main" xmlns:w="http://schemas.openxmlformats.org/wordprocessingml/2006/main" xmlns:w10="urn:schemas-microsoft-com:office:word" xmlns:v="urn:schemas-microsoft-com:vml" xmlns:o="urn:schemas-microsoft-com:office:office" xmlns:mv="urn:schemas-microsoft-com:mac:vml" xmlns:mo="http://schemas.microsoft.com/office/mac/office/2008/main" xmlns="">
+                                <a14:hiddenEffects xmlns="" xmlns:mo="http://schemas.microsoft.com/office/mac/office/2008/main" xmlns:mv="urn:schemas-microsoft-com:mac:vml" xmlns:o="urn:schemas-microsoft-com:office:office" xmlns:v="urn:schemas-microsoft-com:vml" xmlns:w10="urn:schemas-microsoft-com:office:word" xmlns:w="http://schemas.openxmlformats.org/wordprocessingml/2006/main" xmlns:a14="http://schemas.microsoft.com/office/drawing/2010/main">
                                   <a:effectLst>
                                     <a:outerShdw blurRad="63500" dist="26940" dir="5400000" algn="ctr" rotWithShape="0">
                                       <a:srgbClr val="000000">
@@ -288,7 +288,7 @@
               </mc:Choice>
               <mc:Fallback>
                 <w:pict>
-                  <v:rect w14:anchorId="4080E7E7" id="Rectangle 4" o:spid="_x0000_s1026" style="position:absolute;margin-left:21.6pt;margin-top:36pt;width:568.8pt;height:17.6pt;z-index:251658240;visibility:visible;mso-wrap-style:square;mso-width-percent:0;mso-height-percent:0;mso-wrap-distance-left:9pt;mso-wrap-distance-top:0;mso-wrap-distance-right:9pt;mso-wrap-distance-bottom:0;mso-position-horizontal:absolute;mso-position-horizontal-relative:page;mso-position-vertical:absolute;mso-position-vertical-relative:page;mso-width-percent:0;mso-height-percent:0;mso-width-relative:page;mso-height-relative:page;v-text-anchor:top" o:gfxdata="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" fillcolor="#8db3e2 [1311]" stroked="f">
+                  <v:rect w14:anchorId="32E3831B" id="Rectangle 4" o:spid="_x0000_s1026" style="position:absolute;margin-left:21.6pt;margin-top:36pt;width:568.8pt;height:17.6pt;z-index:251658240;visibility:visible;mso-wrap-style:square;mso-width-percent:0;mso-height-percent:0;mso-wrap-distance-left:9pt;mso-wrap-distance-top:0;mso-wrap-distance-right:9pt;mso-wrap-distance-bottom:0;mso-position-horizontal:absolute;mso-position-horizontal-relative:page;mso-position-vertical:absolute;mso-position-vertical-relative:page;mso-width-percent:0;mso-height-percent:0;mso-width-relative:page;mso-height-relative:page;v-text-anchor:top" o:gfxdata="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" fillcolor="#8db3e2 [1311]" stroked="f">
                     <v:textbox inset=",7.2pt,,7.2pt"/>
                     <w10:wrap anchorx="page" anchory="page"/>
                   </v:rect>
@@ -357,7 +357,7 @@
                               </a:ln>
                               <a:extLst>
                                 <a:ext uri="{909E8E84-426E-40dd-AFC4-6F175D3DCCD1}">
-                                  <a14:hiddenFill xmlns:a14="http://schemas.microsoft.com/office/drawing/2010/main" xmlns:w="http://schemas.openxmlformats.org/wordprocessingml/2006/main" xmlns:w10="urn:schemas-microsoft-com:office:word" xmlns:v="urn:schemas-microsoft-com:vml" xmlns:o="urn:schemas-microsoft-com:office:office" xmlns:mv="urn:schemas-microsoft-com:mac:vml" xmlns:mo="http://schemas.microsoft.com/office/mac/office/2008/main" xmlns="">
+                                  <a14:hiddenFill xmlns="" xmlns:mo="http://schemas.microsoft.com/office/mac/office/2008/main" xmlns:mv="urn:schemas-microsoft-com:mac:vml" xmlns:o="urn:schemas-microsoft-com:office:office" xmlns:v="urn:schemas-microsoft-com:vml" xmlns:w10="urn:schemas-microsoft-com:office:word" xmlns:w="http://schemas.openxmlformats.org/wordprocessingml/2006/main" xmlns:a14="http://schemas.microsoft.com/office/drawing/2010/main">
                                     <a:noFill/>
                                   </a14:hiddenFill>
                                 </a:ext>
@@ -389,7 +389,7 @@
                               </a:ln>
                               <a:extLst>
                                 <a:ext uri="{909E8E84-426E-40dd-AFC4-6F175D3DCCD1}">
-                                  <a14:hiddenFill xmlns:a14="http://schemas.microsoft.com/office/drawing/2010/main" xmlns:w="http://schemas.openxmlformats.org/wordprocessingml/2006/main" xmlns:w10="urn:schemas-microsoft-com:office:word" xmlns:v="urn:schemas-microsoft-com:vml" xmlns:o="urn:schemas-microsoft-com:office:office" xmlns:mv="urn:schemas-microsoft-com:mac:vml" xmlns:mo="http://schemas.microsoft.com/office/mac/office/2008/main" xmlns="">
+                                  <a14:hiddenFill xmlns="" xmlns:mo="http://schemas.microsoft.com/office/mac/office/2008/main" xmlns:mv="urn:schemas-microsoft-com:mac:vml" xmlns:o="urn:schemas-microsoft-com:office:office" xmlns:v="urn:schemas-microsoft-com:vml" xmlns:w10="urn:schemas-microsoft-com:office:word" xmlns:w="http://schemas.openxmlformats.org/wordprocessingml/2006/main" xmlns:a14="http://schemas.microsoft.com/office/drawing/2010/main">
                                     <a:noFill/>
                                   </a14:hiddenFill>
                                 </a:ext>
@@ -411,7 +411,7 @@
               </mc:Choice>
               <mc:Fallback>
                 <w:pict>
-                  <v:group w14:anchorId="1BA0A021" id="Group 9" o:spid="_x0000_s1026" style="position:absolute;margin-left:21.6pt;margin-top:702pt;width:568.8pt;height:54.05pt;z-index:-251661312;mso-position-horizontal-relative:page;mso-position-vertical-relative:page" coordorigin="432,13608" coordsize="11376,1081" o:gfxdata="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">
+                  <v:group w14:anchorId="0FE97CA3" id="Group 9" o:spid="_x0000_s1026" style="position:absolute;margin-left:21.6pt;margin-top:702pt;width:568.8pt;height:54.05pt;z-index:-251661312;mso-position-horizontal-relative:page;mso-position-vertical-relative:page" coordorigin="432,13608" coordsize="11376,1081" o:gfxdata="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">
                     <v:shapetype id="_x0000_t32" coordsize="21600,21600" o:spt="32" o:oned="t" path="m,l21600,21600e" filled="f">
                       <v:path arrowok="t" fillok="f" o:connecttype="none"/>
                       <o:lock v:ext="edit" shapetype="t"/>
@@ -480,14 +480,14 @@
                               </a:ln>
                               <a:extLst>
                                 <a:ext uri="{909E8E84-426E-40dd-AFC4-6F175D3DCCD1}">
-                                  <a14:hiddenFill xmlns:a14="http://schemas.microsoft.com/office/drawing/2010/main" xmlns:w="http://schemas.openxmlformats.org/wordprocessingml/2006/main" xmlns:w10="urn:schemas-microsoft-com:office:word" xmlns:v="urn:schemas-microsoft-com:vml" xmlns:o="urn:schemas-microsoft-com:office:office" xmlns:mv="urn:schemas-microsoft-com:mac:vml" xmlns:mo="http://schemas.microsoft.com/office/mac/office/2008/main" xmlns="">
+                                  <a14:hiddenFill xmlns="" xmlns:mo="http://schemas.microsoft.com/office/mac/office/2008/main" xmlns:mv="urn:schemas-microsoft-com:mac:vml" xmlns:o="urn:schemas-microsoft-com:office:office" xmlns:v="urn:schemas-microsoft-com:vml" xmlns:w10="urn:schemas-microsoft-com:office:word" xmlns:w="http://schemas.openxmlformats.org/wordprocessingml/2006/main" xmlns:a14="http://schemas.microsoft.com/office/drawing/2010/main">
                                     <a:solidFill>
                                       <a:srgbClr val="FFFFFF"/>
                                     </a:solidFill>
                                   </a14:hiddenFill>
                                 </a:ext>
                                 <a:ext uri="{91240B29-F687-4f45-9708-019B960494DF}">
-                                  <a14:hiddenLine xmlns:a14="http://schemas.microsoft.com/office/drawing/2010/main" xmlns:w="http://schemas.openxmlformats.org/wordprocessingml/2006/main" xmlns:w10="urn:schemas-microsoft-com:office:word" xmlns:v="urn:schemas-microsoft-com:vml" xmlns:o="urn:schemas-microsoft-com:office:office" xmlns:mv="urn:schemas-microsoft-com:mac:vml" xmlns:mo="http://schemas.microsoft.com/office/mac/office/2008/main" xmlns="" w="9525">
+                                  <a14:hiddenLine xmlns="" xmlns:mo="http://schemas.microsoft.com/office/mac/office/2008/main" xmlns:mv="urn:schemas-microsoft-com:mac:vml" xmlns:o="urn:schemas-microsoft-com:office:office" xmlns:v="urn:schemas-microsoft-com:vml" xmlns:w10="urn:schemas-microsoft-com:office:word" xmlns:w="http://schemas.openxmlformats.org/wordprocessingml/2006/main" xmlns:a14="http://schemas.microsoft.com/office/drawing/2010/main" w="9525">
                                     <a:solidFill>
                                       <a:srgbClr val="000000"/>
                                     </a:solidFill>
@@ -547,7 +547,7 @@
                               </a:ln>
                               <a:extLst>
                                 <a:ext uri="{909E8E84-426E-40dd-AFC4-6F175D3DCCD1}">
-                                  <a14:hiddenFill xmlns:a14="http://schemas.microsoft.com/office/drawing/2010/main" xmlns:w="http://schemas.openxmlformats.org/wordprocessingml/2006/main" xmlns:w10="urn:schemas-microsoft-com:office:word" xmlns:v="urn:schemas-microsoft-com:vml" xmlns:o="urn:schemas-microsoft-com:office:office" xmlns:mv="urn:schemas-microsoft-com:mac:vml" xmlns:mo="http://schemas.microsoft.com/office/mac/office/2008/main" xmlns="">
+                                  <a14:hiddenFill xmlns="" xmlns:mo="http://schemas.microsoft.com/office/mac/office/2008/main" xmlns:mv="urn:schemas-microsoft-com:mac:vml" xmlns:o="urn:schemas-microsoft-com:office:office" xmlns:v="urn:schemas-microsoft-com:vml" xmlns:w10="urn:schemas-microsoft-com:office:word" xmlns:w="http://schemas.openxmlformats.org/wordprocessingml/2006/main" xmlns:a14="http://schemas.microsoft.com/office/drawing/2010/main">
                                     <a:noFill/>
                                   </a14:hiddenFill>
                                 </a:ext>
@@ -574,14 +574,14 @@
                               </a:ln>
                               <a:extLst>
                                 <a:ext uri="{909E8E84-426E-40dd-AFC4-6F175D3DCCD1}">
-                                  <a14:hiddenFill xmlns:a14="http://schemas.microsoft.com/office/drawing/2010/main" xmlns:w="http://schemas.openxmlformats.org/wordprocessingml/2006/main" xmlns:w10="urn:schemas-microsoft-com:office:word" xmlns:v="urn:schemas-microsoft-com:vml" xmlns:o="urn:schemas-microsoft-com:office:office" xmlns:mv="urn:schemas-microsoft-com:mac:vml" xmlns:mo="http://schemas.microsoft.com/office/mac/office/2008/main" xmlns="">
+                                  <a14:hiddenFill xmlns="" xmlns:mo="http://schemas.microsoft.com/office/mac/office/2008/main" xmlns:mv="urn:schemas-microsoft-com:mac:vml" xmlns:o="urn:schemas-microsoft-com:office:office" xmlns:v="urn:schemas-microsoft-com:vml" xmlns:w10="urn:schemas-microsoft-com:office:word" xmlns:w="http://schemas.openxmlformats.org/wordprocessingml/2006/main" xmlns:a14="http://schemas.microsoft.com/office/drawing/2010/main">
                                     <a:solidFill>
                                       <a:srgbClr val="FFFFFF"/>
                                     </a:solidFill>
                                   </a14:hiddenFill>
                                 </a:ext>
                                 <a:ext uri="{91240B29-F687-4f45-9708-019B960494DF}">
-                                  <a14:hiddenLine xmlns:a14="http://schemas.microsoft.com/office/drawing/2010/main" xmlns:w="http://schemas.openxmlformats.org/wordprocessingml/2006/main" xmlns:w10="urn:schemas-microsoft-com:office:word" xmlns:v="urn:schemas-microsoft-com:vml" xmlns:o="urn:schemas-microsoft-com:office:office" xmlns:mv="urn:schemas-microsoft-com:mac:vml" xmlns:mo="http://schemas.microsoft.com/office/mac/office/2008/main" xmlns="" w="9525">
+                                  <a14:hiddenLine xmlns="" xmlns:mo="http://schemas.microsoft.com/office/mac/office/2008/main" xmlns:mv="urn:schemas-microsoft-com:mac:vml" xmlns:o="urn:schemas-microsoft-com:office:office" xmlns:v="urn:schemas-microsoft-com:vml" xmlns:w10="urn:schemas-microsoft-com:office:word" xmlns:w="http://schemas.openxmlformats.org/wordprocessingml/2006/main" xmlns:a14="http://schemas.microsoft.com/office/drawing/2010/main" w="9525">
                                     <a:solidFill>
                                       <a:srgbClr val="000000"/>
                                     </a:solidFill>
@@ -743,14 +743,14 @@
                             </a:ln>
                             <a:extLst>
                               <a:ext uri="{909E8E84-426E-40dd-AFC4-6F175D3DCCD1}">
-                                <a14:hiddenFill xmlns:a14="http://schemas.microsoft.com/office/drawing/2010/main" xmlns:w="http://schemas.openxmlformats.org/wordprocessingml/2006/main" xmlns:w10="urn:schemas-microsoft-com:office:word" xmlns:v="urn:schemas-microsoft-com:vml" xmlns:o="urn:schemas-microsoft-com:office:office" xmlns:mv="urn:schemas-microsoft-com:mac:vml" xmlns:mo="http://schemas.microsoft.com/office/mac/office/2008/main" xmlns="">
+                                <a14:hiddenFill xmlns="" xmlns:mo="http://schemas.microsoft.com/office/mac/office/2008/main" xmlns:mv="urn:schemas-microsoft-com:mac:vml" xmlns:o="urn:schemas-microsoft-com:office:office" xmlns:v="urn:schemas-microsoft-com:vml" xmlns:w10="urn:schemas-microsoft-com:office:word" xmlns:w="http://schemas.openxmlformats.org/wordprocessingml/2006/main" xmlns:a14="http://schemas.microsoft.com/office/drawing/2010/main">
                                   <a:solidFill>
                                     <a:srgbClr val="FFFFFF"/>
                                   </a:solidFill>
                                 </a14:hiddenFill>
                               </a:ext>
                               <a:ext uri="{91240B29-F687-4f45-9708-019B960494DF}">
-                                <a14:hiddenLine xmlns:a14="http://schemas.microsoft.com/office/drawing/2010/main" xmlns:w="http://schemas.openxmlformats.org/wordprocessingml/2006/main" xmlns:w10="urn:schemas-microsoft-com:office:word" xmlns:v="urn:schemas-microsoft-com:vml" xmlns:o="urn:schemas-microsoft-com:office:office" xmlns:mv="urn:schemas-microsoft-com:mac:vml" xmlns:mo="http://schemas.microsoft.com/office/mac/office/2008/main" xmlns="" w="9525">
+                                <a14:hiddenLine xmlns="" xmlns:mo="http://schemas.microsoft.com/office/mac/office/2008/main" xmlns:mv="urn:schemas-microsoft-com:mac:vml" xmlns:o="urn:schemas-microsoft-com:office:office" xmlns:v="urn:schemas-microsoft-com:vml" xmlns:w10="urn:schemas-microsoft-com:office:word" xmlns:w="http://schemas.openxmlformats.org/wordprocessingml/2006/main" xmlns:a14="http://schemas.microsoft.com/office/drawing/2010/main" w="9525">
                                   <a:solidFill>
                                     <a:srgbClr val="000000"/>
                                   </a:solidFill>
@@ -2093,20 +2093,18 @@
       <w:r>
         <w:br w:type="page"/>
       </w:r>
-      <w:bookmarkStart w:id="0" w:name="_GoBack"/>
-      <w:bookmarkEnd w:id="0"/>
     </w:p>
     <w:p>
       <w:pPr>
         <w:pStyle w:val="Heading1"/>
         <w:spacing w:line="360" w:lineRule="auto"/>
       </w:pPr>
-      <w:bookmarkStart w:id="1" w:name="_Toc474956220"/>
+      <w:bookmarkStart w:id="0" w:name="_Toc474956220"/>
       <w:r>
         <w:lastRenderedPageBreak/>
         <w:t>Desired objectives</w:t>
       </w:r>
-      <w:bookmarkEnd w:id="1"/>
+      <w:bookmarkEnd w:id="0"/>
     </w:p>
     <w:p>
       <w:pPr>
@@ -2273,11 +2271,11 @@
         <w:pStyle w:val="Heading1"/>
         <w:spacing w:line="360" w:lineRule="auto"/>
       </w:pPr>
-      <w:bookmarkStart w:id="2" w:name="_Toc474956221"/>
+      <w:bookmarkStart w:id="1" w:name="_Toc474956221"/>
       <w:r>
         <w:t>Required Hardware</w:t>
       </w:r>
-      <w:bookmarkEnd w:id="2"/>
+      <w:bookmarkEnd w:id="1"/>
     </w:p>
     <w:p>
       <w:pPr>
@@ -2385,11 +2383,24 @@
         </w:numPr>
         <w:spacing w:line="276" w:lineRule="auto"/>
       </w:pPr>
-      <w:proofErr w:type="spellStart"/>
       <w:r>
         <w:t>Multimeter</w:t>
       </w:r>
-      <w:proofErr w:type="spellEnd"/>
+    </w:p>
+    <w:p>
+      <w:pPr>
+        <w:pStyle w:val="ListParagraph"/>
+        <w:numPr>
+          <w:ilvl w:val="0"/>
+          <w:numId w:val="1"/>
+        </w:numPr>
+        <w:spacing w:line="276" w:lineRule="auto"/>
+      </w:pPr>
+      <w:r>
+        <w:t>Current probe</w:t>
+      </w:r>
+      <w:bookmarkStart w:id="2" w:name="_GoBack"/>
+      <w:bookmarkEnd w:id="2"/>
     </w:p>
     <w:p>
       <w:pPr>
@@ -2508,27 +2519,14 @@
       <w:r>
         <w:t xml:space="preserve">Figure </w:t>
       </w:r>
-      <w:r>
-        <w:fldChar w:fldCharType="begin"/>
-      </w:r>
-      <w:r>
-        <w:instrText xml:space="preserve"> SEQ Figure \* ARABIC </w:instrText>
-      </w:r>
-      <w:r>
-        <w:fldChar w:fldCharType="separate"/>
-      </w:r>
-      <w:r>
-        <w:rPr>
-          <w:noProof/>
-        </w:rPr>
-        <w:t>1</w:t>
-      </w:r>
-      <w:r>
-        <w:rPr>
-          <w:noProof/>
-        </w:rPr>
-        <w:fldChar w:fldCharType="end"/>
-      </w:r>
+      <w:fldSimple w:instr=" SEQ Figure \* ARABIC ">
+        <w:r>
+          <w:rPr>
+            <w:noProof/>
+          </w:rPr>
+          <w:t>1</w:t>
+        </w:r>
+      </w:fldSimple>
       <w:r>
         <w:t xml:space="preserve"> Single pack connections</w:t>
       </w:r>
@@ -2622,27 +2620,14 @@
       <w:r>
         <w:t xml:space="preserve">Figure </w:t>
       </w:r>
-      <w:r>
-        <w:fldChar w:fldCharType="begin"/>
-      </w:r>
-      <w:r>
-        <w:instrText xml:space="preserve"> SEQ Figure \* ARABIC </w:instrText>
-      </w:r>
-      <w:r>
-        <w:fldChar w:fldCharType="separate"/>
-      </w:r>
-      <w:r>
-        <w:rPr>
-          <w:noProof/>
-        </w:rPr>
-        <w:t>2</w:t>
-      </w:r>
-      <w:r>
-        <w:rPr>
-          <w:noProof/>
-        </w:rPr>
-        <w:fldChar w:fldCharType="end"/>
-      </w:r>
+      <w:fldSimple w:instr=" SEQ Figure \* ARABIC ">
+        <w:r>
+          <w:rPr>
+            <w:noProof/>
+          </w:rPr>
+          <w:t>2</w:t>
+        </w:r>
+      </w:fldSimple>
       <w:r>
         <w:t xml:space="preserve"> Full 4 cell test</w:t>
       </w:r>
@@ -2711,13 +2696,8 @@
           <w:numId w:val="7"/>
         </w:numPr>
       </w:pPr>
-      <w:proofErr w:type="spellStart"/>
-      <w:r>
-        <w:t>Thévenin</w:t>
-      </w:r>
-      <w:proofErr w:type="spellEnd"/>
-      <w:r>
-        <w:t xml:space="preserve"> </w:t>
+      <w:r>
+        <w:t xml:space="preserve">Thévenin </w:t>
       </w:r>
       <w:r>
         <w:t>voltage</w:t>
@@ -2772,13 +2752,8 @@
         <w:pStyle w:val="Heading2"/>
       </w:pPr>
       <w:bookmarkStart w:id="11" w:name="_Toc474956230"/>
-      <w:proofErr w:type="spellStart"/>
-      <w:r>
-        <w:t>Thévenin</w:t>
-      </w:r>
-      <w:proofErr w:type="spellEnd"/>
-      <w:r>
-        <w:t xml:space="preserve"> </w:t>
+      <w:r>
+        <w:t xml:space="preserve">Thévenin </w:t>
       </w:r>
       <w:r>
         <w:t>Voltage</w:t>
@@ -2795,11 +2770,9 @@
       <w:r>
         <w:t xml:space="preserve">from 0 Amps to 200 Amps to be able to characterize the </w:t>
       </w:r>
-      <w:proofErr w:type="spellStart"/>
       <w:r>
         <w:t>Thévenin</w:t>
       </w:r>
-      <w:proofErr w:type="spellEnd"/>
       <w:r>
         <w:t xml:space="preserve"> equivalent.  Add more rows as appropriate</w:t>
       </w:r>
@@ -5793,7 +5766,7 @@
 </file>
 
 <file path=customXml/itemProps2.xml><?xml version="1.0" encoding="utf-8"?>
-<ds:datastoreItem xmlns:ds="http://schemas.openxmlformats.org/officeDocument/2006/customXml" ds:itemID="{11D7E657-BFC5-4DB6-8CE9-09545C1B642F}">
+<ds:datastoreItem xmlns:ds="http://schemas.openxmlformats.org/officeDocument/2006/customXml" ds:itemID="{FA6765DA-28CE-431B-AE94-38E693B1FFBD}">
   <ds:schemaRefs>
     <ds:schemaRef ds:uri="http://schemas.openxmlformats.org/officeDocument/2006/bibliography"/>
   </ds:schemaRefs>

</xml_diff>